<commit_message>
Updated PLL recognition doc and pdf
</commit_message>
<xml_diff>
--- a/3x3x3/pll-recognition-guide.docx
+++ b/3x3x3/pll-recognition-guide.docx
@@ -24,115 +24,6 @@
         </w:rPr>
         <w:t>EPLLs</w:t>
       </w:r>
-    </w:p>
-    <w:p>
-      <w:pPr>
-        <w:spacing w:before="100" w:beforeAutospacing="1" w:after="100" w:afterAutospacing="1" w:line="315" w:lineRule="atLeast"/>
-        <w:jc w:val="center"/>
-        <w:rPr>
-          <w:rFonts w:ascii="Verdana" w:eastAsia="Times New Roman" w:hAnsi="Verdana" w:cs="Helvetica"/>
-          <w:color w:val="000000" w:themeColor="text1"/>
-          <w:sz w:val="36"/>
-          <w:szCs w:val="36"/>
-        </w:rPr>
-      </w:pPr>
-      <w:r>
-        <w:rPr>
-          <w:rFonts w:ascii="Verdana" w:eastAsia="Times New Roman" w:hAnsi="Verdana" w:cs="Helvetica"/>
-          <w:color w:val="000000" w:themeColor="text1"/>
-          <w:sz w:val="36"/>
-          <w:szCs w:val="36"/>
-        </w:rPr>
-        <w:t>Possible</w:t>
-      </w:r>
-      <w:r>
-        <w:rPr>
-          <w:rFonts w:ascii="Verdana" w:eastAsia="Times New Roman" w:hAnsi="Verdana" w:cs="Helvetica"/>
-          <w:color w:val="000000" w:themeColor="text1"/>
-          <w:sz w:val="36"/>
-          <w:szCs w:val="36"/>
-        </w:rPr>
-        <w:t xml:space="preserve"> </w:t>
-      </w:r>
-      <w:r>
-        <w:rPr>
-          <w:rFonts w:ascii="Verdana" w:eastAsia="Times New Roman" w:hAnsi="Verdana" w:cs="Helvetica"/>
-          <w:color w:val="000000" w:themeColor="text1"/>
-          <w:sz w:val="36"/>
-          <w:szCs w:val="36"/>
-        </w:rPr>
-        <w:t>PLLs</w:t>
-      </w:r>
-      <w:r>
-        <w:rPr>
-          <w:rFonts w:ascii="Verdana" w:eastAsia="Times New Roman" w:hAnsi="Verdana" w:cs="Helvetica"/>
-          <w:color w:val="000000" w:themeColor="text1"/>
-          <w:sz w:val="36"/>
-          <w:szCs w:val="36"/>
-        </w:rPr>
-        <w:t xml:space="preserve">: </w:t>
-      </w:r>
-      <w:r>
-        <w:rPr>
-          <w:rFonts w:ascii="Verdana" w:eastAsia="Times New Roman" w:hAnsi="Verdana" w:cs="Helvetica"/>
-          <w:color w:val="000000" w:themeColor="text1"/>
-          <w:sz w:val="36"/>
-          <w:szCs w:val="36"/>
-        </w:rPr>
-        <w:t xml:space="preserve">H, </w:t>
-      </w:r>
-      <w:proofErr w:type="spellStart"/>
-      <w:r>
-        <w:rPr>
-          <w:rFonts w:ascii="Verdana" w:eastAsia="Times New Roman" w:hAnsi="Verdana" w:cs="Helvetica"/>
-          <w:color w:val="000000" w:themeColor="text1"/>
-          <w:sz w:val="36"/>
-          <w:szCs w:val="36"/>
-        </w:rPr>
-        <w:t>Ua</w:t>
-      </w:r>
-      <w:proofErr w:type="spellEnd"/>
-      <w:r>
-        <w:rPr>
-          <w:rFonts w:ascii="Verdana" w:eastAsia="Times New Roman" w:hAnsi="Verdana" w:cs="Helvetica"/>
-          <w:color w:val="000000" w:themeColor="text1"/>
-          <w:sz w:val="36"/>
-          <w:szCs w:val="36"/>
-        </w:rPr>
-        <w:t xml:space="preserve">, </w:t>
-      </w:r>
-      <w:proofErr w:type="spellStart"/>
-      <w:r>
-        <w:rPr>
-          <w:rFonts w:ascii="Verdana" w:eastAsia="Times New Roman" w:hAnsi="Verdana" w:cs="Helvetica"/>
-          <w:color w:val="000000" w:themeColor="text1"/>
-          <w:sz w:val="36"/>
-          <w:szCs w:val="36"/>
-        </w:rPr>
-        <w:t>Ub</w:t>
-      </w:r>
-      <w:proofErr w:type="spellEnd"/>
-      <w:r>
-        <w:rPr>
-          <w:rFonts w:ascii="Verdana" w:eastAsia="Times New Roman" w:hAnsi="Verdana" w:cs="Helvetica"/>
-          <w:color w:val="000000" w:themeColor="text1"/>
-          <w:sz w:val="36"/>
-          <w:szCs w:val="36"/>
-        </w:rPr>
-        <w:t>, Z</w:t>
-      </w:r>
-    </w:p>
-    <w:p>
-      <w:pPr>
-        <w:spacing w:before="100" w:beforeAutospacing="1" w:after="100" w:afterAutospacing="1" w:line="315" w:lineRule="atLeast"/>
-        <w:jc w:val="center"/>
-        <w:rPr>
-          <w:rFonts w:ascii="Verdana" w:eastAsia="Times New Roman" w:hAnsi="Verdana" w:cs="Helvetica"/>
-          <w:color w:val="000000" w:themeColor="text1"/>
-          <w:sz w:val="40"/>
-          <w:szCs w:val="40"/>
-        </w:rPr>
-      </w:pPr>
     </w:p>
     <w:p>
       <w:pPr>
@@ -983,7 +874,17 @@
           <w:sz w:val="32"/>
           <w:szCs w:val="32"/>
         </w:rPr>
-        <w:t xml:space="preserve"> &amp; &gt;1 Opposite Colour</w:t>
+        <w:t xml:space="preserve"> &amp; One</w:t>
+      </w:r>
+      <w:r>
+        <w:rPr>
+          <w:rFonts w:ascii="Verdana" w:hAnsi="Verdana"/>
+          <w:noProof/>
+          <w:color w:val="000000" w:themeColor="text1"/>
+          <w:sz w:val="32"/>
+          <w:szCs w:val="32"/>
+        </w:rPr>
+        <w:t xml:space="preserve"> Opposite Colour</w:t>
       </w:r>
       <w:r>
         <w:rPr>
@@ -1323,7 +1224,6 @@
           <w:sz w:val="24"/>
           <w:szCs w:val="24"/>
         </w:rPr>
-        <w:lastRenderedPageBreak/>
         <w:t>-It’s Ub when an opposite edge colour is on the left</w:t>
       </w:r>
     </w:p>
@@ -2061,6 +1961,31 @@
           <w:szCs w:val="40"/>
         </w:rPr>
       </w:pPr>
+    </w:p>
+    <w:p>
+      <w:pPr>
+        <w:spacing w:before="100" w:beforeAutospacing="1" w:after="100" w:afterAutospacing="1" w:line="315" w:lineRule="atLeast"/>
+        <w:jc w:val="center"/>
+        <w:rPr>
+          <w:rFonts w:ascii="Verdana" w:eastAsia="Times New Roman" w:hAnsi="Verdana" w:cs="Helvetica"/>
+          <w:b/>
+          <w:color w:val="000000" w:themeColor="text1"/>
+          <w:sz w:val="40"/>
+          <w:szCs w:val="40"/>
+        </w:rPr>
+      </w:pPr>
+    </w:p>
+    <w:p>
+      <w:pPr>
+        <w:spacing w:before="100" w:beforeAutospacing="1" w:after="100" w:afterAutospacing="1" w:line="315" w:lineRule="atLeast"/>
+        <w:jc w:val="center"/>
+        <w:rPr>
+          <w:rFonts w:ascii="Verdana" w:eastAsia="Times New Roman" w:hAnsi="Verdana" w:cs="Helvetica"/>
+          <w:color w:val="000000" w:themeColor="text1"/>
+          <w:sz w:val="36"/>
+          <w:szCs w:val="36"/>
+        </w:rPr>
+      </w:pPr>
       <w:r>
         <w:rPr>
           <w:rFonts w:ascii="Verdana" w:eastAsia="Times New Roman" w:hAnsi="Verdana" w:cs="Helvetica"/>
@@ -2072,131 +1997,6 @@
         <w:lastRenderedPageBreak/>
         <w:t>Diagonal CP</w:t>
       </w:r>
-    </w:p>
-    <w:p>
-      <w:pPr>
-        <w:spacing w:before="100" w:beforeAutospacing="1" w:after="100" w:afterAutospacing="1" w:line="315" w:lineRule="atLeast"/>
-        <w:jc w:val="center"/>
-        <w:rPr>
-          <w:rFonts w:ascii="Verdana" w:eastAsia="Times New Roman" w:hAnsi="Verdana" w:cs="Helvetica"/>
-          <w:color w:val="000000" w:themeColor="text1"/>
-          <w:sz w:val="36"/>
-          <w:szCs w:val="36"/>
-        </w:rPr>
-      </w:pPr>
-      <w:r>
-        <w:rPr>
-          <w:rFonts w:ascii="Verdana" w:eastAsia="Times New Roman" w:hAnsi="Verdana" w:cs="Helvetica"/>
-          <w:color w:val="000000" w:themeColor="text1"/>
-          <w:sz w:val="36"/>
-          <w:szCs w:val="36"/>
-        </w:rPr>
-        <w:t>Possible</w:t>
-      </w:r>
-      <w:r>
-        <w:rPr>
-          <w:rFonts w:ascii="Verdana" w:eastAsia="Times New Roman" w:hAnsi="Verdana" w:cs="Helvetica"/>
-          <w:color w:val="000000" w:themeColor="text1"/>
-          <w:sz w:val="36"/>
-          <w:szCs w:val="36"/>
-        </w:rPr>
-        <w:t xml:space="preserve"> </w:t>
-      </w:r>
-      <w:r>
-        <w:rPr>
-          <w:rFonts w:ascii="Verdana" w:eastAsia="Times New Roman" w:hAnsi="Verdana" w:cs="Helvetica"/>
-          <w:color w:val="000000" w:themeColor="text1"/>
-          <w:sz w:val="36"/>
-          <w:szCs w:val="36"/>
-        </w:rPr>
-        <w:t>PLL</w:t>
-      </w:r>
-      <w:r>
-        <w:rPr>
-          <w:rFonts w:ascii="Verdana" w:eastAsia="Times New Roman" w:hAnsi="Verdana" w:cs="Helvetica"/>
-          <w:color w:val="000000" w:themeColor="text1"/>
-          <w:sz w:val="36"/>
-          <w:szCs w:val="36"/>
-        </w:rPr>
-        <w:t xml:space="preserve">s: </w:t>
-      </w:r>
-      <w:r>
-        <w:rPr>
-          <w:rFonts w:ascii="Verdana" w:eastAsia="Times New Roman" w:hAnsi="Verdana" w:cs="Helvetica"/>
-          <w:color w:val="000000" w:themeColor="text1"/>
-          <w:sz w:val="36"/>
-          <w:szCs w:val="36"/>
-        </w:rPr>
-        <w:t>E,</w:t>
-      </w:r>
-      <w:r>
-        <w:rPr>
-          <w:rFonts w:ascii="Verdana" w:eastAsia="Times New Roman" w:hAnsi="Verdana" w:cs="Helvetica"/>
-          <w:color w:val="000000" w:themeColor="text1"/>
-          <w:sz w:val="36"/>
-          <w:szCs w:val="36"/>
-        </w:rPr>
-        <w:t xml:space="preserve"> </w:t>
-      </w:r>
-      <w:r>
-        <w:rPr>
-          <w:rFonts w:ascii="Verdana" w:eastAsia="Times New Roman" w:hAnsi="Verdana" w:cs="Helvetica"/>
-          <w:color w:val="000000" w:themeColor="text1"/>
-          <w:sz w:val="36"/>
-          <w:szCs w:val="36"/>
-        </w:rPr>
-        <w:t>N</w:t>
-      </w:r>
-      <w:r>
-        <w:rPr>
-          <w:rFonts w:ascii="Verdana" w:eastAsia="Times New Roman" w:hAnsi="Verdana" w:cs="Helvetica"/>
-          <w:color w:val="000000" w:themeColor="text1"/>
-          <w:sz w:val="36"/>
-          <w:szCs w:val="36"/>
-        </w:rPr>
-        <w:t xml:space="preserve">a, </w:t>
-      </w:r>
-      <w:proofErr w:type="spellStart"/>
-      <w:r>
-        <w:rPr>
-          <w:rFonts w:ascii="Verdana" w:eastAsia="Times New Roman" w:hAnsi="Verdana" w:cs="Helvetica"/>
-          <w:color w:val="000000" w:themeColor="text1"/>
-          <w:sz w:val="36"/>
-          <w:szCs w:val="36"/>
-        </w:rPr>
-        <w:t>Nb</w:t>
-      </w:r>
-      <w:proofErr w:type="spellEnd"/>
-      <w:r>
-        <w:rPr>
-          <w:rFonts w:ascii="Verdana" w:eastAsia="Times New Roman" w:hAnsi="Verdana" w:cs="Helvetica"/>
-          <w:color w:val="000000" w:themeColor="text1"/>
-          <w:sz w:val="36"/>
-          <w:szCs w:val="36"/>
-        </w:rPr>
-        <w:t>,</w:t>
-      </w:r>
-      <w:r>
-        <w:rPr>
-          <w:rFonts w:ascii="Verdana" w:eastAsia="Times New Roman" w:hAnsi="Verdana" w:cs="Helvetica"/>
-          <w:color w:val="000000" w:themeColor="text1"/>
-          <w:sz w:val="36"/>
-          <w:szCs w:val="36"/>
-        </w:rPr>
-        <w:t xml:space="preserve"> V, Y</w:t>
-      </w:r>
-    </w:p>
-    <w:p>
-      <w:pPr>
-        <w:spacing w:before="100" w:beforeAutospacing="1" w:after="100" w:afterAutospacing="1" w:line="315" w:lineRule="atLeast"/>
-        <w:jc w:val="center"/>
-        <w:rPr>
-          <w:rFonts w:ascii="Verdana" w:eastAsia="Times New Roman" w:hAnsi="Verdana" w:cs="Helvetica"/>
-          <w:color w:val="000000" w:themeColor="text1"/>
-          <w:sz w:val="36"/>
-          <w:szCs w:val="36"/>
-        </w:rPr>
-      </w:pPr>
     </w:p>
     <w:p>
       <w:pPr>
@@ -2701,32 +2501,84 @@
           <w:sz w:val="24"/>
           <w:szCs w:val="24"/>
         </w:rPr>
-        <w:t xml:space="preserve"> the fully-visible corner is part of a left block</w:t>
-      </w:r>
-    </w:p>
-    <w:p>
-      <w:pPr>
-        <w:spacing w:before="100" w:beforeAutospacing="1" w:after="100" w:afterAutospacing="1" w:line="315" w:lineRule="atLeast"/>
-        <w:jc w:val="center"/>
-        <w:rPr>
-          <w:rFonts w:ascii="Verdana" w:eastAsia="Times New Roman" w:hAnsi="Verdana" w:cs="Helvetica"/>
-          <w:b/>
-          <w:bCs/>
-          <w:color w:val="000000" w:themeColor="text1"/>
-          <w:sz w:val="40"/>
-          <w:szCs w:val="40"/>
-        </w:rPr>
-      </w:pPr>
-      <w:r>
-        <w:rPr>
-          <w:rFonts w:ascii="Verdana" w:hAnsi="Verdana"/>
-          <w:noProof/>
-          <w:color w:val="000000" w:themeColor="text1"/>
-          <w:sz w:val="24"/>
-          <w:szCs w:val="24"/>
-        </w:rPr>
-        <w:t>-It’s Nb when the fully-visible corner is part of a right block</w:t>
-      </w:r>
+        <w:t xml:space="preserve"> the </w:t>
+      </w:r>
+      <w:r>
+        <w:rPr>
+          <w:rFonts w:ascii="Verdana" w:hAnsi="Verdana"/>
+          <w:noProof/>
+          <w:color w:val="000000" w:themeColor="text1"/>
+          <w:sz w:val="24"/>
+          <w:szCs w:val="24"/>
+        </w:rPr>
+        <w:t>inner</w:t>
+      </w:r>
+      <w:r>
+        <w:rPr>
+          <w:rFonts w:ascii="Verdana" w:hAnsi="Verdana"/>
+          <w:noProof/>
+          <w:color w:val="000000" w:themeColor="text1"/>
+          <w:sz w:val="24"/>
+          <w:szCs w:val="24"/>
+        </w:rPr>
+        <w:t xml:space="preserve"> corner is part of a left block</w:t>
+      </w:r>
+    </w:p>
+    <w:p>
+      <w:pPr>
+        <w:spacing w:before="100" w:beforeAutospacing="1" w:after="100" w:afterAutospacing="1" w:line="315" w:lineRule="atLeast"/>
+        <w:jc w:val="center"/>
+        <w:rPr>
+          <w:rFonts w:ascii="Verdana" w:eastAsia="Times New Roman" w:hAnsi="Verdana" w:cs="Helvetica"/>
+          <w:b/>
+          <w:bCs/>
+          <w:color w:val="000000" w:themeColor="text1"/>
+          <w:sz w:val="40"/>
+          <w:szCs w:val="40"/>
+        </w:rPr>
+      </w:pPr>
+      <w:r>
+        <w:rPr>
+          <w:rFonts w:ascii="Verdana" w:hAnsi="Verdana"/>
+          <w:noProof/>
+          <w:color w:val="000000" w:themeColor="text1"/>
+          <w:sz w:val="24"/>
+          <w:szCs w:val="24"/>
+        </w:rPr>
+        <w:t xml:space="preserve">-It’s Nb when the </w:t>
+      </w:r>
+      <w:r>
+        <w:rPr>
+          <w:rFonts w:ascii="Verdana" w:hAnsi="Verdana"/>
+          <w:noProof/>
+          <w:color w:val="000000" w:themeColor="text1"/>
+          <w:sz w:val="24"/>
+          <w:szCs w:val="24"/>
+        </w:rPr>
+        <w:t>inner</w:t>
+      </w:r>
+      <w:r>
+        <w:rPr>
+          <w:rFonts w:ascii="Verdana" w:hAnsi="Verdana"/>
+          <w:noProof/>
+          <w:color w:val="000000" w:themeColor="text1"/>
+          <w:sz w:val="24"/>
+          <w:szCs w:val="24"/>
+        </w:rPr>
+        <w:t xml:space="preserve"> corner is part of a right block</w:t>
+      </w:r>
+    </w:p>
+    <w:p>
+      <w:pPr>
+        <w:spacing w:before="100" w:beforeAutospacing="1" w:after="100" w:afterAutospacing="1" w:line="315" w:lineRule="atLeast"/>
+        <w:jc w:val="center"/>
+        <w:rPr>
+          <w:rFonts w:ascii="Verdana" w:eastAsia="Times New Roman" w:hAnsi="Verdana" w:cs="Helvetica"/>
+          <w:color w:val="000000" w:themeColor="text1"/>
+          <w:sz w:val="32"/>
+          <w:szCs w:val="32"/>
+        </w:rPr>
+      </w:pPr>
     </w:p>
     <w:p>
       <w:pPr>
@@ -3168,6 +3020,19 @@
         <w:spacing w:before="100" w:beforeAutospacing="1" w:after="100" w:afterAutospacing="1" w:line="315" w:lineRule="atLeast"/>
         <w:jc w:val="center"/>
         <w:rPr>
+          <w:rFonts w:ascii="Verdana" w:hAnsi="Verdana"/>
+          <w:noProof/>
+          <w:color w:val="000000" w:themeColor="text1"/>
+          <w:sz w:val="24"/>
+          <w:szCs w:val="24"/>
+        </w:rPr>
+      </w:pPr>
+    </w:p>
+    <w:p>
+      <w:pPr>
+        <w:spacing w:before="100" w:beforeAutospacing="1" w:after="100" w:afterAutospacing="1" w:line="315" w:lineRule="atLeast"/>
+        <w:jc w:val="center"/>
+        <w:rPr>
           <w:rFonts w:ascii="Verdana" w:eastAsia="Times New Roman" w:hAnsi="Verdana" w:cs="Helvetica"/>
           <w:color w:val="000000" w:themeColor="text1"/>
           <w:sz w:val="32"/>
@@ -3564,24 +3429,46 @@
         <w:spacing w:before="100" w:beforeAutospacing="1" w:after="100" w:afterAutospacing="1" w:line="315" w:lineRule="atLeast"/>
         <w:jc w:val="center"/>
         <w:rPr>
-          <w:rFonts w:ascii="Verdana" w:eastAsia="Times New Roman" w:hAnsi="Verdana" w:cs="Helvetica"/>
-          <w:b/>
-          <w:bCs/>
-          <w:color w:val="000000" w:themeColor="text1"/>
-          <w:sz w:val="40"/>
-          <w:szCs w:val="40"/>
-        </w:rPr>
-      </w:pPr>
-    </w:p>
-    <w:p>
-      <w:pPr>
-        <w:spacing w:before="100" w:beforeAutospacing="1" w:after="100" w:afterAutospacing="1" w:line="315" w:lineRule="atLeast"/>
-        <w:jc w:val="center"/>
-        <w:rPr>
-          <w:rFonts w:ascii="Verdana" w:eastAsia="Times New Roman" w:hAnsi="Verdana" w:cs="Helvetica"/>
-          <w:color w:val="000000" w:themeColor="text1"/>
-          <w:sz w:val="40"/>
-          <w:szCs w:val="40"/>
+          <w:rFonts w:ascii="Verdana" w:hAnsi="Verdana"/>
+          <w:noProof/>
+          <w:color w:val="000000" w:themeColor="text1"/>
+          <w:sz w:val="24"/>
+          <w:szCs w:val="24"/>
+        </w:rPr>
+      </w:pPr>
+      <w:r>
+        <w:rPr>
+          <w:rFonts w:ascii="Verdana" w:hAnsi="Verdana"/>
+          <w:noProof/>
+          <w:color w:val="000000" w:themeColor="text1"/>
+          <w:sz w:val="24"/>
+          <w:szCs w:val="24"/>
+        </w:rPr>
+        <w:t>-It’s E when there’s no checker pattern at all</w:t>
+      </w:r>
+    </w:p>
+    <w:p>
+      <w:pPr>
+        <w:spacing w:before="100" w:beforeAutospacing="1" w:after="100" w:afterAutospacing="1" w:line="315" w:lineRule="atLeast"/>
+        <w:jc w:val="center"/>
+        <w:rPr>
+          <w:rFonts w:ascii="Verdana" w:hAnsi="Verdana"/>
+          <w:noProof/>
+          <w:color w:val="000000" w:themeColor="text1"/>
+          <w:sz w:val="24"/>
+          <w:szCs w:val="24"/>
+        </w:rPr>
+      </w:pPr>
+    </w:p>
+    <w:p>
+      <w:pPr>
+        <w:spacing w:before="100" w:beforeAutospacing="1" w:after="100" w:afterAutospacing="1" w:line="315" w:lineRule="atLeast"/>
+        <w:jc w:val="center"/>
+        <w:rPr>
+          <w:rFonts w:ascii="Verdana" w:eastAsia="Times New Roman" w:hAnsi="Verdana" w:cs="Helvetica"/>
+          <w:color w:val="000000" w:themeColor="text1"/>
+          <w:sz w:val="36"/>
+          <w:szCs w:val="36"/>
         </w:rPr>
       </w:pPr>
       <w:r>
@@ -3625,72 +3512,6 @@
         <w:rPr>
           <w:rFonts w:ascii="Verdana" w:eastAsia="Times New Roman" w:hAnsi="Verdana" w:cs="Helvetica"/>
           <w:color w:val="000000" w:themeColor="text1"/>
-          <w:sz w:val="36"/>
-          <w:szCs w:val="36"/>
-        </w:rPr>
-      </w:pPr>
-      <w:r>
-        <w:rPr>
-          <w:rFonts w:ascii="Verdana" w:eastAsia="Times New Roman" w:hAnsi="Verdana" w:cs="Helvetica"/>
-          <w:color w:val="000000" w:themeColor="text1"/>
-          <w:sz w:val="36"/>
-          <w:szCs w:val="36"/>
-        </w:rPr>
-        <w:t xml:space="preserve">Possible PLLs: </w:t>
-      </w:r>
-      <w:proofErr w:type="spellStart"/>
-      <w:proofErr w:type="gramStart"/>
-      <w:r>
-        <w:rPr>
-          <w:rFonts w:ascii="Verdana" w:eastAsia="Times New Roman" w:hAnsi="Verdana" w:cs="Helvetica"/>
-          <w:color w:val="000000" w:themeColor="text1"/>
-          <w:sz w:val="36"/>
-          <w:szCs w:val="36"/>
-        </w:rPr>
-        <w:t>Ja</w:t>
-      </w:r>
-      <w:proofErr w:type="spellEnd"/>
-      <w:proofErr w:type="gramEnd"/>
-      <w:r>
-        <w:rPr>
-          <w:rFonts w:ascii="Verdana" w:eastAsia="Times New Roman" w:hAnsi="Verdana" w:cs="Helvetica"/>
-          <w:color w:val="000000" w:themeColor="text1"/>
-          <w:sz w:val="36"/>
-          <w:szCs w:val="36"/>
-        </w:rPr>
-        <w:t xml:space="preserve">, </w:t>
-      </w:r>
-      <w:proofErr w:type="spellStart"/>
-      <w:r>
-        <w:rPr>
-          <w:rFonts w:ascii="Verdana" w:eastAsia="Times New Roman" w:hAnsi="Verdana" w:cs="Helvetica"/>
-          <w:color w:val="000000" w:themeColor="text1"/>
-          <w:sz w:val="36"/>
-          <w:szCs w:val="36"/>
-        </w:rPr>
-        <w:t>Jb</w:t>
-      </w:r>
-      <w:proofErr w:type="spellEnd"/>
-    </w:p>
-    <w:p>
-      <w:pPr>
-        <w:spacing w:before="100" w:beforeAutospacing="1" w:after="100" w:afterAutospacing="1" w:line="315" w:lineRule="atLeast"/>
-        <w:jc w:val="center"/>
-        <w:rPr>
-          <w:rFonts w:ascii="Verdana" w:eastAsia="Times New Roman" w:hAnsi="Verdana" w:cs="Helvetica"/>
-          <w:color w:val="000000" w:themeColor="text1"/>
-          <w:sz w:val="40"/>
-          <w:szCs w:val="40"/>
-        </w:rPr>
-      </w:pPr>
-    </w:p>
-    <w:p>
-      <w:pPr>
-        <w:spacing w:before="100" w:beforeAutospacing="1" w:after="100" w:afterAutospacing="1" w:line="315" w:lineRule="atLeast"/>
-        <w:jc w:val="center"/>
-        <w:rPr>
-          <w:rFonts w:ascii="Verdana" w:eastAsia="Times New Roman" w:hAnsi="Verdana" w:cs="Helvetica"/>
-          <w:color w:val="000000" w:themeColor="text1"/>
           <w:sz w:val="32"/>
           <w:szCs w:val="32"/>
         </w:rPr>
@@ -3711,7 +3532,16 @@
           <w:sz w:val="32"/>
           <w:szCs w:val="32"/>
         </w:rPr>
-        <w:t xml:space="preserve"> 1: A 3x1 Block &amp; A 2x1 Block</w:t>
+        <w:t xml:space="preserve"> 1: One 3x1 Block &amp; One</w:t>
+      </w:r>
+      <w:r>
+        <w:rPr>
+          <w:rFonts w:ascii="Verdana" w:eastAsia="Times New Roman" w:hAnsi="Verdana" w:cs="Helvetica"/>
+          <w:color w:val="000000" w:themeColor="text1"/>
+          <w:sz w:val="32"/>
+          <w:szCs w:val="32"/>
+        </w:rPr>
+        <w:t xml:space="preserve"> 2x1 Block</w:t>
       </w:r>
     </w:p>
     <w:p>
@@ -4178,11 +4008,12 @@
         <w:spacing w:before="100" w:beforeAutospacing="1" w:after="100" w:afterAutospacing="1" w:line="315" w:lineRule="atLeast"/>
         <w:jc w:val="center"/>
         <w:rPr>
-          <w:rFonts w:ascii="Verdana" w:hAnsi="Verdana"/>
-          <w:noProof/>
-          <w:color w:val="000000" w:themeColor="text1"/>
-          <w:sz w:val="24"/>
-          <w:szCs w:val="24"/>
+          <w:rFonts w:ascii="Verdana" w:eastAsia="Times New Roman" w:hAnsi="Verdana" w:cs="Helvetica"/>
+          <w:b/>
+          <w:bCs/>
+          <w:color w:val="000000" w:themeColor="text1"/>
+          <w:sz w:val="40"/>
+          <w:szCs w:val="40"/>
         </w:rPr>
       </w:pPr>
       <w:r>
@@ -4195,20 +4026,6 @@
         </w:rPr>
         <w:t>-It’s Ja when the 2x1 block is on the outside</w:t>
       </w:r>
-    </w:p>
-    <w:p>
-      <w:pPr>
-        <w:spacing w:before="100" w:beforeAutospacing="1" w:after="100" w:afterAutospacing="1" w:line="315" w:lineRule="atLeast"/>
-        <w:jc w:val="center"/>
-        <w:rPr>
-          <w:rFonts w:ascii="Verdana" w:eastAsia="Times New Roman" w:hAnsi="Verdana" w:cs="Helvetica"/>
-          <w:b/>
-          <w:bCs/>
-          <w:color w:val="000000" w:themeColor="text1"/>
-          <w:sz w:val="40"/>
-          <w:szCs w:val="40"/>
-        </w:rPr>
-      </w:pPr>
     </w:p>
     <w:p>
       <w:pPr>
@@ -4249,15 +4066,17 @@
           <w:sz w:val="32"/>
           <w:szCs w:val="32"/>
         </w:rPr>
-        <w:t xml:space="preserve"> 2: Two 2x1x1 Blocks</w:t>
-      </w:r>
-    </w:p>
-    <w:p>
-      <w:pPr>
-        <w:spacing w:before="100" w:beforeAutospacing="1" w:after="100" w:afterAutospacing="1" w:line="315" w:lineRule="atLeast"/>
-        <w:jc w:val="center"/>
-        <w:rPr>
-          <w:rFonts w:ascii="Verdana" w:eastAsia="Times New Roman" w:hAnsi="Verdana" w:cs="Helvetica"/>
+        <w:t xml:space="preserve"> 2: One Outer 2x1 Block and One Inner 2x1 Block</w:t>
+      </w:r>
+    </w:p>
+    <w:p>
+      <w:pPr>
+        <w:spacing w:before="100" w:beforeAutospacing="1" w:after="100" w:afterAutospacing="1" w:line="315" w:lineRule="atLeast"/>
+        <w:jc w:val="center"/>
+        <w:rPr>
+          <w:rFonts w:ascii="Verdana" w:eastAsia="Times New Roman" w:hAnsi="Verdana" w:cs="Helvetica"/>
+          <w:b/>
+          <w:bCs/>
           <w:color w:val="000000" w:themeColor="text1"/>
           <w:sz w:val="40"/>
           <w:szCs w:val="40"/>
@@ -4636,97 +4455,136 @@
         <w:spacing w:before="100" w:beforeAutospacing="1" w:after="100" w:afterAutospacing="1" w:line="315" w:lineRule="atLeast"/>
         <w:jc w:val="center"/>
         <w:rPr>
-          <w:rFonts w:ascii="Verdana" w:eastAsia="Times New Roman" w:hAnsi="Verdana" w:cs="Helvetica"/>
-          <w:bCs/>
-          <w:color w:val="000000" w:themeColor="text1"/>
-          <w:sz w:val="40"/>
-          <w:szCs w:val="40"/>
-        </w:rPr>
-      </w:pPr>
-    </w:p>
-    <w:p>
-      <w:pPr>
-        <w:spacing w:before="100" w:beforeAutospacing="1" w:after="100" w:afterAutospacing="1" w:line="315" w:lineRule="atLeast"/>
-        <w:jc w:val="center"/>
-        <w:rPr>
-          <w:rFonts w:ascii="Verdana" w:eastAsia="Times New Roman" w:hAnsi="Verdana" w:cs="Helvetica"/>
-          <w:bCs/>
-          <w:color w:val="000000" w:themeColor="text1"/>
-          <w:sz w:val="40"/>
-          <w:szCs w:val="40"/>
-        </w:rPr>
-      </w:pPr>
-    </w:p>
-    <w:p>
-      <w:pPr>
-        <w:spacing w:before="100" w:beforeAutospacing="1" w:after="100" w:afterAutospacing="1" w:line="315" w:lineRule="atLeast"/>
-        <w:jc w:val="center"/>
-        <w:rPr>
-          <w:rFonts w:ascii="Verdana" w:eastAsia="Times New Roman" w:hAnsi="Verdana" w:cs="Helvetica"/>
-          <w:color w:val="000000" w:themeColor="text1"/>
-          <w:sz w:val="40"/>
-          <w:szCs w:val="40"/>
-        </w:rPr>
-      </w:pPr>
-      <w:r>
-        <w:rPr>
-          <w:rFonts w:ascii="Verdana" w:eastAsia="Times New Roman" w:hAnsi="Verdana" w:cs="Helvetica"/>
-          <w:b/>
-          <w:bCs/>
-          <w:color w:val="000000" w:themeColor="text1"/>
-          <w:sz w:val="40"/>
-          <w:szCs w:val="40"/>
-        </w:rPr>
-        <w:lastRenderedPageBreak/>
-        <w:t>Adjacent CP</w:t>
-      </w:r>
-      <w:r>
-        <w:rPr>
-          <w:rFonts w:ascii="Verdana" w:eastAsia="Times New Roman" w:hAnsi="Verdana" w:cs="Helvetica"/>
-          <w:b/>
-          <w:bCs/>
-          <w:color w:val="000000" w:themeColor="text1"/>
-          <w:sz w:val="40"/>
-          <w:szCs w:val="40"/>
-        </w:rPr>
-        <w:t xml:space="preserve"> – </w:t>
-      </w:r>
-      <w:r>
-        <w:rPr>
-          <w:rFonts w:ascii="Verdana" w:eastAsia="Times New Roman" w:hAnsi="Verdana" w:cs="Helvetica"/>
-          <w:b/>
-          <w:color w:val="000000" w:themeColor="text1"/>
-          <w:sz w:val="40"/>
-          <w:szCs w:val="40"/>
-        </w:rPr>
-        <w:t>Headlights, One Block</w:t>
-      </w:r>
-    </w:p>
-    <w:p>
-      <w:pPr>
-        <w:spacing w:before="100" w:beforeAutospacing="1" w:after="100" w:afterAutospacing="1" w:line="315" w:lineRule="atLeast"/>
-        <w:jc w:val="center"/>
-        <w:rPr>
-          <w:rFonts w:ascii="Verdana" w:eastAsia="Times New Roman" w:hAnsi="Verdana" w:cs="Helvetica"/>
-          <w:color w:val="000000" w:themeColor="text1"/>
-          <w:sz w:val="40"/>
-          <w:szCs w:val="40"/>
-        </w:rPr>
-      </w:pPr>
-      <w:r>
-        <w:rPr>
-          <w:rFonts w:ascii="Verdana" w:eastAsia="Times New Roman" w:hAnsi="Verdana" w:cs="Helvetica"/>
-          <w:color w:val="000000" w:themeColor="text1"/>
-          <w:sz w:val="40"/>
-          <w:szCs w:val="40"/>
-        </w:rPr>
-        <w:t xml:space="preserve">Possible PLLs: </w:t>
-      </w:r>
+          <w:rFonts w:ascii="Verdana" w:hAnsi="Verdana"/>
+          <w:noProof/>
+          <w:color w:val="000000" w:themeColor="text1"/>
+          <w:sz w:val="24"/>
+          <w:szCs w:val="24"/>
+        </w:rPr>
+      </w:pPr>
+    </w:p>
+    <w:p>
+      <w:pPr>
+        <w:spacing w:before="100" w:beforeAutospacing="1" w:after="100" w:afterAutospacing="1" w:line="315" w:lineRule="atLeast"/>
+        <w:jc w:val="center"/>
+        <w:rPr>
+          <w:rFonts w:ascii="Verdana" w:eastAsia="Times New Roman" w:hAnsi="Verdana" w:cs="Helvetica"/>
+          <w:bCs/>
+          <w:color w:val="000000" w:themeColor="text1"/>
+          <w:sz w:val="32"/>
+          <w:szCs w:val="32"/>
+        </w:rPr>
+      </w:pPr>
+      <w:r>
+        <w:rPr>
+          <w:rFonts w:ascii="Verdana" w:eastAsia="Times New Roman" w:hAnsi="Verdana" w:cs="Helvetica"/>
+          <w:bCs/>
+          <w:color w:val="000000" w:themeColor="text1"/>
+          <w:sz w:val="32"/>
+          <w:szCs w:val="32"/>
+        </w:rPr>
+        <w:t>Category</w:t>
+      </w:r>
+      <w:r>
+        <w:rPr>
+          <w:rFonts w:ascii="Verdana" w:eastAsia="Times New Roman" w:hAnsi="Verdana" w:cs="Helvetica"/>
+          <w:bCs/>
+          <w:color w:val="000000" w:themeColor="text1"/>
+          <w:sz w:val="32"/>
+          <w:szCs w:val="32"/>
+        </w:rPr>
+        <w:t xml:space="preserve"> 3</w:t>
+      </w:r>
+      <w:r>
+        <w:rPr>
+          <w:rFonts w:ascii="Verdana" w:eastAsia="Times New Roman" w:hAnsi="Verdana" w:cs="Helvetica"/>
+          <w:bCs/>
+          <w:color w:val="000000" w:themeColor="text1"/>
+          <w:sz w:val="32"/>
+          <w:szCs w:val="32"/>
+        </w:rPr>
+        <w:t xml:space="preserve">: </w:t>
+      </w:r>
+      <w:r>
+        <w:rPr>
+          <w:rFonts w:ascii="Verdana" w:eastAsia="Times New Roman" w:hAnsi="Verdana" w:cs="Helvetica"/>
+          <w:bCs/>
+          <w:color w:val="000000" w:themeColor="text1"/>
+          <w:sz w:val="32"/>
+          <w:szCs w:val="32"/>
+        </w:rPr>
+        <w:t>Two</w:t>
+      </w:r>
+      <w:r>
+        <w:rPr>
+          <w:rFonts w:ascii="Verdana" w:eastAsia="Times New Roman" w:hAnsi="Verdana" w:cs="Helvetica"/>
+          <w:bCs/>
+          <w:color w:val="000000" w:themeColor="text1"/>
+          <w:sz w:val="32"/>
+          <w:szCs w:val="32"/>
+        </w:rPr>
+        <w:t xml:space="preserve"> </w:t>
+      </w:r>
+      <w:r>
+        <w:rPr>
+          <w:rFonts w:ascii="Verdana" w:eastAsia="Times New Roman" w:hAnsi="Verdana" w:cs="Helvetica"/>
+          <w:bCs/>
+          <w:color w:val="000000" w:themeColor="text1"/>
+          <w:sz w:val="32"/>
+          <w:szCs w:val="32"/>
+        </w:rPr>
+        <w:t xml:space="preserve">Inner </w:t>
+      </w:r>
+      <w:r>
+        <w:rPr>
+          <w:rFonts w:ascii="Verdana" w:eastAsia="Times New Roman" w:hAnsi="Verdana" w:cs="Helvetica"/>
+          <w:bCs/>
+          <w:color w:val="000000" w:themeColor="text1"/>
+          <w:sz w:val="32"/>
+          <w:szCs w:val="32"/>
+        </w:rPr>
+        <w:t>2x</w:t>
+      </w:r>
+      <w:r>
+        <w:rPr>
+          <w:rFonts w:ascii="Verdana" w:eastAsia="Times New Roman" w:hAnsi="Verdana" w:cs="Helvetica"/>
+          <w:bCs/>
+          <w:color w:val="000000" w:themeColor="text1"/>
+          <w:sz w:val="32"/>
+          <w:szCs w:val="32"/>
+        </w:rPr>
+        <w:t>1 Block</w:t>
+      </w:r>
+      <w:r>
+        <w:rPr>
+          <w:rFonts w:ascii="Verdana" w:eastAsia="Times New Roman" w:hAnsi="Verdana" w:cs="Helvetica"/>
+          <w:bCs/>
+          <w:color w:val="000000" w:themeColor="text1"/>
+          <w:sz w:val="32"/>
+          <w:szCs w:val="32"/>
+        </w:rPr>
+        <w:t>s</w:t>
+      </w:r>
+    </w:p>
+    <w:p>
+      <w:pPr>
+        <w:spacing w:before="100" w:beforeAutospacing="1" w:after="100" w:afterAutospacing="1" w:line="315" w:lineRule="atLeast"/>
+        <w:jc w:val="center"/>
+        <w:rPr>
+          <w:rFonts w:ascii="Verdana" w:hAnsi="Verdana"/>
+          <w:noProof/>
+          <w:color w:val="000000" w:themeColor="text1"/>
+          <w:sz w:val="40"/>
+          <w:szCs w:val="40"/>
+        </w:rPr>
+      </w:pPr>
       <w:proofErr w:type="spellStart"/>
       <w:proofErr w:type="gramStart"/>
       <w:r>
         <w:rPr>
           <w:rFonts w:ascii="Verdana" w:eastAsia="Times New Roman" w:hAnsi="Verdana" w:cs="Helvetica"/>
+          <w:b/>
+          <w:bCs/>
           <w:color w:val="000000" w:themeColor="text1"/>
           <w:sz w:val="40"/>
           <w:szCs w:val="40"/>
@@ -4738,139 +4596,18 @@
       <w:r>
         <w:rPr>
           <w:rFonts w:ascii="Verdana" w:eastAsia="Times New Roman" w:hAnsi="Verdana" w:cs="Helvetica"/>
-          <w:color w:val="000000" w:themeColor="text1"/>
-          <w:sz w:val="40"/>
-          <w:szCs w:val="40"/>
-        </w:rPr>
-        <w:t xml:space="preserve">, </w:t>
-      </w:r>
-      <w:proofErr w:type="spellStart"/>
-      <w:r>
-        <w:rPr>
-          <w:rFonts w:ascii="Verdana" w:eastAsia="Times New Roman" w:hAnsi="Verdana" w:cs="Helvetica"/>
-          <w:color w:val="000000" w:themeColor="text1"/>
-          <w:sz w:val="40"/>
-          <w:szCs w:val="40"/>
-        </w:rPr>
-        <w:t>Ab</w:t>
-      </w:r>
-      <w:proofErr w:type="spellEnd"/>
-      <w:r>
-        <w:rPr>
-          <w:rFonts w:ascii="Verdana" w:eastAsia="Times New Roman" w:hAnsi="Verdana" w:cs="Helvetica"/>
-          <w:color w:val="000000" w:themeColor="text1"/>
-          <w:sz w:val="40"/>
-          <w:szCs w:val="40"/>
-        </w:rPr>
-        <w:t xml:space="preserve">, </w:t>
-      </w:r>
-      <w:proofErr w:type="spellStart"/>
-      <w:r>
-        <w:rPr>
-          <w:rFonts w:ascii="Verdana" w:eastAsia="Times New Roman" w:hAnsi="Verdana" w:cs="Helvetica"/>
-          <w:color w:val="000000" w:themeColor="text1"/>
-          <w:sz w:val="40"/>
-          <w:szCs w:val="40"/>
-        </w:rPr>
-        <w:t>Ga</w:t>
-      </w:r>
-      <w:proofErr w:type="spellEnd"/>
-      <w:r>
-        <w:rPr>
-          <w:rFonts w:ascii="Verdana" w:eastAsia="Times New Roman" w:hAnsi="Verdana" w:cs="Helvetica"/>
-          <w:color w:val="000000" w:themeColor="text1"/>
-          <w:sz w:val="40"/>
-          <w:szCs w:val="40"/>
-        </w:rPr>
-        <w:t xml:space="preserve">, </w:t>
-      </w:r>
-      <w:proofErr w:type="spellStart"/>
-      <w:r>
-        <w:rPr>
-          <w:rFonts w:ascii="Verdana" w:eastAsia="Times New Roman" w:hAnsi="Verdana" w:cs="Helvetica"/>
-          <w:color w:val="000000" w:themeColor="text1"/>
-          <w:sz w:val="40"/>
-          <w:szCs w:val="40"/>
-        </w:rPr>
-        <w:t>Gc</w:t>
-      </w:r>
-      <w:proofErr w:type="spellEnd"/>
-    </w:p>
-    <w:p>
-      <w:pPr>
-        <w:spacing w:before="100" w:beforeAutospacing="1" w:after="100" w:afterAutospacing="1" w:line="315" w:lineRule="atLeast"/>
-        <w:jc w:val="center"/>
-        <w:rPr>
-          <w:rFonts w:ascii="Verdana" w:eastAsia="Times New Roman" w:hAnsi="Verdana" w:cs="Helvetica"/>
-          <w:color w:val="000000" w:themeColor="text1"/>
-          <w:sz w:val="40"/>
-          <w:szCs w:val="40"/>
-        </w:rPr>
-      </w:pPr>
-    </w:p>
-    <w:p>
-      <w:pPr>
-        <w:spacing w:before="100" w:beforeAutospacing="1" w:after="100" w:afterAutospacing="1" w:line="315" w:lineRule="atLeast"/>
-        <w:jc w:val="center"/>
-        <w:rPr>
-          <w:rFonts w:ascii="Verdana" w:eastAsia="Times New Roman" w:hAnsi="Verdana" w:cs="Helvetica"/>
-          <w:color w:val="000000" w:themeColor="text1"/>
-          <w:sz w:val="32"/>
-          <w:szCs w:val="32"/>
-        </w:rPr>
-      </w:pPr>
-      <w:r>
-        <w:rPr>
-          <w:rFonts w:ascii="Verdana" w:eastAsia="Times New Roman" w:hAnsi="Verdana" w:cs="Helvetica"/>
-          <w:color w:val="000000" w:themeColor="text1"/>
-          <w:sz w:val="32"/>
-          <w:szCs w:val="32"/>
-        </w:rPr>
-        <w:t>Category</w:t>
-      </w:r>
-      <w:r>
-        <w:rPr>
-          <w:rFonts w:ascii="Verdana" w:eastAsia="Times New Roman" w:hAnsi="Verdana" w:cs="Helvetica"/>
-          <w:color w:val="000000" w:themeColor="text1"/>
-          <w:sz w:val="32"/>
-          <w:szCs w:val="32"/>
-        </w:rPr>
-        <w:t xml:space="preserve"> 1: </w:t>
-      </w:r>
-      <w:r>
-        <w:rPr>
-          <w:rFonts w:ascii="Verdana" w:eastAsia="Times New Roman" w:hAnsi="Verdana" w:cs="Helvetica"/>
-          <w:color w:val="000000" w:themeColor="text1"/>
-          <w:sz w:val="32"/>
-          <w:szCs w:val="32"/>
-        </w:rPr>
-        <w:t xml:space="preserve">Inner </w:t>
-      </w:r>
-      <w:r>
-        <w:rPr>
-          <w:rFonts w:ascii="Verdana" w:eastAsia="Times New Roman" w:hAnsi="Verdana" w:cs="Helvetica"/>
-          <w:color w:val="000000" w:themeColor="text1"/>
-          <w:sz w:val="32"/>
-          <w:szCs w:val="32"/>
-        </w:rPr>
-        <w:t>Block</w:t>
-      </w:r>
-    </w:p>
-    <w:p>
-      <w:pPr>
-        <w:spacing w:before="100" w:beforeAutospacing="1" w:after="100" w:afterAutospacing="1" w:line="315" w:lineRule="atLeast"/>
-        <w:jc w:val="center"/>
-        <w:rPr>
-          <w:rFonts w:ascii="Verdana" w:hAnsi="Verdana"/>
-          <w:noProof/>
-          <w:color w:val="000000" w:themeColor="text1"/>
-          <w:sz w:val="40"/>
-          <w:szCs w:val="40"/>
-        </w:rPr>
-      </w:pPr>
-      <w:r>
-        <w:rPr>
-          <w:rFonts w:ascii="Verdana" w:eastAsia="Times New Roman" w:hAnsi="Verdana" w:cs="Helvetica"/>
+          <w:b/>
+          <w:bCs/>
+          <w:color w:val="000000" w:themeColor="text1"/>
+          <w:sz w:val="40"/>
+          <w:szCs w:val="40"/>
+        </w:rPr>
+        <w:t>:</w:t>
+      </w:r>
+      <w:r>
+        <w:rPr>
+          <w:rFonts w:ascii="Verdana" w:hAnsi="Verdana"/>
+          <w:noProof/>
           <w:color w:val="000000" w:themeColor="text1"/>
           <w:sz w:val="40"/>
           <w:szCs w:val="40"/>
@@ -4879,29 +4616,6 @@
       </w:r>
       <w:r>
         <w:rPr>
-          <w:rFonts w:ascii="Verdana" w:eastAsia="Times New Roman" w:hAnsi="Verdana" w:cs="Helvetica"/>
-          <w:b/>
-          <w:bCs/>
-          <w:color w:val="000000" w:themeColor="text1"/>
-          <w:sz w:val="40"/>
-          <w:szCs w:val="40"/>
-        </w:rPr>
-        <w:t>T</w:t>
-      </w:r>
-      <w:proofErr w:type="gramStart"/>
-      <w:r>
-        <w:rPr>
-          <w:rFonts w:ascii="Verdana" w:eastAsia="Times New Roman" w:hAnsi="Verdana" w:cs="Helvetica"/>
-          <w:b/>
-          <w:bCs/>
-          <w:color w:val="000000" w:themeColor="text1"/>
-          <w:sz w:val="40"/>
-          <w:szCs w:val="40"/>
-        </w:rPr>
-        <w:t>: </w:t>
-      </w:r>
-      <w:r>
-        <w:rPr>
           <w:rFonts w:ascii="Verdana" w:hAnsi="Verdana"/>
           <w:noProof/>
           <w:color w:val="000000" w:themeColor="text1"/>
@@ -4909,10 +4623,10 @@
           <w:szCs w:val="40"/>
         </w:rPr>
         <w:drawing>
-          <wp:inline distT="0" distB="0" distL="0" distR="0" wp14:anchorId="6071F9C5" wp14:editId="0F87DBC0">
+          <wp:inline distT="0" distB="0" distL="0" distR="0" wp14:anchorId="5D52FF6E" wp14:editId="541E0C95">
             <wp:extent cx="955040" cy="682625"/>
             <wp:effectExtent l="0" t="0" r="0" b="3175"/>
-            <wp:docPr id="121" name="Picture 121" descr="C:\Users\Valued Customer\Dropbox\Photos\Images for Site Download\3x3x3\PLL Recognition Guide\web size\T1-1.png"/>
+            <wp:docPr id="72" name="Picture 72" descr="C:\Users\Valued Customer\Dropbox\Photos\Images for Site Download\3x3x3\PLL Recognition Guide\web size\Aa1-1.png"/>
             <wp:cNvGraphicFramePr>
               <a:graphicFrameLocks xmlns:a="http://schemas.openxmlformats.org/drawingml/2006/main" noChangeAspect="1"/>
             </wp:cNvGraphicFramePr>
@@ -4920,7 +4634,7 @@
               <a:graphicData uri="http://schemas.openxmlformats.org/drawingml/2006/picture">
                 <pic:pic xmlns:pic="http://schemas.openxmlformats.org/drawingml/2006/picture">
                   <pic:nvPicPr>
-                    <pic:cNvPr id="0" name="Picture 121" descr="C:\Users\Valued Customer\Dropbox\Photos\Images for Site Download\3x3x3\PLL Recognition Guide\web size\T1-1.png"/>
+                    <pic:cNvPr id="0" name="Picture 72" descr="C:\Users\Valued Customer\Dropbox\Photos\Images for Site Download\3x3x3\PLL Recognition Guide\web size\Aa1-1.png"/>
                     <pic:cNvPicPr>
                       <a:picLocks noChangeAspect="1" noChangeArrowheads="1"/>
                     </pic:cNvPicPr>
@@ -4966,9 +4680,42 @@
           <w:sz w:val="40"/>
           <w:szCs w:val="40"/>
         </w:rPr>
-        <w:t>,</w:t>
-      </w:r>
-      <w:proofErr w:type="gramEnd"/>
+        <w:t> </w:t>
+      </w:r>
+      <w:proofErr w:type="spellStart"/>
+      <w:r>
+        <w:rPr>
+          <w:rFonts w:ascii="Verdana" w:eastAsia="Times New Roman" w:hAnsi="Verdana" w:cs="Helvetica"/>
+          <w:b/>
+          <w:bCs/>
+          <w:color w:val="000000" w:themeColor="text1"/>
+          <w:sz w:val="40"/>
+          <w:szCs w:val="40"/>
+        </w:rPr>
+        <w:t>Ab</w:t>
+      </w:r>
+      <w:proofErr w:type="spellEnd"/>
+      <w:r>
+        <w:rPr>
+          <w:rFonts w:ascii="Verdana" w:eastAsia="Times New Roman" w:hAnsi="Verdana" w:cs="Helvetica"/>
+          <w:b/>
+          <w:bCs/>
+          <w:color w:val="000000" w:themeColor="text1"/>
+          <w:sz w:val="40"/>
+          <w:szCs w:val="40"/>
+        </w:rPr>
+        <w:t>:</w:t>
+      </w:r>
+      <w:r>
+        <w:rPr>
+          <w:rFonts w:ascii="Verdana" w:hAnsi="Verdana"/>
+          <w:noProof/>
+          <w:color w:val="000000" w:themeColor="text1"/>
+          <w:sz w:val="40"/>
+          <w:szCs w:val="40"/>
+        </w:rPr>
+        <w:t xml:space="preserve"> </w:t>
+      </w:r>
       <w:r>
         <w:rPr>
           <w:rFonts w:ascii="Verdana" w:hAnsi="Verdana"/>
@@ -4978,10 +4725,10 @@
           <w:szCs w:val="40"/>
         </w:rPr>
         <w:drawing>
-          <wp:inline distT="0" distB="0" distL="0" distR="0" wp14:anchorId="76B45580" wp14:editId="7F4101C3">
+          <wp:inline distT="0" distB="0" distL="0" distR="0" wp14:anchorId="1FD58001" wp14:editId="5C9C71F7">
             <wp:extent cx="955040" cy="682625"/>
             <wp:effectExtent l="0" t="0" r="0" b="3175"/>
-            <wp:docPr id="122" name="Picture 122" descr="C:\Users\Valued Customer\Dropbox\Photos\Images for Site Download\3x3x3\PLL Recognition Guide\web size\T1-4.png"/>
+            <wp:docPr id="76" name="Picture 76" descr="C:\Users\Valued Customer\Dropbox\Photos\Images for Site Download\3x3x3\PLL Recognition Guide\web size\Ab1-1.png"/>
             <wp:cNvGraphicFramePr>
               <a:graphicFrameLocks xmlns:a="http://schemas.openxmlformats.org/drawingml/2006/main" noChangeAspect="1"/>
             </wp:cNvGraphicFramePr>
@@ -4989,7 +4736,7 @@
               <a:graphicData uri="http://schemas.openxmlformats.org/drawingml/2006/picture">
                 <pic:pic xmlns:pic="http://schemas.openxmlformats.org/drawingml/2006/picture">
                   <pic:nvPicPr>
-                    <pic:cNvPr id="0" name="Picture 122" descr="C:\Users\Valued Customer\Dropbox\Photos\Images for Site Download\3x3x3\PLL Recognition Guide\web size\T1-4.png"/>
+                    <pic:cNvPr id="0" name="Picture 76" descr="C:\Users\Valued Customer\Dropbox\Photos\Images for Site Download\3x3x3\PLL Recognition Guide\web size\Ab1-1.png"/>
                     <pic:cNvPicPr>
                       <a:picLocks noChangeAspect="1" noChangeArrowheads="1"/>
                     </pic:cNvPicPr>
@@ -5026,16 +4773,189 @@
           </wp:inline>
         </w:drawing>
       </w:r>
-      <w:r>
-        <w:rPr>
-          <w:rFonts w:ascii="Verdana" w:eastAsia="Times New Roman" w:hAnsi="Verdana" w:cs="Helvetica"/>
-          <w:b/>
-          <w:bCs/>
-          <w:color w:val="000000" w:themeColor="text1"/>
-          <w:sz w:val="40"/>
-          <w:szCs w:val="40"/>
-        </w:rPr>
-        <w:t>Ra: </w:t>
+    </w:p>
+    <w:p>
+      <w:pPr>
+        <w:spacing w:before="100" w:beforeAutospacing="1" w:after="100" w:afterAutospacing="1" w:line="315" w:lineRule="atLeast"/>
+        <w:jc w:val="center"/>
+        <w:rPr>
+          <w:rFonts w:ascii="Verdana" w:hAnsi="Verdana"/>
+          <w:noProof/>
+          <w:color w:val="000000" w:themeColor="text1"/>
+          <w:sz w:val="24"/>
+          <w:szCs w:val="24"/>
+        </w:rPr>
+      </w:pPr>
+      <w:r>
+        <w:rPr>
+          <w:rFonts w:ascii="Verdana" w:hAnsi="Verdana"/>
+          <w:noProof/>
+          <w:color w:val="000000" w:themeColor="text1"/>
+          <w:sz w:val="24"/>
+          <w:szCs w:val="24"/>
+        </w:rPr>
+        <w:t>-It’s Aa when the outer corner on the right is opposite</w:t>
+      </w:r>
+    </w:p>
+    <w:p>
+      <w:pPr>
+        <w:spacing w:before="100" w:beforeAutospacing="1" w:after="100" w:afterAutospacing="1" w:line="315" w:lineRule="atLeast"/>
+        <w:jc w:val="center"/>
+        <w:rPr>
+          <w:rFonts w:ascii="Verdana" w:hAnsi="Verdana"/>
+          <w:noProof/>
+          <w:color w:val="000000" w:themeColor="text1"/>
+          <w:sz w:val="24"/>
+          <w:szCs w:val="24"/>
+        </w:rPr>
+      </w:pPr>
+      <w:r>
+        <w:rPr>
+          <w:rFonts w:ascii="Verdana" w:hAnsi="Verdana"/>
+          <w:noProof/>
+          <w:color w:val="000000" w:themeColor="text1"/>
+          <w:sz w:val="24"/>
+          <w:szCs w:val="24"/>
+        </w:rPr>
+        <w:t>-It’s Ab when the outer corner on the left is opposite</w:t>
+      </w:r>
+    </w:p>
+    <w:p>
+      <w:pPr>
+        <w:spacing w:before="100" w:beforeAutospacing="1" w:after="100" w:afterAutospacing="1" w:line="315" w:lineRule="atLeast"/>
+        <w:jc w:val="center"/>
+        <w:rPr>
+          <w:rFonts w:ascii="Verdana" w:eastAsia="Times New Roman" w:hAnsi="Verdana" w:cs="Helvetica"/>
+          <w:color w:val="000000" w:themeColor="text1"/>
+          <w:sz w:val="40"/>
+          <w:szCs w:val="40"/>
+        </w:rPr>
+      </w:pPr>
+      <w:r>
+        <w:rPr>
+          <w:rFonts w:ascii="Verdana" w:eastAsia="Times New Roman" w:hAnsi="Verdana" w:cs="Helvetica"/>
+          <w:b/>
+          <w:bCs/>
+          <w:color w:val="000000" w:themeColor="text1"/>
+          <w:sz w:val="40"/>
+          <w:szCs w:val="40"/>
+        </w:rPr>
+        <w:lastRenderedPageBreak/>
+        <w:t>Adjacent CP</w:t>
+      </w:r>
+      <w:r>
+        <w:rPr>
+          <w:rFonts w:ascii="Verdana" w:eastAsia="Times New Roman" w:hAnsi="Verdana" w:cs="Helvetica"/>
+          <w:b/>
+          <w:bCs/>
+          <w:color w:val="000000" w:themeColor="text1"/>
+          <w:sz w:val="40"/>
+          <w:szCs w:val="40"/>
+        </w:rPr>
+        <w:t xml:space="preserve"> – </w:t>
+      </w:r>
+      <w:r>
+        <w:rPr>
+          <w:rFonts w:ascii="Verdana" w:eastAsia="Times New Roman" w:hAnsi="Verdana" w:cs="Helvetica"/>
+          <w:b/>
+          <w:color w:val="000000" w:themeColor="text1"/>
+          <w:sz w:val="40"/>
+          <w:szCs w:val="40"/>
+        </w:rPr>
+        <w:t>Headlights, One Block</w:t>
+      </w:r>
+    </w:p>
+    <w:p>
+      <w:pPr>
+        <w:spacing w:before="100" w:beforeAutospacing="1" w:after="100" w:afterAutospacing="1" w:line="315" w:lineRule="atLeast"/>
+        <w:jc w:val="center"/>
+        <w:rPr>
+          <w:rFonts w:ascii="Verdana" w:eastAsia="Times New Roman" w:hAnsi="Verdana" w:cs="Helvetica"/>
+          <w:color w:val="000000" w:themeColor="text1"/>
+          <w:sz w:val="32"/>
+          <w:szCs w:val="32"/>
+        </w:rPr>
+      </w:pPr>
+      <w:r>
+        <w:rPr>
+          <w:rFonts w:ascii="Verdana" w:eastAsia="Times New Roman" w:hAnsi="Verdana" w:cs="Helvetica"/>
+          <w:color w:val="000000" w:themeColor="text1"/>
+          <w:sz w:val="32"/>
+          <w:szCs w:val="32"/>
+        </w:rPr>
+        <w:t>Category</w:t>
+      </w:r>
+      <w:r>
+        <w:rPr>
+          <w:rFonts w:ascii="Verdana" w:eastAsia="Times New Roman" w:hAnsi="Verdana" w:cs="Helvetica"/>
+          <w:color w:val="000000" w:themeColor="text1"/>
+          <w:sz w:val="32"/>
+          <w:szCs w:val="32"/>
+        </w:rPr>
+        <w:t xml:space="preserve"> 1: </w:t>
+      </w:r>
+      <w:r>
+        <w:rPr>
+          <w:rFonts w:ascii="Verdana" w:eastAsia="Times New Roman" w:hAnsi="Verdana" w:cs="Helvetica"/>
+          <w:color w:val="000000" w:themeColor="text1"/>
+          <w:sz w:val="32"/>
+          <w:szCs w:val="32"/>
+        </w:rPr>
+        <w:t xml:space="preserve">Inner </w:t>
+      </w:r>
+      <w:r>
+        <w:rPr>
+          <w:rFonts w:ascii="Verdana" w:eastAsia="Times New Roman" w:hAnsi="Verdana" w:cs="Helvetica"/>
+          <w:color w:val="000000" w:themeColor="text1"/>
+          <w:sz w:val="32"/>
+          <w:szCs w:val="32"/>
+        </w:rPr>
+        <w:t>Block</w:t>
+      </w:r>
+    </w:p>
+    <w:p>
+      <w:pPr>
+        <w:spacing w:before="100" w:beforeAutospacing="1" w:after="100" w:afterAutospacing="1" w:line="315" w:lineRule="atLeast"/>
+        <w:jc w:val="center"/>
+        <w:rPr>
+          <w:rFonts w:ascii="Verdana" w:hAnsi="Verdana"/>
+          <w:noProof/>
+          <w:color w:val="000000" w:themeColor="text1"/>
+          <w:sz w:val="40"/>
+          <w:szCs w:val="40"/>
+        </w:rPr>
+      </w:pPr>
+      <w:r>
+        <w:rPr>
+          <w:rFonts w:ascii="Verdana" w:eastAsia="Times New Roman" w:hAnsi="Verdana" w:cs="Helvetica"/>
+          <w:color w:val="000000" w:themeColor="text1"/>
+          <w:sz w:val="40"/>
+          <w:szCs w:val="40"/>
+        </w:rPr>
+        <w:t xml:space="preserve"> </w:t>
+      </w:r>
+      <w:r>
+        <w:rPr>
+          <w:rFonts w:ascii="Verdana" w:eastAsia="Times New Roman" w:hAnsi="Verdana" w:cs="Helvetica"/>
+          <w:b/>
+          <w:bCs/>
+          <w:color w:val="000000" w:themeColor="text1"/>
+          <w:sz w:val="40"/>
+          <w:szCs w:val="40"/>
+        </w:rPr>
+        <w:t>T</w:t>
+      </w:r>
+      <w:proofErr w:type="gramStart"/>
+      <w:r>
+        <w:rPr>
+          <w:rFonts w:ascii="Verdana" w:eastAsia="Times New Roman" w:hAnsi="Verdana" w:cs="Helvetica"/>
+          <w:b/>
+          <w:bCs/>
+          <w:color w:val="000000" w:themeColor="text1"/>
+          <w:sz w:val="40"/>
+          <w:szCs w:val="40"/>
+        </w:rPr>
+        <w:t>: </w:t>
       </w:r>
       <w:r>
         <w:rPr>
@@ -5046,10 +4966,10 @@
           <w:szCs w:val="40"/>
         </w:rPr>
         <w:drawing>
-          <wp:inline distT="0" distB="0" distL="0" distR="0" wp14:anchorId="10EA2E3E" wp14:editId="02FCABFC">
+          <wp:inline distT="0" distB="0" distL="0" distR="0" wp14:anchorId="6071F9C5" wp14:editId="0F87DBC0">
             <wp:extent cx="955040" cy="682625"/>
             <wp:effectExtent l="0" t="0" r="0" b="3175"/>
-            <wp:docPr id="113" name="Picture 113" descr="C:\Users\Valued Customer\Dropbox\Photos\Images for Site Download\3x3x3\PLL Recognition Guide\web size\Ra1-1.png"/>
+            <wp:docPr id="121" name="Picture 121" descr="C:\Users\Valued Customer\Dropbox\Photos\Images for Site Download\3x3x3\PLL Recognition Guide\web size\T1-1.png"/>
             <wp:cNvGraphicFramePr>
               <a:graphicFrameLocks xmlns:a="http://schemas.openxmlformats.org/drawingml/2006/main" noChangeAspect="1"/>
             </wp:cNvGraphicFramePr>
@@ -5057,7 +4977,7 @@
               <a:graphicData uri="http://schemas.openxmlformats.org/drawingml/2006/picture">
                 <pic:pic xmlns:pic="http://schemas.openxmlformats.org/drawingml/2006/picture">
                   <pic:nvPicPr>
-                    <pic:cNvPr id="0" name="Picture 113" descr="C:\Users\Valued Customer\Dropbox\Photos\Images for Site Download\3x3x3\PLL Recognition Guide\web size\Ra1-1.png"/>
+                    <pic:cNvPr id="0" name="Picture 121" descr="C:\Users\Valued Customer\Dropbox\Photos\Images for Site Download\3x3x3\PLL Recognition Guide\web size\T1-1.png"/>
                     <pic:cNvPicPr>
                       <a:picLocks noChangeAspect="1" noChangeArrowheads="1"/>
                     </pic:cNvPicPr>
@@ -5094,40 +5014,18 @@
           </wp:inline>
         </w:drawing>
       </w:r>
-      <w:proofErr w:type="spellStart"/>
-      <w:r>
-        <w:rPr>
-          <w:rFonts w:ascii="Verdana" w:eastAsia="Times New Roman" w:hAnsi="Verdana" w:cs="Helvetica"/>
-          <w:b/>
-          <w:bCs/>
-          <w:color w:val="000000" w:themeColor="text1"/>
-          <w:sz w:val="40"/>
-          <w:szCs w:val="40"/>
-        </w:rPr>
-        <w:t>Rb</w:t>
-      </w:r>
-      <w:proofErr w:type="spellEnd"/>
-      <w:r>
-        <w:rPr>
-          <w:rFonts w:ascii="Verdana" w:eastAsia="Times New Roman" w:hAnsi="Verdana" w:cs="Helvetica"/>
-          <w:b/>
-          <w:bCs/>
-          <w:color w:val="000000" w:themeColor="text1"/>
-          <w:sz w:val="40"/>
-          <w:szCs w:val="40"/>
-        </w:rPr>
-        <w:t>:</w:t>
-      </w:r>
-      <w:r>
-        <w:rPr>
-          <w:rFonts w:ascii="Verdana" w:hAnsi="Verdana"/>
-          <w:noProof/>
-          <w:color w:val="000000" w:themeColor="text1"/>
-          <w:sz w:val="40"/>
-          <w:szCs w:val="40"/>
-        </w:rPr>
-        <w:t xml:space="preserve"> </w:t>
-      </w:r>
+      <w:r>
+        <w:rPr>
+          <w:rFonts w:ascii="Verdana" w:eastAsia="Times New Roman" w:hAnsi="Verdana" w:cs="Helvetica"/>
+          <w:b/>
+          <w:bCs/>
+          <w:color w:val="000000" w:themeColor="text1"/>
+          <w:sz w:val="40"/>
+          <w:szCs w:val="40"/>
+        </w:rPr>
+        <w:t>,</w:t>
+      </w:r>
+      <w:proofErr w:type="gramEnd"/>
       <w:r>
         <w:rPr>
           <w:rFonts w:ascii="Verdana" w:hAnsi="Verdana"/>
@@ -5137,10 +5035,10 @@
           <w:szCs w:val="40"/>
         </w:rPr>
         <w:drawing>
-          <wp:inline distT="0" distB="0" distL="0" distR="0" wp14:anchorId="7B47B682" wp14:editId="09319E74">
+          <wp:inline distT="0" distB="0" distL="0" distR="0" wp14:anchorId="76B45580" wp14:editId="7F4101C3">
             <wp:extent cx="955040" cy="682625"/>
             <wp:effectExtent l="0" t="0" r="0" b="3175"/>
-            <wp:docPr id="118" name="Picture 118" descr="C:\Users\Valued Customer\Dropbox\Photos\Images for Site Download\3x3x3\PLL Recognition Guide\web size\Rb1-4.png"/>
+            <wp:docPr id="122" name="Picture 122" descr="C:\Users\Valued Customer\Dropbox\Photos\Images for Site Download\3x3x3\PLL Recognition Guide\web size\T1-4.png"/>
             <wp:cNvGraphicFramePr>
               <a:graphicFrameLocks xmlns:a="http://schemas.openxmlformats.org/drawingml/2006/main" noChangeAspect="1"/>
             </wp:cNvGraphicFramePr>
@@ -5148,7 +5046,7 @@
               <a:graphicData uri="http://schemas.openxmlformats.org/drawingml/2006/picture">
                 <pic:pic xmlns:pic="http://schemas.openxmlformats.org/drawingml/2006/picture">
                   <pic:nvPicPr>
-                    <pic:cNvPr id="0" name="Picture 118" descr="C:\Users\Valued Customer\Dropbox\Photos\Images for Site Download\3x3x3\PLL Recognition Guide\web size\Rb1-4.png"/>
+                    <pic:cNvPr id="0" name="Picture 122" descr="C:\Users\Valued Customer\Dropbox\Photos\Images for Site Download\3x3x3\PLL Recognition Guide\web size\T1-4.png"/>
                     <pic:cNvPicPr>
                       <a:picLocks noChangeAspect="1" noChangeArrowheads="1"/>
                     </pic:cNvPicPr>
@@ -5185,214 +5083,16 @@
           </wp:inline>
         </w:drawing>
       </w:r>
-    </w:p>
-    <w:p>
-      <w:pPr>
-        <w:spacing w:before="100" w:beforeAutospacing="1" w:after="100" w:afterAutospacing="1" w:line="315" w:lineRule="atLeast"/>
-        <w:jc w:val="center"/>
-        <w:rPr>
-          <w:rFonts w:ascii="Verdana" w:hAnsi="Verdana"/>
-          <w:noProof/>
-          <w:color w:val="000000" w:themeColor="text1"/>
-          <w:sz w:val="24"/>
-          <w:szCs w:val="24"/>
-        </w:rPr>
-      </w:pPr>
-      <w:r>
-        <w:rPr>
-          <w:rFonts w:ascii="Verdana" w:hAnsi="Verdana"/>
-          <w:noProof/>
-          <w:color w:val="000000" w:themeColor="text1"/>
-          <w:sz w:val="24"/>
-          <w:szCs w:val="24"/>
-        </w:rPr>
-        <w:t>When the edge in between the headlights is adjacent:</w:t>
-      </w:r>
-    </w:p>
-    <w:p>
-      <w:pPr>
-        <w:spacing w:before="100" w:beforeAutospacing="1" w:after="100" w:afterAutospacing="1" w:line="315" w:lineRule="atLeast"/>
-        <w:jc w:val="center"/>
-        <w:rPr>
-          <w:rFonts w:ascii="Verdana" w:hAnsi="Verdana"/>
-          <w:noProof/>
-          <w:color w:val="000000" w:themeColor="text1"/>
-          <w:sz w:val="24"/>
-          <w:szCs w:val="24"/>
-        </w:rPr>
-      </w:pPr>
-      <w:r>
-        <w:rPr>
-          <w:rFonts w:ascii="Verdana" w:hAnsi="Verdana"/>
-          <w:noProof/>
-          <w:color w:val="000000" w:themeColor="text1"/>
-          <w:sz w:val="24"/>
-          <w:szCs w:val="24"/>
-        </w:rPr>
-        <w:t>-It’s Ra when the block is on the right</w:t>
-      </w:r>
-    </w:p>
-    <w:p>
-      <w:pPr>
-        <w:spacing w:before="100" w:beforeAutospacing="1" w:after="100" w:afterAutospacing="1" w:line="315" w:lineRule="atLeast"/>
-        <w:jc w:val="center"/>
-        <w:rPr>
-          <w:rFonts w:ascii="Verdana" w:hAnsi="Verdana"/>
-          <w:noProof/>
-          <w:color w:val="000000" w:themeColor="text1"/>
-          <w:sz w:val="24"/>
-          <w:szCs w:val="24"/>
-        </w:rPr>
-      </w:pPr>
-      <w:r>
-        <w:rPr>
-          <w:rFonts w:ascii="Verdana" w:hAnsi="Verdana"/>
-          <w:noProof/>
-          <w:color w:val="000000" w:themeColor="text1"/>
-          <w:sz w:val="24"/>
-          <w:szCs w:val="24"/>
-        </w:rPr>
-        <w:t>-It’s Rb when the block is on the left</w:t>
-      </w:r>
-    </w:p>
-    <w:p>
-      <w:pPr>
-        <w:spacing w:before="100" w:beforeAutospacing="1" w:after="100" w:afterAutospacing="1" w:line="315" w:lineRule="atLeast"/>
-        <w:jc w:val="center"/>
-        <w:rPr>
-          <w:rFonts w:ascii="Verdana" w:hAnsi="Verdana"/>
-          <w:noProof/>
-          <w:color w:val="000000" w:themeColor="text1"/>
-          <w:sz w:val="24"/>
-          <w:szCs w:val="24"/>
-        </w:rPr>
-      </w:pPr>
-      <w:r>
-        <w:rPr>
-          <w:rFonts w:ascii="Verdana" w:hAnsi="Verdana"/>
-          <w:noProof/>
-          <w:color w:val="000000" w:themeColor="text1"/>
-          <w:sz w:val="24"/>
-          <w:szCs w:val="24"/>
-        </w:rPr>
-        <w:t>Otherwise:</w:t>
-      </w:r>
-    </w:p>
-    <w:p>
-      <w:pPr>
-        <w:spacing w:before="100" w:beforeAutospacing="1" w:after="100" w:afterAutospacing="1" w:line="315" w:lineRule="atLeast"/>
-        <w:jc w:val="center"/>
-        <w:rPr>
-          <w:rFonts w:ascii="Verdana" w:hAnsi="Verdana"/>
-          <w:noProof/>
-          <w:color w:val="000000" w:themeColor="text1"/>
-          <w:sz w:val="24"/>
-          <w:szCs w:val="24"/>
-        </w:rPr>
-      </w:pPr>
-      <w:r>
-        <w:rPr>
-          <w:rFonts w:ascii="Verdana" w:hAnsi="Verdana"/>
-          <w:noProof/>
-          <w:color w:val="000000" w:themeColor="text1"/>
-          <w:sz w:val="24"/>
-          <w:szCs w:val="24"/>
-        </w:rPr>
-        <w:t>-It’s T</w:t>
-      </w:r>
-    </w:p>
-    <w:p>
-      <w:pPr>
-        <w:spacing w:before="100" w:beforeAutospacing="1" w:after="100" w:afterAutospacing="1" w:line="315" w:lineRule="atLeast"/>
-        <w:jc w:val="center"/>
-        <w:rPr>
-          <w:rFonts w:ascii="Verdana" w:hAnsi="Verdana"/>
-          <w:noProof/>
-          <w:color w:val="000000" w:themeColor="text1"/>
-          <w:sz w:val="40"/>
-          <w:szCs w:val="40"/>
-        </w:rPr>
-      </w:pPr>
-    </w:p>
-    <w:p>
-      <w:pPr>
-        <w:spacing w:before="100" w:beforeAutospacing="1" w:after="100" w:afterAutospacing="1" w:line="315" w:lineRule="atLeast"/>
-        <w:jc w:val="center"/>
-        <w:rPr>
-          <w:rFonts w:ascii="Verdana" w:eastAsia="Times New Roman" w:hAnsi="Verdana" w:cs="Helvetica"/>
-          <w:color w:val="000000" w:themeColor="text1"/>
-          <w:sz w:val="32"/>
-          <w:szCs w:val="32"/>
-        </w:rPr>
-      </w:pPr>
-      <w:r>
-        <w:rPr>
-          <w:rFonts w:ascii="Verdana" w:hAnsi="Verdana"/>
-          <w:noProof/>
-          <w:color w:val="000000" w:themeColor="text1"/>
-          <w:sz w:val="32"/>
-          <w:szCs w:val="32"/>
-        </w:rPr>
-        <w:t>Category</w:t>
-      </w:r>
-      <w:r>
-        <w:rPr>
-          <w:rFonts w:ascii="Verdana" w:hAnsi="Verdana"/>
-          <w:noProof/>
-          <w:color w:val="000000" w:themeColor="text1"/>
-          <w:sz w:val="32"/>
-          <w:szCs w:val="32"/>
-        </w:rPr>
-        <w:t xml:space="preserve"> 2: </w:t>
-      </w:r>
-      <w:r>
-        <w:rPr>
-          <w:rFonts w:ascii="Verdana" w:hAnsi="Verdana"/>
-          <w:noProof/>
-          <w:color w:val="000000" w:themeColor="text1"/>
-          <w:sz w:val="32"/>
-          <w:szCs w:val="32"/>
-        </w:rPr>
-        <w:t>Outer Block</w:t>
-      </w:r>
-    </w:p>
-    <w:p>
-      <w:pPr>
-        <w:spacing w:before="100" w:beforeAutospacing="1" w:after="100" w:afterAutospacing="1" w:line="315" w:lineRule="atLeast"/>
-        <w:jc w:val="center"/>
-        <w:rPr>
-          <w:rFonts w:ascii="Verdana" w:hAnsi="Verdana"/>
-          <w:noProof/>
-          <w:color w:val="000000" w:themeColor="text1"/>
-          <w:sz w:val="40"/>
-          <w:szCs w:val="40"/>
-        </w:rPr>
-      </w:pPr>
-      <w:proofErr w:type="spellStart"/>
-      <w:proofErr w:type="gramStart"/>
-      <w:r>
-        <w:rPr>
-          <w:rFonts w:ascii="Verdana" w:eastAsia="Times New Roman" w:hAnsi="Verdana" w:cs="Helvetica"/>
-          <w:b/>
-          <w:bCs/>
-          <w:color w:val="000000" w:themeColor="text1"/>
-          <w:sz w:val="40"/>
-          <w:szCs w:val="40"/>
-        </w:rPr>
-        <w:t>Aa</w:t>
-      </w:r>
-      <w:proofErr w:type="spellEnd"/>
-      <w:proofErr w:type="gramEnd"/>
-      <w:r>
-        <w:rPr>
-          <w:rFonts w:ascii="Verdana" w:eastAsia="Times New Roman" w:hAnsi="Verdana" w:cs="Helvetica"/>
-          <w:b/>
-          <w:bCs/>
-          <w:color w:val="000000" w:themeColor="text1"/>
-          <w:sz w:val="40"/>
-          <w:szCs w:val="40"/>
-        </w:rPr>
-        <w:t>: </w:t>
+      <w:r>
+        <w:rPr>
+          <w:rFonts w:ascii="Verdana" w:eastAsia="Times New Roman" w:hAnsi="Verdana" w:cs="Helvetica"/>
+          <w:b/>
+          <w:bCs/>
+          <w:color w:val="000000" w:themeColor="text1"/>
+          <w:sz w:val="40"/>
+          <w:szCs w:val="40"/>
+        </w:rPr>
+        <w:t>Ra: </w:t>
       </w:r>
       <w:r>
         <w:rPr>
@@ -5403,10 +5103,10 @@
           <w:szCs w:val="40"/>
         </w:rPr>
         <w:drawing>
-          <wp:inline distT="0" distB="0" distL="0" distR="0" wp14:anchorId="599E7796" wp14:editId="2F5E90E8">
+          <wp:inline distT="0" distB="0" distL="0" distR="0" wp14:anchorId="10EA2E3E" wp14:editId="02FCABFC">
             <wp:extent cx="955040" cy="682625"/>
             <wp:effectExtent l="0" t="0" r="0" b="3175"/>
-            <wp:docPr id="74" name="Picture 74" descr="C:\Users\Valued Customer\Dropbox\Photos\Images for Site Download\3x3x3\PLL Recognition Guide\web size\Aa3-4.png"/>
+            <wp:docPr id="113" name="Picture 113" descr="C:\Users\Valued Customer\Dropbox\Photos\Images for Site Download\3x3x3\PLL Recognition Guide\web size\Ra1-1.png"/>
             <wp:cNvGraphicFramePr>
               <a:graphicFrameLocks xmlns:a="http://schemas.openxmlformats.org/drawingml/2006/main" noChangeAspect="1"/>
             </wp:cNvGraphicFramePr>
@@ -5414,7 +5114,7 @@
               <a:graphicData uri="http://schemas.openxmlformats.org/drawingml/2006/picture">
                 <pic:pic xmlns:pic="http://schemas.openxmlformats.org/drawingml/2006/picture">
                   <pic:nvPicPr>
-                    <pic:cNvPr id="0" name="Picture 74" descr="C:\Users\Valued Customer\Dropbox\Photos\Images for Site Download\3x3x3\PLL Recognition Guide\web size\Aa3-4.png"/>
+                    <pic:cNvPr id="0" name="Picture 113" descr="C:\Users\Valued Customer\Dropbox\Photos\Images for Site Download\3x3x3\PLL Recognition Guide\web size\Ra1-1.png"/>
                     <pic:cNvPicPr>
                       <a:picLocks noChangeAspect="1" noChangeArrowheads="1"/>
                     </pic:cNvPicPr>
@@ -5461,7 +5161,7 @@
           <w:sz w:val="40"/>
           <w:szCs w:val="40"/>
         </w:rPr>
-        <w:t>Ab</w:t>
+        <w:t>Rb</w:t>
       </w:r>
       <w:proofErr w:type="spellEnd"/>
       <w:r>
@@ -5473,7 +5173,17 @@
           <w:sz w:val="40"/>
           <w:szCs w:val="40"/>
         </w:rPr>
-        <w:t>: </w:t>
+        <w:t>:</w:t>
+      </w:r>
+      <w:r>
+        <w:rPr>
+          <w:rFonts w:ascii="Verdana" w:hAnsi="Verdana"/>
+          <w:noProof/>
+          <w:color w:val="000000" w:themeColor="text1"/>
+          <w:sz w:val="40"/>
+          <w:szCs w:val="40"/>
+        </w:rPr>
+        <w:t xml:space="preserve"> </w:t>
       </w:r>
       <w:r>
         <w:rPr>
@@ -5484,10 +5194,10 @@
           <w:szCs w:val="40"/>
         </w:rPr>
         <w:drawing>
-          <wp:inline distT="0" distB="0" distL="0" distR="0" wp14:anchorId="07520486" wp14:editId="708430EA">
+          <wp:inline distT="0" distB="0" distL="0" distR="0" wp14:anchorId="7B47B682" wp14:editId="09319E74">
             <wp:extent cx="955040" cy="682625"/>
             <wp:effectExtent l="0" t="0" r="0" b="3175"/>
-            <wp:docPr id="78" name="Picture 78" descr="C:\Users\Valued Customer\Dropbox\Photos\Images for Site Download\3x3x3\PLL Recognition Guide\web size\Ab2-2.png"/>
+            <wp:docPr id="118" name="Picture 118" descr="C:\Users\Valued Customer\Dropbox\Photos\Images for Site Download\3x3x3\PLL Recognition Guide\web size\Rb1-4.png"/>
             <wp:cNvGraphicFramePr>
               <a:graphicFrameLocks xmlns:a="http://schemas.openxmlformats.org/drawingml/2006/main" noChangeAspect="1"/>
             </wp:cNvGraphicFramePr>
@@ -5495,7 +5205,7 @@
               <a:graphicData uri="http://schemas.openxmlformats.org/drawingml/2006/picture">
                 <pic:pic xmlns:pic="http://schemas.openxmlformats.org/drawingml/2006/picture">
                   <pic:nvPicPr>
-                    <pic:cNvPr id="0" name="Picture 78" descr="C:\Users\Valued Customer\Dropbox\Photos\Images for Site Download\3x3x3\PLL Recognition Guide\web size\Ab2-2.png"/>
+                    <pic:cNvPr id="0" name="Picture 118" descr="C:\Users\Valued Customer\Dropbox\Photos\Images for Site Download\3x3x3\PLL Recognition Guide\web size\Rb1-4.png"/>
                     <pic:cNvPicPr>
                       <a:picLocks noChangeAspect="1" noChangeArrowheads="1"/>
                     </pic:cNvPicPr>
@@ -5532,19 +5242,204 @@
           </wp:inline>
         </w:drawing>
       </w:r>
+    </w:p>
+    <w:p>
+      <w:pPr>
+        <w:spacing w:before="100" w:beforeAutospacing="1" w:after="100" w:afterAutospacing="1" w:line="315" w:lineRule="atLeast"/>
+        <w:jc w:val="center"/>
+        <w:rPr>
+          <w:rFonts w:ascii="Verdana" w:hAnsi="Verdana"/>
+          <w:noProof/>
+          <w:color w:val="000000" w:themeColor="text1"/>
+          <w:sz w:val="24"/>
+          <w:szCs w:val="24"/>
+        </w:rPr>
+      </w:pPr>
+      <w:r>
+        <w:rPr>
+          <w:rFonts w:ascii="Verdana" w:hAnsi="Verdana"/>
+          <w:noProof/>
+          <w:color w:val="000000" w:themeColor="text1"/>
+          <w:sz w:val="24"/>
+          <w:szCs w:val="24"/>
+        </w:rPr>
+        <w:t>When the edge in between the headlights is adjacent:</w:t>
+      </w:r>
+    </w:p>
+    <w:p>
+      <w:pPr>
+        <w:spacing w:before="100" w:beforeAutospacing="1" w:after="100" w:afterAutospacing="1" w:line="315" w:lineRule="atLeast"/>
+        <w:jc w:val="center"/>
+        <w:rPr>
+          <w:rFonts w:ascii="Verdana" w:hAnsi="Verdana"/>
+          <w:noProof/>
+          <w:color w:val="000000" w:themeColor="text1"/>
+          <w:sz w:val="24"/>
+          <w:szCs w:val="24"/>
+        </w:rPr>
+      </w:pPr>
+      <w:r>
+        <w:rPr>
+          <w:rFonts w:ascii="Verdana" w:hAnsi="Verdana"/>
+          <w:noProof/>
+          <w:color w:val="000000" w:themeColor="text1"/>
+          <w:sz w:val="24"/>
+          <w:szCs w:val="24"/>
+        </w:rPr>
+        <w:t>-It’s Ra when the block is on the right</w:t>
+      </w:r>
+    </w:p>
+    <w:p>
+      <w:pPr>
+        <w:spacing w:before="100" w:beforeAutospacing="1" w:after="100" w:afterAutospacing="1" w:line="315" w:lineRule="atLeast"/>
+        <w:jc w:val="center"/>
+        <w:rPr>
+          <w:rFonts w:ascii="Verdana" w:hAnsi="Verdana"/>
+          <w:noProof/>
+          <w:color w:val="000000" w:themeColor="text1"/>
+          <w:sz w:val="24"/>
+          <w:szCs w:val="24"/>
+        </w:rPr>
+      </w:pPr>
+      <w:r>
+        <w:rPr>
+          <w:rFonts w:ascii="Verdana" w:hAnsi="Verdana"/>
+          <w:noProof/>
+          <w:color w:val="000000" w:themeColor="text1"/>
+          <w:sz w:val="24"/>
+          <w:szCs w:val="24"/>
+        </w:rPr>
+        <w:t>-It’s Rb when the block is on the left</w:t>
+      </w:r>
+    </w:p>
+    <w:p>
+      <w:pPr>
+        <w:spacing w:before="100" w:beforeAutospacing="1" w:after="100" w:afterAutospacing="1" w:line="315" w:lineRule="atLeast"/>
+        <w:jc w:val="center"/>
+        <w:rPr>
+          <w:rFonts w:ascii="Verdana" w:hAnsi="Verdana"/>
+          <w:noProof/>
+          <w:color w:val="000000" w:themeColor="text1"/>
+          <w:sz w:val="24"/>
+          <w:szCs w:val="24"/>
+        </w:rPr>
+      </w:pPr>
+      <w:r>
+        <w:rPr>
+          <w:rFonts w:ascii="Verdana" w:hAnsi="Verdana"/>
+          <w:noProof/>
+          <w:color w:val="000000" w:themeColor="text1"/>
+          <w:sz w:val="24"/>
+          <w:szCs w:val="24"/>
+        </w:rPr>
+        <w:t>Otherwise:</w:t>
+      </w:r>
+    </w:p>
+    <w:p>
+      <w:pPr>
+        <w:spacing w:before="100" w:beforeAutospacing="1" w:after="100" w:afterAutospacing="1" w:line="315" w:lineRule="atLeast"/>
+        <w:jc w:val="center"/>
+        <w:rPr>
+          <w:rFonts w:ascii="Verdana" w:hAnsi="Verdana"/>
+          <w:noProof/>
+          <w:color w:val="000000" w:themeColor="text1"/>
+          <w:sz w:val="24"/>
+          <w:szCs w:val="24"/>
+        </w:rPr>
+      </w:pPr>
+      <w:r>
+        <w:rPr>
+          <w:rFonts w:ascii="Verdana" w:hAnsi="Verdana"/>
+          <w:noProof/>
+          <w:color w:val="000000" w:themeColor="text1"/>
+          <w:sz w:val="24"/>
+          <w:szCs w:val="24"/>
+        </w:rPr>
+        <w:t>-It’s T</w:t>
+      </w:r>
+    </w:p>
+    <w:p>
+      <w:pPr>
+        <w:spacing w:before="100" w:beforeAutospacing="1" w:after="100" w:afterAutospacing="1" w:line="315" w:lineRule="atLeast"/>
+        <w:jc w:val="center"/>
+        <w:rPr>
+          <w:rFonts w:ascii="Verdana" w:hAnsi="Verdana"/>
+          <w:noProof/>
+          <w:color w:val="000000" w:themeColor="text1"/>
+          <w:sz w:val="40"/>
+          <w:szCs w:val="40"/>
+        </w:rPr>
+      </w:pPr>
+    </w:p>
+    <w:p>
+      <w:pPr>
+        <w:spacing w:before="100" w:beforeAutospacing="1" w:after="100" w:afterAutospacing="1" w:line="315" w:lineRule="atLeast"/>
+        <w:jc w:val="center"/>
+        <w:rPr>
+          <w:rFonts w:ascii="Verdana" w:eastAsia="Times New Roman" w:hAnsi="Verdana" w:cs="Helvetica"/>
+          <w:color w:val="000000" w:themeColor="text1"/>
+          <w:sz w:val="32"/>
+          <w:szCs w:val="32"/>
+        </w:rPr>
+      </w:pPr>
+      <w:r>
+        <w:rPr>
+          <w:rFonts w:ascii="Verdana" w:hAnsi="Verdana"/>
+          <w:noProof/>
+          <w:color w:val="000000" w:themeColor="text1"/>
+          <w:sz w:val="32"/>
+          <w:szCs w:val="32"/>
+        </w:rPr>
+        <w:t>Category</w:t>
+      </w:r>
+      <w:r>
+        <w:rPr>
+          <w:rFonts w:ascii="Verdana" w:hAnsi="Verdana"/>
+          <w:noProof/>
+          <w:color w:val="000000" w:themeColor="text1"/>
+          <w:sz w:val="32"/>
+          <w:szCs w:val="32"/>
+        </w:rPr>
+        <w:t xml:space="preserve"> 2: </w:t>
+      </w:r>
+      <w:r>
+        <w:rPr>
+          <w:rFonts w:ascii="Verdana" w:hAnsi="Verdana"/>
+          <w:noProof/>
+          <w:color w:val="000000" w:themeColor="text1"/>
+          <w:sz w:val="32"/>
+          <w:szCs w:val="32"/>
+        </w:rPr>
+        <w:t>Outer Block</w:t>
+      </w:r>
+    </w:p>
+    <w:p>
+      <w:pPr>
+        <w:spacing w:before="100" w:beforeAutospacing="1" w:after="100" w:afterAutospacing="1" w:line="315" w:lineRule="atLeast"/>
+        <w:jc w:val="center"/>
+        <w:rPr>
+          <w:rFonts w:ascii="Verdana" w:hAnsi="Verdana"/>
+          <w:noProof/>
+          <w:color w:val="000000" w:themeColor="text1"/>
+          <w:sz w:val="40"/>
+          <w:szCs w:val="40"/>
+        </w:rPr>
+      </w:pPr>
       <w:proofErr w:type="spellStart"/>
-      <w:r>
-        <w:rPr>
-          <w:rFonts w:ascii="Verdana" w:eastAsia="Times New Roman" w:hAnsi="Verdana" w:cs="Helvetica"/>
-          <w:b/>
-          <w:bCs/>
-          <w:color w:val="000000" w:themeColor="text1"/>
-          <w:sz w:val="40"/>
-          <w:szCs w:val="40"/>
-        </w:rPr>
-        <w:t>Ga</w:t>
+      <w:proofErr w:type="gramStart"/>
+      <w:r>
+        <w:rPr>
+          <w:rFonts w:ascii="Verdana" w:eastAsia="Times New Roman" w:hAnsi="Verdana" w:cs="Helvetica"/>
+          <w:b/>
+          <w:bCs/>
+          <w:color w:val="000000" w:themeColor="text1"/>
+          <w:sz w:val="40"/>
+          <w:szCs w:val="40"/>
+        </w:rPr>
+        <w:t>Aa</w:t>
       </w:r>
       <w:proofErr w:type="spellEnd"/>
+      <w:proofErr w:type="gramEnd"/>
       <w:r>
         <w:rPr>
           <w:rFonts w:ascii="Verdana" w:eastAsia="Times New Roman" w:hAnsi="Verdana" w:cs="Helvetica"/>
@@ -5565,10 +5460,10 @@
           <w:szCs w:val="40"/>
         </w:rPr>
         <w:drawing>
-          <wp:inline distT="0" distB="0" distL="0" distR="0" wp14:anchorId="5E02A9F7" wp14:editId="273F5202">
+          <wp:inline distT="0" distB="0" distL="0" distR="0" wp14:anchorId="599E7796" wp14:editId="2F5E90E8">
             <wp:extent cx="955040" cy="682625"/>
             <wp:effectExtent l="0" t="0" r="0" b="3175"/>
-            <wp:docPr id="89" name="Picture 89" descr="C:\Users\Valued Customer\Dropbox\Photos\Images for Site Download\3x3x3\PLL Recognition Guide\web size\Ga3-4.png"/>
+            <wp:docPr id="74" name="Picture 74" descr="C:\Users\Valued Customer\Dropbox\Photos\Images for Site Download\3x3x3\PLL Recognition Guide\web size\Aa3-4.png"/>
             <wp:cNvGraphicFramePr>
               <a:graphicFrameLocks xmlns:a="http://schemas.openxmlformats.org/drawingml/2006/main" noChangeAspect="1"/>
             </wp:cNvGraphicFramePr>
@@ -5576,7 +5471,7 @@
               <a:graphicData uri="http://schemas.openxmlformats.org/drawingml/2006/picture">
                 <pic:pic xmlns:pic="http://schemas.openxmlformats.org/drawingml/2006/picture">
                   <pic:nvPicPr>
-                    <pic:cNvPr id="0" name="Picture 89" descr="C:\Users\Valued Customer\Dropbox\Photos\Images for Site Download\3x3x3\PLL Recognition Guide\web size\Ga3-4.png"/>
+                    <pic:cNvPr id="0" name="Picture 74" descr="C:\Users\Valued Customer\Dropbox\Photos\Images for Site Download\3x3x3\PLL Recognition Guide\web size\Aa3-4.png"/>
                     <pic:cNvPicPr>
                       <a:picLocks noChangeAspect="1" noChangeArrowheads="1"/>
                     </pic:cNvPicPr>
@@ -5623,7 +5518,7 @@
           <w:sz w:val="40"/>
           <w:szCs w:val="40"/>
         </w:rPr>
-        <w:t>Gc</w:t>
+        <w:t>Ab</w:t>
       </w:r>
       <w:proofErr w:type="spellEnd"/>
       <w:r>
@@ -5635,17 +5530,7 @@
           <w:sz w:val="40"/>
           <w:szCs w:val="40"/>
         </w:rPr>
-        <w:t>:</w:t>
-      </w:r>
-      <w:r>
-        <w:rPr>
-          <w:rFonts w:ascii="Verdana" w:hAnsi="Verdana"/>
-          <w:noProof/>
-          <w:color w:val="000000" w:themeColor="text1"/>
-          <w:sz w:val="40"/>
-          <w:szCs w:val="40"/>
-        </w:rPr>
-        <w:t xml:space="preserve"> </w:t>
+        <w:t>: </w:t>
       </w:r>
       <w:r>
         <w:rPr>
@@ -5656,10 +5541,10 @@
           <w:szCs w:val="40"/>
         </w:rPr>
         <w:drawing>
-          <wp:inline distT="0" distB="0" distL="0" distR="0" wp14:anchorId="3F6FB3E8" wp14:editId="3B55A4E5">
+          <wp:inline distT="0" distB="0" distL="0" distR="0" wp14:anchorId="07520486" wp14:editId="708430EA">
             <wp:extent cx="955040" cy="682625"/>
             <wp:effectExtent l="0" t="0" r="0" b="3175"/>
-            <wp:docPr id="96" name="Picture 96" descr="C:\Users\Valued Customer\Dropbox\Photos\Images for Site Download\3x3x3\PLL Recognition Guide\web size\Gc3-1.png"/>
+            <wp:docPr id="78" name="Picture 78" descr="C:\Users\Valued Customer\Dropbox\Photos\Images for Site Download\3x3x3\PLL Recognition Guide\web size\Ab2-2.png"/>
             <wp:cNvGraphicFramePr>
               <a:graphicFrameLocks xmlns:a="http://schemas.openxmlformats.org/drawingml/2006/main" noChangeAspect="1"/>
             </wp:cNvGraphicFramePr>
@@ -5667,7 +5552,7 @@
               <a:graphicData uri="http://schemas.openxmlformats.org/drawingml/2006/picture">
                 <pic:pic xmlns:pic="http://schemas.openxmlformats.org/drawingml/2006/picture">
                   <pic:nvPicPr>
-                    <pic:cNvPr id="0" name="Picture 96" descr="C:\Users\Valued Customer\Dropbox\Photos\Images for Site Download\3x3x3\PLL Recognition Guide\web size\Gc3-1.png"/>
+                    <pic:cNvPr id="0" name="Picture 78" descr="C:\Users\Valued Customer\Dropbox\Photos\Images for Site Download\3x3x3\PLL Recognition Guide\web size\Ab2-2.png"/>
                     <pic:cNvPicPr>
                       <a:picLocks noChangeAspect="1" noChangeArrowheads="1"/>
                     </pic:cNvPicPr>
@@ -5704,483 +5589,22 @@
           </wp:inline>
         </w:drawing>
       </w:r>
-    </w:p>
-    <w:p>
-      <w:pPr>
-        <w:spacing w:before="100" w:beforeAutospacing="1" w:after="100" w:afterAutospacing="1" w:line="315" w:lineRule="atLeast"/>
-        <w:jc w:val="center"/>
-        <w:rPr>
-          <w:rFonts w:ascii="Verdana" w:hAnsi="Verdana"/>
-          <w:noProof/>
-          <w:color w:val="000000" w:themeColor="text1"/>
-          <w:sz w:val="24"/>
-          <w:szCs w:val="24"/>
-        </w:rPr>
-      </w:pPr>
-      <w:r>
-        <w:rPr>
-          <w:rFonts w:ascii="Verdana" w:hAnsi="Verdana"/>
-          <w:noProof/>
-          <w:color w:val="000000" w:themeColor="text1"/>
-          <w:sz w:val="24"/>
-          <w:szCs w:val="24"/>
-        </w:rPr>
-        <w:t xml:space="preserve">When only three </w:t>
-      </w:r>
-      <w:r>
-        <w:rPr>
-          <w:rFonts w:ascii="Verdana" w:hAnsi="Verdana"/>
-          <w:noProof/>
-          <w:color w:val="000000" w:themeColor="text1"/>
-          <w:sz w:val="24"/>
-          <w:szCs w:val="24"/>
-        </w:rPr>
-        <w:t>unique</w:t>
-      </w:r>
-      <w:r>
-        <w:rPr>
-          <w:rFonts w:ascii="Verdana" w:hAnsi="Verdana"/>
-          <w:noProof/>
-          <w:color w:val="000000" w:themeColor="text1"/>
-          <w:sz w:val="24"/>
-          <w:szCs w:val="24"/>
-        </w:rPr>
-        <w:t xml:space="preserve"> colours are visible:</w:t>
-      </w:r>
-    </w:p>
-    <w:p>
-      <w:pPr>
-        <w:spacing w:before="100" w:beforeAutospacing="1" w:after="100" w:afterAutospacing="1" w:line="315" w:lineRule="atLeast"/>
-        <w:jc w:val="center"/>
-        <w:rPr>
-          <w:rFonts w:ascii="Verdana" w:hAnsi="Verdana"/>
-          <w:noProof/>
-          <w:color w:val="000000" w:themeColor="text1"/>
-          <w:sz w:val="24"/>
-          <w:szCs w:val="24"/>
-        </w:rPr>
-      </w:pPr>
-      <w:r>
-        <w:rPr>
-          <w:rFonts w:ascii="Verdana" w:hAnsi="Verdana"/>
-          <w:noProof/>
-          <w:color w:val="000000" w:themeColor="text1"/>
-          <w:sz w:val="24"/>
-          <w:szCs w:val="24"/>
-        </w:rPr>
-        <w:t>-It’s Aa when the block is on the right</w:t>
-      </w:r>
-    </w:p>
-    <w:p>
-      <w:pPr>
-        <w:spacing w:before="100" w:beforeAutospacing="1" w:after="100" w:afterAutospacing="1" w:line="315" w:lineRule="atLeast"/>
-        <w:jc w:val="center"/>
-        <w:rPr>
-          <w:rFonts w:ascii="Verdana" w:hAnsi="Verdana"/>
-          <w:noProof/>
-          <w:color w:val="000000" w:themeColor="text1"/>
-          <w:sz w:val="24"/>
-          <w:szCs w:val="24"/>
-        </w:rPr>
-      </w:pPr>
-      <w:r>
-        <w:rPr>
-          <w:rFonts w:ascii="Verdana" w:hAnsi="Verdana"/>
-          <w:noProof/>
-          <w:color w:val="000000" w:themeColor="text1"/>
-          <w:sz w:val="24"/>
-          <w:szCs w:val="24"/>
-        </w:rPr>
-        <w:t>-It’s Ab when the block is on the left</w:t>
-      </w:r>
-    </w:p>
-    <w:p>
-      <w:pPr>
-        <w:spacing w:before="100" w:beforeAutospacing="1" w:after="100" w:afterAutospacing="1" w:line="315" w:lineRule="atLeast"/>
-        <w:jc w:val="center"/>
-        <w:rPr>
-          <w:rFonts w:ascii="Verdana" w:hAnsi="Verdana"/>
-          <w:noProof/>
-          <w:color w:val="000000" w:themeColor="text1"/>
-          <w:sz w:val="24"/>
-          <w:szCs w:val="24"/>
-        </w:rPr>
-      </w:pPr>
-      <w:r>
-        <w:rPr>
-          <w:rFonts w:ascii="Verdana" w:hAnsi="Verdana"/>
-          <w:noProof/>
-          <w:color w:val="000000" w:themeColor="text1"/>
-          <w:sz w:val="24"/>
-          <w:szCs w:val="24"/>
-        </w:rPr>
-        <w:t>Otherwise:</w:t>
-      </w:r>
-    </w:p>
-    <w:p>
-      <w:pPr>
-        <w:spacing w:before="100" w:beforeAutospacing="1" w:after="100" w:afterAutospacing="1" w:line="315" w:lineRule="atLeast"/>
-        <w:jc w:val="center"/>
-        <w:rPr>
-          <w:rFonts w:ascii="Verdana" w:hAnsi="Verdana"/>
-          <w:noProof/>
-          <w:color w:val="000000" w:themeColor="text1"/>
-          <w:sz w:val="24"/>
-          <w:szCs w:val="24"/>
-        </w:rPr>
-      </w:pPr>
-      <w:r>
-        <w:rPr>
-          <w:rFonts w:ascii="Verdana" w:hAnsi="Verdana"/>
-          <w:noProof/>
-          <w:color w:val="000000" w:themeColor="text1"/>
-          <w:sz w:val="24"/>
-          <w:szCs w:val="24"/>
-        </w:rPr>
-        <w:t>-It’s Ga when the block is on the right</w:t>
-      </w:r>
-    </w:p>
-    <w:p>
-      <w:pPr>
-        <w:spacing w:before="100" w:beforeAutospacing="1" w:after="100" w:afterAutospacing="1" w:line="315" w:lineRule="atLeast"/>
-        <w:jc w:val="center"/>
-        <w:rPr>
-          <w:rFonts w:ascii="Verdana" w:hAnsi="Verdana"/>
-          <w:noProof/>
-          <w:color w:val="000000" w:themeColor="text1"/>
-          <w:sz w:val="24"/>
-          <w:szCs w:val="24"/>
-        </w:rPr>
-      </w:pPr>
-      <w:r>
-        <w:rPr>
-          <w:rFonts w:ascii="Verdana" w:hAnsi="Verdana"/>
-          <w:noProof/>
-          <w:color w:val="000000" w:themeColor="text1"/>
-          <w:sz w:val="24"/>
-          <w:szCs w:val="24"/>
-        </w:rPr>
-        <w:t>-It’s Gb when the block is on the left</w:t>
-      </w:r>
-    </w:p>
-    <w:p>
-      <w:pPr>
-        <w:spacing w:before="100" w:beforeAutospacing="1" w:after="100" w:afterAutospacing="1" w:line="315" w:lineRule="atLeast"/>
-        <w:jc w:val="center"/>
-        <w:rPr>
-          <w:rFonts w:ascii="Verdana" w:eastAsia="Times New Roman" w:hAnsi="Verdana" w:cs="Helvetica"/>
-          <w:b/>
-          <w:bCs/>
-          <w:color w:val="000000" w:themeColor="text1"/>
-          <w:sz w:val="40"/>
-          <w:szCs w:val="40"/>
-        </w:rPr>
-      </w:pPr>
-    </w:p>
-    <w:p>
-      <w:pPr>
-        <w:spacing w:before="100" w:beforeAutospacing="1" w:after="100" w:afterAutospacing="1" w:line="315" w:lineRule="atLeast"/>
-        <w:jc w:val="center"/>
-        <w:rPr>
-          <w:rFonts w:ascii="Verdana" w:eastAsia="Times New Roman" w:hAnsi="Verdana" w:cs="Helvetica"/>
-          <w:color w:val="000000" w:themeColor="text1"/>
-          <w:sz w:val="40"/>
-          <w:szCs w:val="40"/>
-        </w:rPr>
-      </w:pPr>
-      <w:r>
-        <w:rPr>
-          <w:rFonts w:ascii="Verdana" w:eastAsia="Times New Roman" w:hAnsi="Verdana" w:cs="Helvetica"/>
-          <w:b/>
-          <w:bCs/>
-          <w:color w:val="000000" w:themeColor="text1"/>
-          <w:sz w:val="40"/>
-          <w:szCs w:val="40"/>
-        </w:rPr>
-        <w:lastRenderedPageBreak/>
-        <w:t>Adjacent CP</w:t>
-      </w:r>
-      <w:r>
-        <w:rPr>
-          <w:rFonts w:ascii="Verdana" w:eastAsia="Times New Roman" w:hAnsi="Verdana" w:cs="Helvetica"/>
-          <w:b/>
-          <w:bCs/>
-          <w:color w:val="000000" w:themeColor="text1"/>
-          <w:sz w:val="40"/>
-          <w:szCs w:val="40"/>
-        </w:rPr>
-        <w:t xml:space="preserve"> –</w:t>
-      </w:r>
-      <w:r>
-        <w:rPr>
-          <w:rFonts w:ascii="Verdana" w:eastAsia="Times New Roman" w:hAnsi="Verdana" w:cs="Helvetica"/>
-          <w:b/>
-          <w:color w:val="000000" w:themeColor="text1"/>
-          <w:sz w:val="40"/>
-          <w:szCs w:val="40"/>
-        </w:rPr>
-        <w:t xml:space="preserve"> </w:t>
-      </w:r>
-      <w:r>
-        <w:rPr>
-          <w:rFonts w:ascii="Verdana" w:eastAsia="Times New Roman" w:hAnsi="Verdana" w:cs="Helvetica"/>
-          <w:b/>
-          <w:color w:val="000000" w:themeColor="text1"/>
-          <w:sz w:val="40"/>
-          <w:szCs w:val="40"/>
-        </w:rPr>
-        <w:t>No Headlights, One Block</w:t>
-      </w:r>
-    </w:p>
-    <w:p>
-      <w:pPr>
-        <w:spacing w:before="100" w:beforeAutospacing="1" w:after="100" w:afterAutospacing="1" w:line="315" w:lineRule="atLeast"/>
-        <w:jc w:val="center"/>
-        <w:rPr>
-          <w:rFonts w:ascii="Verdana" w:eastAsia="Times New Roman" w:hAnsi="Verdana" w:cs="Helvetica"/>
-          <w:color w:val="000000" w:themeColor="text1"/>
-          <w:sz w:val="36"/>
-          <w:szCs w:val="36"/>
-        </w:rPr>
-      </w:pPr>
-      <w:r>
-        <w:rPr>
-          <w:rFonts w:ascii="Verdana" w:eastAsia="Times New Roman" w:hAnsi="Verdana" w:cs="Helvetica"/>
-          <w:color w:val="000000" w:themeColor="text1"/>
-          <w:sz w:val="36"/>
-          <w:szCs w:val="36"/>
-        </w:rPr>
-        <w:t xml:space="preserve">Possible PLLs: </w:t>
-      </w:r>
-      <w:proofErr w:type="gramStart"/>
-      <w:r>
-        <w:rPr>
-          <w:rFonts w:ascii="Verdana" w:eastAsia="Times New Roman" w:hAnsi="Verdana" w:cs="Helvetica"/>
-          <w:color w:val="000000" w:themeColor="text1"/>
-          <w:sz w:val="36"/>
-          <w:szCs w:val="36"/>
-        </w:rPr>
-        <w:t>Gb</w:t>
-      </w:r>
-      <w:proofErr w:type="gramEnd"/>
-      <w:r>
-        <w:rPr>
-          <w:rFonts w:ascii="Verdana" w:eastAsia="Times New Roman" w:hAnsi="Verdana" w:cs="Helvetica"/>
-          <w:color w:val="000000" w:themeColor="text1"/>
-          <w:sz w:val="36"/>
-          <w:szCs w:val="36"/>
-        </w:rPr>
-        <w:t xml:space="preserve">, </w:t>
-      </w:r>
       <w:proofErr w:type="spellStart"/>
       <w:r>
         <w:rPr>
           <w:rFonts w:ascii="Verdana" w:eastAsia="Times New Roman" w:hAnsi="Verdana" w:cs="Helvetica"/>
-          <w:color w:val="000000" w:themeColor="text1"/>
-          <w:sz w:val="36"/>
-          <w:szCs w:val="36"/>
-        </w:rPr>
-        <w:t>Gd</w:t>
+          <w:b/>
+          <w:bCs/>
+          <w:color w:val="000000" w:themeColor="text1"/>
+          <w:sz w:val="40"/>
+          <w:szCs w:val="40"/>
+        </w:rPr>
+        <w:t>Ga</w:t>
       </w:r>
       <w:proofErr w:type="spellEnd"/>
       <w:r>
         <w:rPr>
           <w:rFonts w:ascii="Verdana" w:eastAsia="Times New Roman" w:hAnsi="Verdana" w:cs="Helvetica"/>
-          <w:color w:val="000000" w:themeColor="text1"/>
-          <w:sz w:val="36"/>
-          <w:szCs w:val="36"/>
-        </w:rPr>
-        <w:t xml:space="preserve">, </w:t>
-      </w:r>
-      <w:proofErr w:type="spellStart"/>
-      <w:r>
-        <w:rPr>
-          <w:rFonts w:ascii="Verdana" w:eastAsia="Times New Roman" w:hAnsi="Verdana" w:cs="Helvetica"/>
-          <w:color w:val="000000" w:themeColor="text1"/>
-          <w:sz w:val="36"/>
-          <w:szCs w:val="36"/>
-        </w:rPr>
-        <w:t>Aa</w:t>
-      </w:r>
-      <w:proofErr w:type="spellEnd"/>
-      <w:r>
-        <w:rPr>
-          <w:rFonts w:ascii="Verdana" w:eastAsia="Times New Roman" w:hAnsi="Verdana" w:cs="Helvetica"/>
-          <w:color w:val="000000" w:themeColor="text1"/>
-          <w:sz w:val="36"/>
-          <w:szCs w:val="36"/>
-        </w:rPr>
-        <w:t xml:space="preserve">, </w:t>
-      </w:r>
-      <w:proofErr w:type="spellStart"/>
-      <w:r>
-        <w:rPr>
-          <w:rFonts w:ascii="Verdana" w:eastAsia="Times New Roman" w:hAnsi="Verdana" w:cs="Helvetica"/>
-          <w:color w:val="000000" w:themeColor="text1"/>
-          <w:sz w:val="36"/>
-          <w:szCs w:val="36"/>
-        </w:rPr>
-        <w:t>Ab</w:t>
-      </w:r>
-      <w:proofErr w:type="spellEnd"/>
-      <w:r>
-        <w:rPr>
-          <w:rFonts w:ascii="Verdana" w:eastAsia="Times New Roman" w:hAnsi="Verdana" w:cs="Helvetica"/>
-          <w:color w:val="000000" w:themeColor="text1"/>
-          <w:sz w:val="36"/>
-          <w:szCs w:val="36"/>
-        </w:rPr>
-        <w:t xml:space="preserve">, </w:t>
-      </w:r>
-      <w:proofErr w:type="spellStart"/>
-      <w:r>
-        <w:rPr>
-          <w:rFonts w:ascii="Verdana" w:eastAsia="Times New Roman" w:hAnsi="Verdana" w:cs="Helvetica"/>
-          <w:color w:val="000000" w:themeColor="text1"/>
-          <w:sz w:val="36"/>
-          <w:szCs w:val="36"/>
-        </w:rPr>
-        <w:t>Ga</w:t>
-      </w:r>
-      <w:proofErr w:type="spellEnd"/>
-      <w:r>
-        <w:rPr>
-          <w:rFonts w:ascii="Verdana" w:eastAsia="Times New Roman" w:hAnsi="Verdana" w:cs="Helvetica"/>
-          <w:color w:val="000000" w:themeColor="text1"/>
-          <w:sz w:val="36"/>
-          <w:szCs w:val="36"/>
-        </w:rPr>
-        <w:t xml:space="preserve">, </w:t>
-      </w:r>
-      <w:proofErr w:type="spellStart"/>
-      <w:r>
-        <w:rPr>
-          <w:rFonts w:ascii="Verdana" w:eastAsia="Times New Roman" w:hAnsi="Verdana" w:cs="Helvetica"/>
-          <w:color w:val="000000" w:themeColor="text1"/>
-          <w:sz w:val="36"/>
-          <w:szCs w:val="36"/>
-        </w:rPr>
-        <w:t>Gc</w:t>
-      </w:r>
-      <w:proofErr w:type="spellEnd"/>
-      <w:r>
-        <w:rPr>
-          <w:rFonts w:ascii="Verdana" w:eastAsia="Times New Roman" w:hAnsi="Verdana" w:cs="Helvetica"/>
-          <w:color w:val="000000" w:themeColor="text1"/>
-          <w:sz w:val="36"/>
-          <w:szCs w:val="36"/>
-        </w:rPr>
-        <w:t xml:space="preserve"> Ra, </w:t>
-      </w:r>
-      <w:proofErr w:type="spellStart"/>
-      <w:r>
-        <w:rPr>
-          <w:rFonts w:ascii="Verdana" w:eastAsia="Times New Roman" w:hAnsi="Verdana" w:cs="Helvetica"/>
-          <w:color w:val="000000" w:themeColor="text1"/>
-          <w:sz w:val="36"/>
-          <w:szCs w:val="36"/>
-        </w:rPr>
-        <w:t>Rb</w:t>
-      </w:r>
-      <w:proofErr w:type="spellEnd"/>
-      <w:r>
-        <w:rPr>
-          <w:rFonts w:ascii="Verdana" w:eastAsia="Times New Roman" w:hAnsi="Verdana" w:cs="Helvetica"/>
-          <w:color w:val="000000" w:themeColor="text1"/>
-          <w:sz w:val="36"/>
-          <w:szCs w:val="36"/>
-        </w:rPr>
-        <w:t>, T</w:t>
-      </w:r>
-    </w:p>
-    <w:p>
-      <w:pPr>
-        <w:spacing w:before="100" w:beforeAutospacing="1" w:after="100" w:afterAutospacing="1" w:line="315" w:lineRule="atLeast"/>
-        <w:jc w:val="center"/>
-        <w:rPr>
-          <w:rFonts w:ascii="Verdana" w:eastAsia="Times New Roman" w:hAnsi="Verdana" w:cs="Helvetica"/>
-          <w:color w:val="000000" w:themeColor="text1"/>
-          <w:sz w:val="32"/>
-          <w:szCs w:val="32"/>
-        </w:rPr>
-      </w:pPr>
-    </w:p>
-    <w:p>
-      <w:pPr>
-        <w:spacing w:before="100" w:beforeAutospacing="1" w:after="100" w:afterAutospacing="1" w:line="315" w:lineRule="atLeast"/>
-        <w:jc w:val="center"/>
-        <w:rPr>
-          <w:rFonts w:ascii="Verdana" w:eastAsia="Times New Roman" w:hAnsi="Verdana" w:cs="Helvetica"/>
-          <w:color w:val="000000" w:themeColor="text1"/>
-          <w:sz w:val="32"/>
-          <w:szCs w:val="32"/>
-        </w:rPr>
-      </w:pPr>
-      <w:r>
-        <w:rPr>
-          <w:rFonts w:ascii="Verdana" w:eastAsia="Times New Roman" w:hAnsi="Verdana" w:cs="Helvetica"/>
-          <w:color w:val="000000" w:themeColor="text1"/>
-          <w:sz w:val="32"/>
-          <w:szCs w:val="32"/>
-        </w:rPr>
-        <w:t>Category</w:t>
-      </w:r>
-      <w:r>
-        <w:rPr>
-          <w:rFonts w:ascii="Verdana" w:eastAsia="Times New Roman" w:hAnsi="Verdana" w:cs="Helvetica"/>
-          <w:color w:val="000000" w:themeColor="text1"/>
-          <w:sz w:val="32"/>
-          <w:szCs w:val="32"/>
-        </w:rPr>
-        <w:t xml:space="preserve"> 1: A </w:t>
-      </w:r>
-      <w:r>
-        <w:rPr>
-          <w:rFonts w:ascii="Verdana" w:eastAsia="Times New Roman" w:hAnsi="Verdana" w:cs="Helvetica"/>
-          <w:color w:val="000000" w:themeColor="text1"/>
-          <w:sz w:val="32"/>
-          <w:szCs w:val="32"/>
-        </w:rPr>
-        <w:t>3</w:t>
-      </w:r>
-      <w:r>
-        <w:rPr>
-          <w:rFonts w:ascii="Verdana" w:eastAsia="Times New Roman" w:hAnsi="Verdana" w:cs="Helvetica"/>
-          <w:color w:val="000000" w:themeColor="text1"/>
-          <w:sz w:val="32"/>
-          <w:szCs w:val="32"/>
-        </w:rPr>
-        <w:t>x1 Block</w:t>
-      </w:r>
-    </w:p>
-    <w:p>
-      <w:pPr>
-        <w:spacing w:before="100" w:beforeAutospacing="1" w:after="100" w:afterAutospacing="1" w:line="315" w:lineRule="atLeast"/>
-        <w:jc w:val="center"/>
-        <w:rPr>
-          <w:rFonts w:ascii="Verdana" w:eastAsia="Times New Roman" w:hAnsi="Verdana" w:cs="Helvetica"/>
-          <w:b/>
-          <w:bCs/>
-          <w:color w:val="000000" w:themeColor="text1"/>
-          <w:sz w:val="40"/>
-          <w:szCs w:val="40"/>
-        </w:rPr>
-      </w:pPr>
-      <w:r>
-        <w:rPr>
-          <w:rFonts w:ascii="Verdana" w:eastAsia="Times New Roman" w:hAnsi="Verdana" w:cs="Helvetica"/>
-          <w:b/>
-          <w:bCs/>
-          <w:color w:val="000000" w:themeColor="text1"/>
-          <w:sz w:val="40"/>
-          <w:szCs w:val="40"/>
-        </w:rPr>
-        <w:t>F</w:t>
-      </w:r>
-      <w:proofErr w:type="gramStart"/>
-      <w:r>
-        <w:rPr>
-          <w:rFonts w:ascii="Verdana" w:eastAsia="Times New Roman" w:hAnsi="Verdana" w:cs="Helvetica"/>
           <w:b/>
           <w:bCs/>
           <w:color w:val="000000" w:themeColor="text1"/>
@@ -6189,7 +5613,6 @@
         </w:rPr>
         <w:t>: </w:t>
       </w:r>
-      <w:proofErr w:type="gramEnd"/>
       <w:r>
         <w:rPr>
           <w:rFonts w:ascii="Verdana" w:hAnsi="Verdana"/>
@@ -6199,10 +5622,10 @@
           <w:szCs w:val="40"/>
         </w:rPr>
         <w:drawing>
-          <wp:inline distT="0" distB="0" distL="0" distR="0" wp14:anchorId="5F87557E" wp14:editId="65E7B4E3">
+          <wp:inline distT="0" distB="0" distL="0" distR="0" wp14:anchorId="5E02A9F7" wp14:editId="273F5202">
             <wp:extent cx="955040" cy="682625"/>
             <wp:effectExtent l="0" t="0" r="0" b="3175"/>
-            <wp:docPr id="82" name="Picture 82" descr="C:\Users\Valued Customer\Dropbox\Photos\Images for Site Download\3x3x3\PLL Recognition Guide\web size\F1-1.png"/>
+            <wp:docPr id="89" name="Picture 89" descr="C:\Users\Valued Customer\Dropbox\Photos\Images for Site Download\3x3x3\PLL Recognition Guide\web size\Ga3-4.png"/>
             <wp:cNvGraphicFramePr>
               <a:graphicFrameLocks xmlns:a="http://schemas.openxmlformats.org/drawingml/2006/main" noChangeAspect="1"/>
             </wp:cNvGraphicFramePr>
@@ -6210,7 +5633,7 @@
               <a:graphicData uri="http://schemas.openxmlformats.org/drawingml/2006/picture">
                 <pic:pic xmlns:pic="http://schemas.openxmlformats.org/drawingml/2006/picture">
                   <pic:nvPicPr>
-                    <pic:cNvPr id="0" name="Picture 82" descr="C:\Users\Valued Customer\Dropbox\Photos\Images for Site Download\3x3x3\PLL Recognition Guide\web size\F1-1.png"/>
+                    <pic:cNvPr id="0" name="Picture 89" descr="C:\Users\Valued Customer\Dropbox\Photos\Images for Site Download\3x3x3\PLL Recognition Guide\web size\Ga3-4.png"/>
                     <pic:cNvPicPr>
                       <a:picLocks noChangeAspect="1" noChangeArrowheads="1"/>
                     </pic:cNvPicPr>
@@ -6247,16 +5670,39 @@
           </wp:inline>
         </w:drawing>
       </w:r>
-      <w:r>
-        <w:rPr>
-          <w:rFonts w:ascii="Verdana" w:eastAsia="Times New Roman" w:hAnsi="Verdana" w:cs="Helvetica"/>
-          <w:b/>
-          <w:bCs/>
-          <w:color w:val="000000" w:themeColor="text1"/>
-          <w:sz w:val="40"/>
-          <w:szCs w:val="40"/>
-        </w:rPr>
-        <w:t>,</w:t>
+      <w:proofErr w:type="spellStart"/>
+      <w:r>
+        <w:rPr>
+          <w:rFonts w:ascii="Verdana" w:eastAsia="Times New Roman" w:hAnsi="Verdana" w:cs="Helvetica"/>
+          <w:b/>
+          <w:bCs/>
+          <w:color w:val="000000" w:themeColor="text1"/>
+          <w:sz w:val="40"/>
+          <w:szCs w:val="40"/>
+        </w:rPr>
+        <w:t>Gc</w:t>
+      </w:r>
+      <w:proofErr w:type="spellEnd"/>
+      <w:r>
+        <w:rPr>
+          <w:rFonts w:ascii="Verdana" w:eastAsia="Times New Roman" w:hAnsi="Verdana" w:cs="Helvetica"/>
+          <w:b/>
+          <w:bCs/>
+          <w:color w:val="000000" w:themeColor="text1"/>
+          <w:sz w:val="40"/>
+          <w:szCs w:val="40"/>
+        </w:rPr>
+        <w:t>:</w:t>
+      </w:r>
+      <w:r>
+        <w:rPr>
+          <w:rFonts w:ascii="Verdana" w:hAnsi="Verdana"/>
+          <w:noProof/>
+          <w:color w:val="000000" w:themeColor="text1"/>
+          <w:sz w:val="40"/>
+          <w:szCs w:val="40"/>
+        </w:rPr>
+        <w:t xml:space="preserve"> </w:t>
       </w:r>
       <w:r>
         <w:rPr>
@@ -6267,10 +5713,10 @@
           <w:szCs w:val="40"/>
         </w:rPr>
         <w:drawing>
-          <wp:inline distT="0" distB="0" distL="0" distR="0" wp14:anchorId="05135ACF" wp14:editId="528F71B8">
+          <wp:inline distT="0" distB="0" distL="0" distR="0" wp14:anchorId="3F6FB3E8" wp14:editId="3B55A4E5">
             <wp:extent cx="955040" cy="682625"/>
             <wp:effectExtent l="0" t="0" r="0" b="3175"/>
-            <wp:docPr id="83" name="Picture 83" descr="C:\Users\Valued Customer\Dropbox\Photos\Images for Site Download\3x3x3\PLL Recognition Guide\web size\F1-4.png"/>
+            <wp:docPr id="96" name="Picture 96" descr="C:\Users\Valued Customer\Dropbox\Photos\Images for Site Download\3x3x3\PLL Recognition Guide\web size\Gc3-1.png"/>
             <wp:cNvGraphicFramePr>
               <a:graphicFrameLocks xmlns:a="http://schemas.openxmlformats.org/drawingml/2006/main" noChangeAspect="1"/>
             </wp:cNvGraphicFramePr>
@@ -6278,7 +5724,7 @@
               <a:graphicData uri="http://schemas.openxmlformats.org/drawingml/2006/picture">
                 <pic:pic xmlns:pic="http://schemas.openxmlformats.org/drawingml/2006/picture">
                   <pic:nvPicPr>
-                    <pic:cNvPr id="0" name="Picture 83" descr="C:\Users\Valued Customer\Dropbox\Photos\Images for Site Download\3x3x3\PLL Recognition Guide\web size\F1-4.png"/>
+                    <pic:cNvPr id="0" name="Picture 96" descr="C:\Users\Valued Customer\Dropbox\Photos\Images for Site Download\3x3x3\PLL Recognition Guide\web size\Gc3-1.png"/>
                     <pic:cNvPicPr>
                       <a:picLocks noChangeAspect="1" noChangeArrowheads="1"/>
                     </pic:cNvPicPr>
@@ -6321,32 +5767,262 @@
         <w:spacing w:before="100" w:beforeAutospacing="1" w:after="100" w:afterAutospacing="1" w:line="315" w:lineRule="atLeast"/>
         <w:jc w:val="center"/>
         <w:rPr>
-          <w:rFonts w:ascii="Verdana" w:eastAsia="Times New Roman" w:hAnsi="Verdana" w:cs="Helvetica"/>
-          <w:b/>
-          <w:bCs/>
-          <w:color w:val="000000" w:themeColor="text1"/>
-          <w:sz w:val="40"/>
-          <w:szCs w:val="40"/>
-        </w:rPr>
-      </w:pPr>
-      <w:r>
-        <w:rPr>
-          <w:rFonts w:ascii="Verdana" w:hAnsi="Verdana"/>
-          <w:noProof/>
-          <w:color w:val="000000" w:themeColor="text1"/>
-          <w:sz w:val="24"/>
-          <w:szCs w:val="24"/>
-        </w:rPr>
-        <w:t>-It’s F</w:t>
-      </w:r>
-    </w:p>
-    <w:p>
-      <w:pPr>
-        <w:spacing w:before="100" w:beforeAutospacing="1" w:after="100" w:afterAutospacing="1" w:line="315" w:lineRule="atLeast"/>
-        <w:jc w:val="center"/>
-        <w:rPr>
-          <w:rFonts w:ascii="Verdana" w:eastAsia="Times New Roman" w:hAnsi="Verdana" w:cs="Helvetica"/>
-          <w:bCs/>
+          <w:rFonts w:ascii="Verdana" w:hAnsi="Verdana"/>
+          <w:noProof/>
+          <w:color w:val="000000" w:themeColor="text1"/>
+          <w:sz w:val="24"/>
+          <w:szCs w:val="24"/>
+        </w:rPr>
+      </w:pPr>
+      <w:r>
+        <w:rPr>
+          <w:rFonts w:ascii="Verdana" w:hAnsi="Verdana"/>
+          <w:noProof/>
+          <w:color w:val="000000" w:themeColor="text1"/>
+          <w:sz w:val="24"/>
+          <w:szCs w:val="24"/>
+        </w:rPr>
+        <w:t xml:space="preserve">When only three </w:t>
+      </w:r>
+      <w:r>
+        <w:rPr>
+          <w:rFonts w:ascii="Verdana" w:hAnsi="Verdana"/>
+          <w:noProof/>
+          <w:color w:val="000000" w:themeColor="text1"/>
+          <w:sz w:val="24"/>
+          <w:szCs w:val="24"/>
+        </w:rPr>
+        <w:t>unique</w:t>
+      </w:r>
+      <w:r>
+        <w:rPr>
+          <w:rFonts w:ascii="Verdana" w:hAnsi="Verdana"/>
+          <w:noProof/>
+          <w:color w:val="000000" w:themeColor="text1"/>
+          <w:sz w:val="24"/>
+          <w:szCs w:val="24"/>
+        </w:rPr>
+        <w:t xml:space="preserve"> colours are visible:</w:t>
+      </w:r>
+    </w:p>
+    <w:p>
+      <w:pPr>
+        <w:spacing w:before="100" w:beforeAutospacing="1" w:after="100" w:afterAutospacing="1" w:line="315" w:lineRule="atLeast"/>
+        <w:jc w:val="center"/>
+        <w:rPr>
+          <w:rFonts w:ascii="Verdana" w:hAnsi="Verdana"/>
+          <w:noProof/>
+          <w:color w:val="000000" w:themeColor="text1"/>
+          <w:sz w:val="24"/>
+          <w:szCs w:val="24"/>
+        </w:rPr>
+      </w:pPr>
+      <w:r>
+        <w:rPr>
+          <w:rFonts w:ascii="Verdana" w:hAnsi="Verdana"/>
+          <w:noProof/>
+          <w:color w:val="000000" w:themeColor="text1"/>
+          <w:sz w:val="24"/>
+          <w:szCs w:val="24"/>
+        </w:rPr>
+        <w:t>-It’s Aa when the block is on the right</w:t>
+      </w:r>
+    </w:p>
+    <w:p>
+      <w:pPr>
+        <w:spacing w:before="100" w:beforeAutospacing="1" w:after="100" w:afterAutospacing="1" w:line="315" w:lineRule="atLeast"/>
+        <w:jc w:val="center"/>
+        <w:rPr>
+          <w:rFonts w:ascii="Verdana" w:hAnsi="Verdana"/>
+          <w:noProof/>
+          <w:color w:val="000000" w:themeColor="text1"/>
+          <w:sz w:val="24"/>
+          <w:szCs w:val="24"/>
+        </w:rPr>
+      </w:pPr>
+      <w:r>
+        <w:rPr>
+          <w:rFonts w:ascii="Verdana" w:hAnsi="Verdana"/>
+          <w:noProof/>
+          <w:color w:val="000000" w:themeColor="text1"/>
+          <w:sz w:val="24"/>
+          <w:szCs w:val="24"/>
+        </w:rPr>
+        <w:t>-It’s Ab when the block is on the left</w:t>
+      </w:r>
+    </w:p>
+    <w:p>
+      <w:pPr>
+        <w:spacing w:before="100" w:beforeAutospacing="1" w:after="100" w:afterAutospacing="1" w:line="315" w:lineRule="atLeast"/>
+        <w:jc w:val="center"/>
+        <w:rPr>
+          <w:rFonts w:ascii="Verdana" w:hAnsi="Verdana"/>
+          <w:noProof/>
+          <w:color w:val="000000" w:themeColor="text1"/>
+          <w:sz w:val="24"/>
+          <w:szCs w:val="24"/>
+        </w:rPr>
+      </w:pPr>
+      <w:r>
+        <w:rPr>
+          <w:rFonts w:ascii="Verdana" w:hAnsi="Verdana"/>
+          <w:noProof/>
+          <w:color w:val="000000" w:themeColor="text1"/>
+          <w:sz w:val="24"/>
+          <w:szCs w:val="24"/>
+        </w:rPr>
+        <w:t>Otherwise:</w:t>
+      </w:r>
+    </w:p>
+    <w:p>
+      <w:pPr>
+        <w:spacing w:before="100" w:beforeAutospacing="1" w:after="100" w:afterAutospacing="1" w:line="315" w:lineRule="atLeast"/>
+        <w:jc w:val="center"/>
+        <w:rPr>
+          <w:rFonts w:ascii="Verdana" w:hAnsi="Verdana"/>
+          <w:noProof/>
+          <w:color w:val="000000" w:themeColor="text1"/>
+          <w:sz w:val="24"/>
+          <w:szCs w:val="24"/>
+        </w:rPr>
+      </w:pPr>
+      <w:r>
+        <w:rPr>
+          <w:rFonts w:ascii="Verdana" w:hAnsi="Verdana"/>
+          <w:noProof/>
+          <w:color w:val="000000" w:themeColor="text1"/>
+          <w:sz w:val="24"/>
+          <w:szCs w:val="24"/>
+        </w:rPr>
+        <w:t>-It’s Ga when the block is on the right</w:t>
+      </w:r>
+    </w:p>
+    <w:p>
+      <w:pPr>
+        <w:spacing w:before="100" w:beforeAutospacing="1" w:after="100" w:afterAutospacing="1" w:line="315" w:lineRule="atLeast"/>
+        <w:jc w:val="center"/>
+        <w:rPr>
+          <w:rFonts w:ascii="Verdana" w:hAnsi="Verdana"/>
+          <w:noProof/>
+          <w:color w:val="000000" w:themeColor="text1"/>
+          <w:sz w:val="24"/>
+          <w:szCs w:val="24"/>
+        </w:rPr>
+      </w:pPr>
+      <w:r>
+        <w:rPr>
+          <w:rFonts w:ascii="Verdana" w:hAnsi="Verdana"/>
+          <w:noProof/>
+          <w:color w:val="000000" w:themeColor="text1"/>
+          <w:sz w:val="24"/>
+          <w:szCs w:val="24"/>
+        </w:rPr>
+        <w:t>-It’s Gb when the block is on the left</w:t>
+      </w:r>
+    </w:p>
+    <w:p>
+      <w:pPr>
+        <w:spacing w:before="100" w:beforeAutospacing="1" w:after="100" w:afterAutospacing="1" w:line="315" w:lineRule="atLeast"/>
+        <w:jc w:val="center"/>
+        <w:rPr>
+          <w:rFonts w:ascii="Verdana" w:eastAsia="Times New Roman" w:hAnsi="Verdana" w:cs="Helvetica"/>
+          <w:b/>
+          <w:bCs/>
+          <w:color w:val="000000" w:themeColor="text1"/>
+          <w:sz w:val="40"/>
+          <w:szCs w:val="40"/>
+        </w:rPr>
+      </w:pPr>
+    </w:p>
+    <w:p>
+      <w:pPr>
+        <w:spacing w:before="100" w:beforeAutospacing="1" w:after="100" w:afterAutospacing="1" w:line="315" w:lineRule="atLeast"/>
+        <w:jc w:val="center"/>
+        <w:rPr>
+          <w:rFonts w:ascii="Verdana" w:eastAsia="Times New Roman" w:hAnsi="Verdana" w:cs="Helvetica"/>
+          <w:b/>
+          <w:bCs/>
+          <w:color w:val="000000" w:themeColor="text1"/>
+          <w:sz w:val="40"/>
+          <w:szCs w:val="40"/>
+        </w:rPr>
+      </w:pPr>
+    </w:p>
+    <w:p>
+      <w:pPr>
+        <w:spacing w:before="100" w:beforeAutospacing="1" w:after="100" w:afterAutospacing="1" w:line="315" w:lineRule="atLeast"/>
+        <w:jc w:val="center"/>
+        <w:rPr>
+          <w:rFonts w:ascii="Verdana" w:eastAsia="Times New Roman" w:hAnsi="Verdana" w:cs="Helvetica"/>
+          <w:b/>
+          <w:bCs/>
+          <w:color w:val="000000" w:themeColor="text1"/>
+          <w:sz w:val="40"/>
+          <w:szCs w:val="40"/>
+        </w:rPr>
+      </w:pPr>
+    </w:p>
+    <w:p>
+      <w:pPr>
+        <w:spacing w:before="100" w:beforeAutospacing="1" w:after="100" w:afterAutospacing="1" w:line="315" w:lineRule="atLeast"/>
+        <w:jc w:val="center"/>
+        <w:rPr>
+          <w:rFonts w:ascii="Verdana" w:eastAsia="Times New Roman" w:hAnsi="Verdana" w:cs="Helvetica"/>
+          <w:color w:val="000000" w:themeColor="text1"/>
+          <w:sz w:val="40"/>
+          <w:szCs w:val="40"/>
+        </w:rPr>
+      </w:pPr>
+      <w:r>
+        <w:rPr>
+          <w:rFonts w:ascii="Verdana" w:eastAsia="Times New Roman" w:hAnsi="Verdana" w:cs="Helvetica"/>
+          <w:b/>
+          <w:bCs/>
+          <w:color w:val="000000" w:themeColor="text1"/>
+          <w:sz w:val="40"/>
+          <w:szCs w:val="40"/>
+        </w:rPr>
+        <w:lastRenderedPageBreak/>
+        <w:t>Adjacent CP</w:t>
+      </w:r>
+      <w:r>
+        <w:rPr>
+          <w:rFonts w:ascii="Verdana" w:eastAsia="Times New Roman" w:hAnsi="Verdana" w:cs="Helvetica"/>
+          <w:b/>
+          <w:bCs/>
+          <w:color w:val="000000" w:themeColor="text1"/>
+          <w:sz w:val="40"/>
+          <w:szCs w:val="40"/>
+        </w:rPr>
+        <w:t xml:space="preserve"> –</w:t>
+      </w:r>
+      <w:r>
+        <w:rPr>
+          <w:rFonts w:ascii="Verdana" w:eastAsia="Times New Roman" w:hAnsi="Verdana" w:cs="Helvetica"/>
+          <w:b/>
+          <w:color w:val="000000" w:themeColor="text1"/>
+          <w:sz w:val="40"/>
+          <w:szCs w:val="40"/>
+        </w:rPr>
+        <w:t xml:space="preserve"> </w:t>
+      </w:r>
+      <w:r>
+        <w:rPr>
+          <w:rFonts w:ascii="Verdana" w:eastAsia="Times New Roman" w:hAnsi="Verdana" w:cs="Helvetica"/>
+          <w:b/>
+          <w:color w:val="000000" w:themeColor="text1"/>
+          <w:sz w:val="40"/>
+          <w:szCs w:val="40"/>
+        </w:rPr>
+        <w:t>No Headlights, One Block</w:t>
+      </w:r>
+    </w:p>
+    <w:p>
+      <w:pPr>
+        <w:spacing w:before="100" w:beforeAutospacing="1" w:after="100" w:afterAutospacing="1" w:line="315" w:lineRule="atLeast"/>
+        <w:jc w:val="center"/>
+        <w:rPr>
+          <w:rFonts w:ascii="Verdana" w:eastAsia="Times New Roman" w:hAnsi="Verdana" w:cs="Helvetica"/>
           <w:color w:val="000000" w:themeColor="text1"/>
           <w:sz w:val="32"/>
           <w:szCs w:val="32"/>
@@ -6355,7 +6031,6 @@
       <w:r>
         <w:rPr>
           <w:rFonts w:ascii="Verdana" w:eastAsia="Times New Roman" w:hAnsi="Verdana" w:cs="Helvetica"/>
-          <w:bCs/>
           <w:color w:val="000000" w:themeColor="text1"/>
           <w:sz w:val="32"/>
           <w:szCs w:val="32"/>
@@ -6365,77 +6040,64 @@
       <w:r>
         <w:rPr>
           <w:rFonts w:ascii="Verdana" w:eastAsia="Times New Roman" w:hAnsi="Verdana" w:cs="Helvetica"/>
-          <w:bCs/>
           <w:color w:val="000000" w:themeColor="text1"/>
           <w:sz w:val="32"/>
           <w:szCs w:val="32"/>
         </w:rPr>
-        <w:t xml:space="preserve"> 2: </w:t>
-      </w:r>
-      <w:r>
-        <w:rPr>
-          <w:rFonts w:ascii="Verdana" w:eastAsia="Times New Roman" w:hAnsi="Verdana" w:cs="Helvetica"/>
-          <w:bCs/>
+        <w:t xml:space="preserve"> 1: One</w:t>
+      </w:r>
+      <w:r>
+        <w:rPr>
+          <w:rFonts w:ascii="Verdana" w:eastAsia="Times New Roman" w:hAnsi="Verdana" w:cs="Helvetica"/>
           <w:color w:val="000000" w:themeColor="text1"/>
           <w:sz w:val="32"/>
           <w:szCs w:val="32"/>
         </w:rPr>
-        <w:t>Two</w:t>
-      </w:r>
-      <w:r>
-        <w:rPr>
-          <w:rFonts w:ascii="Verdana" w:eastAsia="Times New Roman" w:hAnsi="Verdana" w:cs="Helvetica"/>
-          <w:bCs/>
+        <w:t xml:space="preserve"> </w:t>
+      </w:r>
+      <w:r>
+        <w:rPr>
+          <w:rFonts w:ascii="Verdana" w:eastAsia="Times New Roman" w:hAnsi="Verdana" w:cs="Helvetica"/>
           <w:color w:val="000000" w:themeColor="text1"/>
           <w:sz w:val="32"/>
           <w:szCs w:val="32"/>
         </w:rPr>
-        <w:t xml:space="preserve"> </w:t>
-      </w:r>
-      <w:r>
-        <w:rPr>
-          <w:rFonts w:ascii="Verdana" w:eastAsia="Times New Roman" w:hAnsi="Verdana" w:cs="Helvetica"/>
-          <w:bCs/>
+        <w:t>3</w:t>
+      </w:r>
+      <w:r>
+        <w:rPr>
+          <w:rFonts w:ascii="Verdana" w:eastAsia="Times New Roman" w:hAnsi="Verdana" w:cs="Helvetica"/>
           <w:color w:val="000000" w:themeColor="text1"/>
           <w:sz w:val="32"/>
           <w:szCs w:val="32"/>
         </w:rPr>
-        <w:t>2x</w:t>
-      </w:r>
-      <w:r>
-        <w:rPr>
-          <w:rFonts w:ascii="Verdana" w:eastAsia="Times New Roman" w:hAnsi="Verdana" w:cs="Helvetica"/>
-          <w:bCs/>
-          <w:color w:val="000000" w:themeColor="text1"/>
-          <w:sz w:val="32"/>
-          <w:szCs w:val="32"/>
-        </w:rPr>
-        <w:t>1 Block</w:t>
-      </w:r>
-      <w:r>
-        <w:rPr>
-          <w:rFonts w:ascii="Verdana" w:eastAsia="Times New Roman" w:hAnsi="Verdana" w:cs="Helvetica"/>
-          <w:bCs/>
-          <w:color w:val="000000" w:themeColor="text1"/>
-          <w:sz w:val="32"/>
-          <w:szCs w:val="32"/>
-        </w:rPr>
-        <w:t>s</w:t>
-      </w:r>
-    </w:p>
-    <w:p>
-      <w:pPr>
-        <w:spacing w:before="100" w:beforeAutospacing="1" w:after="100" w:afterAutospacing="1" w:line="315" w:lineRule="atLeast"/>
-        <w:jc w:val="center"/>
-        <w:rPr>
-          <w:rFonts w:ascii="Verdana" w:hAnsi="Verdana"/>
-          <w:noProof/>
-          <w:color w:val="000000" w:themeColor="text1"/>
-          <w:sz w:val="40"/>
-          <w:szCs w:val="40"/>
-        </w:rPr>
-      </w:pPr>
-      <w:proofErr w:type="spellStart"/>
+        <w:t>x1 Block</w:t>
+      </w:r>
+    </w:p>
+    <w:p>
+      <w:pPr>
+        <w:spacing w:before="100" w:beforeAutospacing="1" w:after="100" w:afterAutospacing="1" w:line="315" w:lineRule="atLeast"/>
+        <w:jc w:val="center"/>
+        <w:rPr>
+          <w:rFonts w:ascii="Verdana" w:eastAsia="Times New Roman" w:hAnsi="Verdana" w:cs="Helvetica"/>
+          <w:b/>
+          <w:bCs/>
+          <w:color w:val="000000" w:themeColor="text1"/>
+          <w:sz w:val="40"/>
+          <w:szCs w:val="40"/>
+        </w:rPr>
+      </w:pPr>
+      <w:r>
+        <w:rPr>
+          <w:rFonts w:ascii="Verdana" w:eastAsia="Times New Roman" w:hAnsi="Verdana" w:cs="Helvetica"/>
+          <w:b/>
+          <w:bCs/>
+          <w:color w:val="000000" w:themeColor="text1"/>
+          <w:sz w:val="40"/>
+          <w:szCs w:val="40"/>
+        </w:rPr>
+        <w:t>F</w:t>
+      </w:r>
       <w:proofErr w:type="gramStart"/>
       <w:r>
         <w:rPr>
@@ -6446,33 +6108,11 @@
           <w:sz w:val="40"/>
           <w:szCs w:val="40"/>
         </w:rPr>
-        <w:t>Aa</w:t>
-      </w:r>
-      <w:proofErr w:type="spellEnd"/>
+        <w:t>: </w:t>
+      </w:r>
       <w:proofErr w:type="gramEnd"/>
       <w:r>
         <w:rPr>
-          <w:rFonts w:ascii="Verdana" w:eastAsia="Times New Roman" w:hAnsi="Verdana" w:cs="Helvetica"/>
-          <w:b/>
-          <w:bCs/>
-          <w:color w:val="000000" w:themeColor="text1"/>
-          <w:sz w:val="40"/>
-          <w:szCs w:val="40"/>
-        </w:rPr>
-        <w:t>:</w:t>
-      </w:r>
-      <w:r>
-        <w:rPr>
-          <w:rFonts w:ascii="Verdana" w:hAnsi="Verdana"/>
-          <w:noProof/>
-          <w:color w:val="000000" w:themeColor="text1"/>
-          <w:sz w:val="40"/>
-          <w:szCs w:val="40"/>
-        </w:rPr>
-        <w:t xml:space="preserve"> </w:t>
-      </w:r>
-      <w:r>
-        <w:rPr>
           <w:rFonts w:ascii="Verdana" w:hAnsi="Verdana"/>
           <w:noProof/>
           <w:color w:val="000000" w:themeColor="text1"/>
@@ -6480,10 +6120,10 @@
           <w:szCs w:val="40"/>
         </w:rPr>
         <w:drawing>
-          <wp:inline distT="0" distB="0" distL="0" distR="0" wp14:anchorId="640A745C" wp14:editId="001EE96F">
+          <wp:inline distT="0" distB="0" distL="0" distR="0" wp14:anchorId="5F87557E" wp14:editId="65E7B4E3">
             <wp:extent cx="955040" cy="682625"/>
             <wp:effectExtent l="0" t="0" r="0" b="3175"/>
-            <wp:docPr id="72" name="Picture 72" descr="C:\Users\Valued Customer\Dropbox\Photos\Images for Site Download\3x3x3\PLL Recognition Guide\web size\Aa1-1.png"/>
+            <wp:docPr id="82" name="Picture 82" descr="C:\Users\Valued Customer\Dropbox\Photos\Images for Site Download\3x3x3\PLL Recognition Guide\web size\F1-1.png"/>
             <wp:cNvGraphicFramePr>
               <a:graphicFrameLocks xmlns:a="http://schemas.openxmlformats.org/drawingml/2006/main" noChangeAspect="1"/>
             </wp:cNvGraphicFramePr>
@@ -6491,7 +6131,7 @@
               <a:graphicData uri="http://schemas.openxmlformats.org/drawingml/2006/picture">
                 <pic:pic xmlns:pic="http://schemas.openxmlformats.org/drawingml/2006/picture">
                   <pic:nvPicPr>
-                    <pic:cNvPr id="0" name="Picture 72" descr="C:\Users\Valued Customer\Dropbox\Photos\Images for Site Download\3x3x3\PLL Recognition Guide\web size\Aa1-1.png"/>
+                    <pic:cNvPr id="0" name="Picture 82" descr="C:\Users\Valued Customer\Dropbox\Photos\Images for Site Download\3x3x3\PLL Recognition Guide\web size\F1-1.png"/>
                     <pic:cNvPicPr>
                       <a:picLocks noChangeAspect="1" noChangeArrowheads="1"/>
                     </pic:cNvPicPr>
@@ -6537,41 +6177,7 @@
           <w:sz w:val="40"/>
           <w:szCs w:val="40"/>
         </w:rPr>
-        <w:t> </w:t>
-      </w:r>
-      <w:proofErr w:type="spellStart"/>
-      <w:r>
-        <w:rPr>
-          <w:rFonts w:ascii="Verdana" w:eastAsia="Times New Roman" w:hAnsi="Verdana" w:cs="Helvetica"/>
-          <w:b/>
-          <w:bCs/>
-          <w:color w:val="000000" w:themeColor="text1"/>
-          <w:sz w:val="40"/>
-          <w:szCs w:val="40"/>
-        </w:rPr>
-        <w:t>Ab</w:t>
-      </w:r>
-      <w:proofErr w:type="spellEnd"/>
-      <w:r>
-        <w:rPr>
-          <w:rFonts w:ascii="Verdana" w:eastAsia="Times New Roman" w:hAnsi="Verdana" w:cs="Helvetica"/>
-          <w:b/>
-          <w:bCs/>
-          <w:color w:val="000000" w:themeColor="text1"/>
-          <w:sz w:val="40"/>
-          <w:szCs w:val="40"/>
-        </w:rPr>
-        <w:t>:</w:t>
-      </w:r>
-      <w:r>
-        <w:rPr>
-          <w:rFonts w:ascii="Verdana" w:hAnsi="Verdana"/>
-          <w:noProof/>
-          <w:color w:val="000000" w:themeColor="text1"/>
-          <w:sz w:val="40"/>
-          <w:szCs w:val="40"/>
-        </w:rPr>
-        <w:t xml:space="preserve"> </w:t>
+        <w:t>,</w:t>
       </w:r>
       <w:r>
         <w:rPr>
@@ -6582,10 +6188,10 @@
           <w:szCs w:val="40"/>
         </w:rPr>
         <w:drawing>
-          <wp:inline distT="0" distB="0" distL="0" distR="0" wp14:anchorId="3CEDEC0A" wp14:editId="0E8515A0">
+          <wp:inline distT="0" distB="0" distL="0" distR="0" wp14:anchorId="05135ACF" wp14:editId="528F71B8">
             <wp:extent cx="955040" cy="682625"/>
             <wp:effectExtent l="0" t="0" r="0" b="3175"/>
-            <wp:docPr id="76" name="Picture 76" descr="C:\Users\Valued Customer\Dropbox\Photos\Images for Site Download\3x3x3\PLL Recognition Guide\web size\Ab1-1.png"/>
+            <wp:docPr id="83" name="Picture 83" descr="C:\Users\Valued Customer\Dropbox\Photos\Images for Site Download\3x3x3\PLL Recognition Guide\web size\F1-4.png"/>
             <wp:cNvGraphicFramePr>
               <a:graphicFrameLocks xmlns:a="http://schemas.openxmlformats.org/drawingml/2006/main" noChangeAspect="1"/>
             </wp:cNvGraphicFramePr>
@@ -6593,7 +6199,7 @@
               <a:graphicData uri="http://schemas.openxmlformats.org/drawingml/2006/picture">
                 <pic:pic xmlns:pic="http://schemas.openxmlformats.org/drawingml/2006/picture">
                   <pic:nvPicPr>
-                    <pic:cNvPr id="0" name="Picture 76" descr="C:\Users\Valued Customer\Dropbox\Photos\Images for Site Download\3x3x3\PLL Recognition Guide\web size\Ab1-1.png"/>
+                    <pic:cNvPr id="0" name="Picture 83" descr="C:\Users\Valued Customer\Dropbox\Photos\Images for Site Download\3x3x3\PLL Recognition Guide\web size\F1-4.png"/>
                     <pic:cNvPicPr>
                       <a:picLocks noChangeAspect="1" noChangeArrowheads="1"/>
                     </pic:cNvPicPr>
@@ -6651,78 +6257,17 @@
           <w:sz w:val="24"/>
           <w:szCs w:val="24"/>
         </w:rPr>
-        <w:t xml:space="preserve">-It’s Aa when the </w:t>
-      </w:r>
-      <w:r>
-        <w:rPr>
-          <w:rFonts w:ascii="Verdana" w:hAnsi="Verdana"/>
-          <w:noProof/>
-          <w:color w:val="000000" w:themeColor="text1"/>
-          <w:sz w:val="24"/>
-          <w:szCs w:val="24"/>
-        </w:rPr>
-        <w:t>outer</w:t>
-      </w:r>
-      <w:r>
-        <w:rPr>
-          <w:rFonts w:ascii="Verdana" w:hAnsi="Verdana"/>
-          <w:noProof/>
-          <w:color w:val="000000" w:themeColor="text1"/>
-          <w:sz w:val="24"/>
-          <w:szCs w:val="24"/>
-        </w:rPr>
-        <w:t xml:space="preserve"> corner on the right is opposite</w:t>
-      </w:r>
-    </w:p>
-    <w:p>
-      <w:pPr>
-        <w:spacing w:before="100" w:beforeAutospacing="1" w:after="100" w:afterAutospacing="1" w:line="315" w:lineRule="atLeast"/>
-        <w:jc w:val="center"/>
-        <w:rPr>
-          <w:rFonts w:ascii="Verdana" w:hAnsi="Verdana"/>
-          <w:noProof/>
-          <w:color w:val="000000" w:themeColor="text1"/>
-          <w:sz w:val="24"/>
-          <w:szCs w:val="24"/>
-        </w:rPr>
-      </w:pPr>
-      <w:r>
-        <w:rPr>
-          <w:rFonts w:ascii="Verdana" w:hAnsi="Verdana"/>
-          <w:noProof/>
-          <w:color w:val="000000" w:themeColor="text1"/>
-          <w:sz w:val="24"/>
-          <w:szCs w:val="24"/>
-        </w:rPr>
-        <w:t xml:space="preserve">-It’s Ab when the </w:t>
-      </w:r>
-      <w:r>
-        <w:rPr>
-          <w:rFonts w:ascii="Verdana" w:hAnsi="Verdana"/>
-          <w:noProof/>
-          <w:color w:val="000000" w:themeColor="text1"/>
-          <w:sz w:val="24"/>
-          <w:szCs w:val="24"/>
-        </w:rPr>
-        <w:t>outer</w:t>
-      </w:r>
-      <w:r>
-        <w:rPr>
-          <w:rFonts w:ascii="Verdana" w:hAnsi="Verdana"/>
-          <w:noProof/>
-          <w:color w:val="000000" w:themeColor="text1"/>
-          <w:sz w:val="24"/>
-          <w:szCs w:val="24"/>
-        </w:rPr>
-        <w:t xml:space="preserve"> corner on the left is opposite</w:t>
-      </w:r>
-    </w:p>
-    <w:p>
-      <w:pPr>
-        <w:spacing w:before="100" w:beforeAutospacing="1" w:after="100" w:afterAutospacing="1" w:line="315" w:lineRule="atLeast"/>
-        <w:jc w:val="center"/>
-        <w:rPr>
-          <w:rFonts w:ascii="Verdana" w:eastAsia="Times New Roman" w:hAnsi="Verdana" w:cs="Helvetica"/>
+        <w:t>-It’s F</w:t>
+      </w:r>
+    </w:p>
+    <w:p>
+      <w:pPr>
+        <w:spacing w:before="100" w:beforeAutospacing="1" w:after="100" w:afterAutospacing="1" w:line="315" w:lineRule="atLeast"/>
+        <w:jc w:val="center"/>
+        <w:rPr>
+          <w:rFonts w:ascii="Verdana" w:eastAsia="Times New Roman" w:hAnsi="Verdana" w:cs="Helvetica"/>
+          <w:b/>
+          <w:bCs/>
           <w:color w:val="000000" w:themeColor="text1"/>
           <w:sz w:val="40"/>
           <w:szCs w:val="40"/>
@@ -6756,7 +6301,25 @@
           <w:sz w:val="32"/>
           <w:szCs w:val="32"/>
         </w:rPr>
-        <w:t xml:space="preserve"> 3:</w:t>
+        <w:t xml:space="preserve"> </w:t>
+      </w:r>
+      <w:r>
+        <w:rPr>
+          <w:rFonts w:ascii="Verdana" w:eastAsia="Times New Roman" w:hAnsi="Verdana" w:cs="Helvetica"/>
+          <w:color w:val="000000" w:themeColor="text1"/>
+          <w:sz w:val="32"/>
+          <w:szCs w:val="32"/>
+        </w:rPr>
+        <w:t>2</w:t>
+      </w:r>
+      <w:r>
+        <w:rPr>
+          <w:rFonts w:ascii="Verdana" w:eastAsia="Times New Roman" w:hAnsi="Verdana" w:cs="Helvetica"/>
+          <w:color w:val="000000" w:themeColor="text1"/>
+          <w:sz w:val="32"/>
+          <w:szCs w:val="32"/>
+        </w:rPr>
+        <w:t>:</w:t>
       </w:r>
       <w:r>
         <w:rPr>
@@ -7339,6 +6902,19 @@
         <w:spacing w:before="100" w:beforeAutospacing="1" w:after="100" w:afterAutospacing="1" w:line="315" w:lineRule="atLeast"/>
         <w:jc w:val="center"/>
         <w:rPr>
+          <w:rFonts w:ascii="Verdana" w:hAnsi="Verdana"/>
+          <w:noProof/>
+          <w:color w:val="000000" w:themeColor="text1"/>
+          <w:sz w:val="24"/>
+          <w:szCs w:val="24"/>
+        </w:rPr>
+      </w:pPr>
+    </w:p>
+    <w:p>
+      <w:pPr>
+        <w:spacing w:before="100" w:beforeAutospacing="1" w:after="100" w:afterAutospacing="1" w:line="315" w:lineRule="atLeast"/>
+        <w:jc w:val="center"/>
+        <w:rPr>
           <w:rFonts w:ascii="Verdana" w:eastAsia="Times New Roman" w:hAnsi="Verdana" w:cs="Helvetica"/>
           <w:color w:val="000000" w:themeColor="text1"/>
           <w:sz w:val="32"/>
@@ -7352,7 +6928,6 @@
           <w:sz w:val="32"/>
           <w:szCs w:val="32"/>
         </w:rPr>
-        <w:lastRenderedPageBreak/>
         <w:t>Category</w:t>
       </w:r>
       <w:r>
@@ -7371,7 +6946,7 @@
           <w:sz w:val="32"/>
           <w:szCs w:val="32"/>
         </w:rPr>
-        <w:t>4</w:t>
+        <w:t>3</w:t>
       </w:r>
       <w:r>
         <w:rPr>
@@ -7887,10 +7462,9 @@
           <w:sz w:val="24"/>
           <w:szCs w:val="24"/>
         </w:rPr>
+        <w:lastRenderedPageBreak/>
         <w:t xml:space="preserve">Otherwise: </w:t>
       </w:r>
-      <w:bookmarkStart w:id="0" w:name="_GoBack"/>
-      <w:bookmarkEnd w:id="0"/>
     </w:p>
     <w:p>
       <w:pPr>
@@ -8542,6 +8116,66 @@
         <w:rPr>
           <w:rFonts w:ascii="Verdana" w:eastAsia="Times New Roman" w:hAnsi="Verdana" w:cs="Helvetica"/>
           <w:color w:val="000000" w:themeColor="text1"/>
+          <w:sz w:val="40"/>
+          <w:szCs w:val="40"/>
+        </w:rPr>
+      </w:pPr>
+    </w:p>
+    <w:p>
+      <w:pPr>
+        <w:spacing w:before="100" w:beforeAutospacing="1" w:after="100" w:afterAutospacing="1" w:line="315" w:lineRule="atLeast"/>
+        <w:jc w:val="center"/>
+        <w:rPr>
+          <w:rFonts w:ascii="Verdana" w:eastAsia="Times New Roman" w:hAnsi="Verdana" w:cs="Helvetica"/>
+          <w:color w:val="000000" w:themeColor="text1"/>
+          <w:sz w:val="40"/>
+          <w:szCs w:val="40"/>
+        </w:rPr>
+      </w:pPr>
+    </w:p>
+    <w:p>
+      <w:pPr>
+        <w:spacing w:before="100" w:beforeAutospacing="1" w:after="100" w:afterAutospacing="1" w:line="315" w:lineRule="atLeast"/>
+        <w:jc w:val="center"/>
+        <w:rPr>
+          <w:rFonts w:ascii="Verdana" w:eastAsia="Times New Roman" w:hAnsi="Verdana" w:cs="Helvetica"/>
+          <w:color w:val="000000" w:themeColor="text1"/>
+          <w:sz w:val="40"/>
+          <w:szCs w:val="40"/>
+        </w:rPr>
+      </w:pPr>
+    </w:p>
+    <w:p>
+      <w:pPr>
+        <w:spacing w:before="100" w:beforeAutospacing="1" w:after="100" w:afterAutospacing="1" w:line="315" w:lineRule="atLeast"/>
+        <w:jc w:val="center"/>
+        <w:rPr>
+          <w:rFonts w:ascii="Verdana" w:eastAsia="Times New Roman" w:hAnsi="Verdana" w:cs="Helvetica"/>
+          <w:color w:val="000000" w:themeColor="text1"/>
+          <w:sz w:val="40"/>
+          <w:szCs w:val="40"/>
+        </w:rPr>
+      </w:pPr>
+    </w:p>
+    <w:p>
+      <w:pPr>
+        <w:spacing w:before="100" w:beforeAutospacing="1" w:after="100" w:afterAutospacing="1" w:line="315" w:lineRule="atLeast"/>
+        <w:jc w:val="center"/>
+        <w:rPr>
+          <w:rFonts w:ascii="Verdana" w:eastAsia="Times New Roman" w:hAnsi="Verdana" w:cs="Helvetica"/>
+          <w:color w:val="000000" w:themeColor="text1"/>
+          <w:sz w:val="40"/>
+          <w:szCs w:val="40"/>
+        </w:rPr>
+      </w:pPr>
+    </w:p>
+    <w:p>
+      <w:pPr>
+        <w:spacing w:before="100" w:beforeAutospacing="1" w:after="100" w:afterAutospacing="1" w:line="315" w:lineRule="atLeast"/>
+        <w:jc w:val="center"/>
+        <w:rPr>
+          <w:rFonts w:ascii="Verdana" w:eastAsia="Times New Roman" w:hAnsi="Verdana" w:cs="Helvetica"/>
+          <w:color w:val="000000" w:themeColor="text1"/>
           <w:sz w:val="36"/>
           <w:szCs w:val="36"/>
         </w:rPr>
@@ -8591,18 +8225,15 @@
           <w:szCs w:val="32"/>
         </w:rPr>
       </w:pPr>
-    </w:p>
-    <w:p>
-      <w:pPr>
-        <w:spacing w:before="100" w:beforeAutospacing="1" w:after="100" w:afterAutospacing="1" w:line="315" w:lineRule="atLeast"/>
-        <w:jc w:val="center"/>
+      <w:r>
         <w:rPr>
           <w:rFonts w:ascii="Verdana" w:eastAsia="Times New Roman" w:hAnsi="Verdana" w:cs="Helvetica"/>
           <w:color w:val="000000" w:themeColor="text1"/>
           <w:sz w:val="32"/>
           <w:szCs w:val="32"/>
         </w:rPr>
-      </w:pPr>
+        <w:t>Category</w:t>
+      </w:r>
       <w:r>
         <w:rPr>
           <w:rFonts w:ascii="Verdana" w:eastAsia="Times New Roman" w:hAnsi="Verdana" w:cs="Helvetica"/>
@@ -8610,7 +8241,7 @@
           <w:sz w:val="32"/>
           <w:szCs w:val="32"/>
         </w:rPr>
-        <w:t>Category</w:t>
+        <w:t xml:space="preserve"> 1:</w:t>
       </w:r>
       <w:r>
         <w:rPr>
@@ -8619,7 +8250,7 @@
           <w:sz w:val="32"/>
           <w:szCs w:val="32"/>
         </w:rPr>
-        <w:t xml:space="preserve"> 1:</w:t>
+        <w:t xml:space="preserve"> Opposite </w:t>
       </w:r>
       <w:r>
         <w:rPr>
@@ -8628,7 +8259,16 @@
           <w:sz w:val="32"/>
           <w:szCs w:val="32"/>
         </w:rPr>
-        <w:t xml:space="preserve"> Opposite edge in between headlights</w:t>
+        <w:t>Edge In Between H</w:t>
+      </w:r>
+      <w:r>
+        <w:rPr>
+          <w:rFonts w:ascii="Verdana" w:eastAsia="Times New Roman" w:hAnsi="Verdana" w:cs="Helvetica"/>
+          <w:color w:val="000000" w:themeColor="text1"/>
+          <w:sz w:val="32"/>
+          <w:szCs w:val="32"/>
+        </w:rPr>
+        <w:t>eadlights</w:t>
       </w:r>
     </w:p>
     <w:p>
@@ -9213,7 +8853,7 @@
           <w:sz w:val="32"/>
           <w:szCs w:val="32"/>
         </w:rPr>
-        <w:t>Adjacent Edge in between</w:t>
+        <w:t>Adjac</w:t>
       </w:r>
       <w:r>
         <w:rPr>
@@ -9223,7 +8863,57 @@
           <w:sz w:val="32"/>
           <w:szCs w:val="32"/>
         </w:rPr>
-        <w:t xml:space="preserve"> headlights</w:t>
+        <w:t>ent Edge I</w:t>
+      </w:r>
+      <w:r>
+        <w:rPr>
+          <w:rFonts w:ascii="Verdana" w:eastAsia="Times New Roman" w:hAnsi="Verdana" w:cs="Helvetica"/>
+          <w:bCs/>
+          <w:color w:val="000000" w:themeColor="text1"/>
+          <w:sz w:val="32"/>
+          <w:szCs w:val="32"/>
+        </w:rPr>
+        <w:t xml:space="preserve">n </w:t>
+      </w:r>
+      <w:r>
+        <w:rPr>
+          <w:rFonts w:ascii="Verdana" w:eastAsia="Times New Roman" w:hAnsi="Verdana" w:cs="Helvetica"/>
+          <w:bCs/>
+          <w:color w:val="000000" w:themeColor="text1"/>
+          <w:sz w:val="32"/>
+          <w:szCs w:val="32"/>
+        </w:rPr>
+        <w:t>B</w:t>
+      </w:r>
+      <w:r>
+        <w:rPr>
+          <w:rFonts w:ascii="Verdana" w:eastAsia="Times New Roman" w:hAnsi="Verdana" w:cs="Helvetica"/>
+          <w:bCs/>
+          <w:color w:val="000000" w:themeColor="text1"/>
+          <w:sz w:val="32"/>
+          <w:szCs w:val="32"/>
+        </w:rPr>
+        <w:t>etween</w:t>
+      </w:r>
+      <w:r>
+        <w:rPr>
+          <w:rFonts w:ascii="Verdana" w:eastAsia="Times New Roman" w:hAnsi="Verdana" w:cs="Helvetica"/>
+          <w:bCs/>
+          <w:color w:val="000000" w:themeColor="text1"/>
+          <w:sz w:val="32"/>
+          <w:szCs w:val="32"/>
+        </w:rPr>
+        <w:t xml:space="preserve"> H</w:t>
+      </w:r>
+      <w:r>
+        <w:rPr>
+          <w:rFonts w:ascii="Verdana" w:eastAsia="Times New Roman" w:hAnsi="Verdana" w:cs="Helvetica"/>
+          <w:bCs/>
+          <w:color w:val="000000" w:themeColor="text1"/>
+          <w:sz w:val="32"/>
+          <w:szCs w:val="32"/>
+        </w:rPr>
+        <w:t>eadlights</w:t>
       </w:r>
     </w:p>
     <w:p>
@@ -9793,20 +9483,6 @@
         <w:spacing w:before="100" w:beforeAutospacing="1" w:after="100" w:afterAutospacing="1" w:line="315" w:lineRule="atLeast"/>
         <w:jc w:val="center"/>
         <w:rPr>
-          <w:rFonts w:ascii="Verdana" w:eastAsia="Times New Roman" w:hAnsi="Verdana" w:cs="Helvetica"/>
-          <w:b/>
-          <w:bCs/>
-          <w:color w:val="000000" w:themeColor="text1"/>
-          <w:sz w:val="40"/>
-          <w:szCs w:val="40"/>
-        </w:rPr>
-      </w:pPr>
-    </w:p>
-    <w:p>
-      <w:pPr>
-        <w:spacing w:before="100" w:beforeAutospacing="1" w:after="100" w:afterAutospacing="1" w:line="315" w:lineRule="atLeast"/>
-        <w:jc w:val="center"/>
-        <w:rPr>
           <w:rFonts w:ascii="Verdana" w:hAnsi="Verdana"/>
           <w:noProof/>
           <w:color w:val="000000" w:themeColor="text1"/>
@@ -9934,8 +9610,94 @@
           <w:sz w:val="24"/>
           <w:szCs w:val="24"/>
         </w:rPr>
+        <w:t xml:space="preserve">-It’s Ga when the headlights are on the right and the </w:t>
+      </w:r>
+      <w:r>
+        <w:rPr>
+          <w:rFonts w:ascii="Verdana" w:hAnsi="Verdana"/>
+          <w:noProof/>
+          <w:color w:val="000000" w:themeColor="text1"/>
+          <w:sz w:val="24"/>
+          <w:szCs w:val="24"/>
+        </w:rPr>
+        <w:t>outer</w:t>
+      </w:r>
+      <w:r>
+        <w:rPr>
+          <w:rFonts w:ascii="Verdana" w:hAnsi="Verdana"/>
+          <w:noProof/>
+          <w:color w:val="000000" w:themeColor="text1"/>
+          <w:sz w:val="24"/>
+          <w:szCs w:val="24"/>
+        </w:rPr>
+        <w:t xml:space="preserve"> left corner is adjacent </w:t>
+      </w:r>
+    </w:p>
+    <w:p>
+      <w:pPr>
+        <w:spacing w:before="100" w:beforeAutospacing="1" w:after="100" w:afterAutospacing="1" w:line="315" w:lineRule="atLeast"/>
+        <w:jc w:val="center"/>
+        <w:rPr>
+          <w:rFonts w:ascii="Verdana" w:hAnsi="Verdana"/>
+          <w:noProof/>
+          <w:color w:val="000000" w:themeColor="text1"/>
+          <w:sz w:val="24"/>
+          <w:szCs w:val="24"/>
+        </w:rPr>
+      </w:pPr>
+      <w:r>
+        <w:rPr>
+          <w:rFonts w:ascii="Verdana" w:hAnsi="Verdana"/>
+          <w:noProof/>
+          <w:color w:val="000000" w:themeColor="text1"/>
+          <w:sz w:val="24"/>
+          <w:szCs w:val="24"/>
+        </w:rPr>
+        <w:t xml:space="preserve">-It’s Gc when the headlights are on the left and the </w:t>
+      </w:r>
+      <w:r>
+        <w:rPr>
+          <w:rFonts w:ascii="Verdana" w:hAnsi="Verdana"/>
+          <w:noProof/>
+          <w:color w:val="000000" w:themeColor="text1"/>
+          <w:sz w:val="24"/>
+          <w:szCs w:val="24"/>
+        </w:rPr>
+        <w:t>outer</w:t>
+      </w:r>
+      <w:r>
+        <w:rPr>
+          <w:rFonts w:ascii="Verdana" w:hAnsi="Verdana"/>
+          <w:noProof/>
+          <w:color w:val="000000" w:themeColor="text1"/>
+          <w:sz w:val="24"/>
+          <w:szCs w:val="24"/>
+        </w:rPr>
+        <w:t xml:space="preserve"> right corner is adjacent </w:t>
+      </w:r>
+    </w:p>
+    <w:p>
+      <w:pPr>
+        <w:spacing w:before="100" w:beforeAutospacing="1" w:after="100" w:afterAutospacing="1" w:line="315" w:lineRule="atLeast"/>
+        <w:jc w:val="center"/>
+        <w:rPr>
+          <w:rFonts w:ascii="Verdana" w:hAnsi="Verdana"/>
+          <w:noProof/>
+          <w:color w:val="000000" w:themeColor="text1"/>
+          <w:sz w:val="24"/>
+          <w:szCs w:val="24"/>
+        </w:rPr>
+      </w:pPr>
+      <w:r>
+        <w:rPr>
+          <w:rFonts w:ascii="Verdana" w:hAnsi="Verdana"/>
+          <w:noProof/>
+          <w:color w:val="000000" w:themeColor="text1"/>
+          <w:sz w:val="24"/>
+          <w:szCs w:val="24"/>
+        </w:rPr>
         <w:lastRenderedPageBreak/>
-        <w:t xml:space="preserve">-It’s Ga when the headlights are on the right and the </w:t>
+        <w:t xml:space="preserve">-It’s Aa when the headlights are on the right and the </w:t>
       </w:r>
       <w:r>
         <w:rPr>
@@ -9955,30 +9717,30 @@
           <w:sz w:val="24"/>
           <w:szCs w:val="24"/>
         </w:rPr>
-        <w:t xml:space="preserve"> left corner is adjacent </w:t>
-      </w:r>
-    </w:p>
-    <w:p>
-      <w:pPr>
-        <w:spacing w:before="100" w:beforeAutospacing="1" w:after="100" w:afterAutospacing="1" w:line="315" w:lineRule="atLeast"/>
-        <w:jc w:val="center"/>
-        <w:rPr>
-          <w:rFonts w:ascii="Verdana" w:hAnsi="Verdana"/>
-          <w:noProof/>
-          <w:color w:val="000000" w:themeColor="text1"/>
-          <w:sz w:val="24"/>
-          <w:szCs w:val="24"/>
-        </w:rPr>
-      </w:pPr>
-      <w:r>
-        <w:rPr>
-          <w:rFonts w:ascii="Verdana" w:hAnsi="Verdana"/>
-          <w:noProof/>
-          <w:color w:val="000000" w:themeColor="text1"/>
-          <w:sz w:val="24"/>
-          <w:szCs w:val="24"/>
-        </w:rPr>
-        <w:t xml:space="preserve">-It’s Gc when the headlights are on the left and the </w:t>
+        <w:t xml:space="preserve"> left corner is opposite </w:t>
+      </w:r>
+    </w:p>
+    <w:p>
+      <w:pPr>
+        <w:spacing w:before="100" w:beforeAutospacing="1" w:after="100" w:afterAutospacing="1" w:line="315" w:lineRule="atLeast"/>
+        <w:jc w:val="center"/>
+        <w:rPr>
+          <w:rFonts w:ascii="Verdana" w:hAnsi="Verdana"/>
+          <w:noProof/>
+          <w:color w:val="000000" w:themeColor="text1"/>
+          <w:sz w:val="24"/>
+          <w:szCs w:val="24"/>
+        </w:rPr>
+      </w:pPr>
+      <w:r>
+        <w:rPr>
+          <w:rFonts w:ascii="Verdana" w:hAnsi="Verdana"/>
+          <w:noProof/>
+          <w:color w:val="000000" w:themeColor="text1"/>
+          <w:sz w:val="24"/>
+          <w:szCs w:val="24"/>
+        </w:rPr>
+        <w:t xml:space="preserve">-It’s Ab when the headlights are on the left and the </w:t>
       </w:r>
       <w:r>
         <w:rPr>
@@ -9998,92 +9760,6 @@
           <w:sz w:val="24"/>
           <w:szCs w:val="24"/>
         </w:rPr>
-        <w:t xml:space="preserve"> right corner is adjacent </w:t>
-      </w:r>
-    </w:p>
-    <w:p>
-      <w:pPr>
-        <w:spacing w:before="100" w:beforeAutospacing="1" w:after="100" w:afterAutospacing="1" w:line="315" w:lineRule="atLeast"/>
-        <w:jc w:val="center"/>
-        <w:rPr>
-          <w:rFonts w:ascii="Verdana" w:hAnsi="Verdana"/>
-          <w:noProof/>
-          <w:color w:val="000000" w:themeColor="text1"/>
-          <w:sz w:val="24"/>
-          <w:szCs w:val="24"/>
-        </w:rPr>
-      </w:pPr>
-      <w:r>
-        <w:rPr>
-          <w:rFonts w:ascii="Verdana" w:hAnsi="Verdana"/>
-          <w:noProof/>
-          <w:color w:val="000000" w:themeColor="text1"/>
-          <w:sz w:val="24"/>
-          <w:szCs w:val="24"/>
-        </w:rPr>
-        <w:t xml:space="preserve">-It’s Aa when the headlights are on the right and the </w:t>
-      </w:r>
-      <w:r>
-        <w:rPr>
-          <w:rFonts w:ascii="Verdana" w:hAnsi="Verdana"/>
-          <w:noProof/>
-          <w:color w:val="000000" w:themeColor="text1"/>
-          <w:sz w:val="24"/>
-          <w:szCs w:val="24"/>
-        </w:rPr>
-        <w:t>outer</w:t>
-      </w:r>
-      <w:r>
-        <w:rPr>
-          <w:rFonts w:ascii="Verdana" w:hAnsi="Verdana"/>
-          <w:noProof/>
-          <w:color w:val="000000" w:themeColor="text1"/>
-          <w:sz w:val="24"/>
-          <w:szCs w:val="24"/>
-        </w:rPr>
-        <w:t xml:space="preserve"> left corner is opposite </w:t>
-      </w:r>
-    </w:p>
-    <w:p>
-      <w:pPr>
-        <w:spacing w:before="100" w:beforeAutospacing="1" w:after="100" w:afterAutospacing="1" w:line="315" w:lineRule="atLeast"/>
-        <w:jc w:val="center"/>
-        <w:rPr>
-          <w:rFonts w:ascii="Verdana" w:hAnsi="Verdana"/>
-          <w:noProof/>
-          <w:color w:val="000000" w:themeColor="text1"/>
-          <w:sz w:val="24"/>
-          <w:szCs w:val="24"/>
-        </w:rPr>
-      </w:pPr>
-      <w:r>
-        <w:rPr>
-          <w:rFonts w:ascii="Verdana" w:hAnsi="Verdana"/>
-          <w:noProof/>
-          <w:color w:val="000000" w:themeColor="text1"/>
-          <w:sz w:val="24"/>
-          <w:szCs w:val="24"/>
-        </w:rPr>
-        <w:t xml:space="preserve">-It’s Ab when the headlights are on the left and the </w:t>
-      </w:r>
-      <w:r>
-        <w:rPr>
-          <w:rFonts w:ascii="Verdana" w:hAnsi="Verdana"/>
-          <w:noProof/>
-          <w:color w:val="000000" w:themeColor="text1"/>
-          <w:sz w:val="24"/>
-          <w:szCs w:val="24"/>
-        </w:rPr>
-        <w:t>outer</w:t>
-      </w:r>
-      <w:r>
-        <w:rPr>
-          <w:rFonts w:ascii="Verdana" w:hAnsi="Verdana"/>
-          <w:noProof/>
-          <w:color w:val="000000" w:themeColor="text1"/>
-          <w:sz w:val="24"/>
-          <w:szCs w:val="24"/>
-        </w:rPr>
         <w:t xml:space="preserve"> right corner is opposite</w:t>
       </w:r>
     </w:p>
@@ -10098,6 +9774,20 @@
           <w:szCs w:val="40"/>
         </w:rPr>
       </w:pPr>
+    </w:p>
+    <w:p>
+      <w:pPr>
+        <w:spacing w:before="100" w:beforeAutospacing="1" w:after="100" w:afterAutospacing="1" w:line="315" w:lineRule="atLeast"/>
+        <w:jc w:val="center"/>
+        <w:rPr>
+          <w:rFonts w:ascii="Verdana" w:eastAsia="Times New Roman" w:hAnsi="Verdana" w:cs="Helvetica"/>
+          <w:color w:val="000000" w:themeColor="text1"/>
+          <w:sz w:val="40"/>
+          <w:szCs w:val="40"/>
+        </w:rPr>
+      </w:pPr>
+      <w:bookmarkStart w:id="0" w:name="_GoBack"/>
+      <w:bookmarkEnd w:id="0"/>
     </w:p>
     <w:p>
       <w:pPr>
@@ -10323,110 +10013,6 @@
         </w:rPr>
         <w:t>Headlights, No Blocks</w:t>
       </w:r>
-    </w:p>
-    <w:p>
-      <w:pPr>
-        <w:spacing w:before="100" w:beforeAutospacing="1" w:after="100" w:afterAutospacing="1" w:line="315" w:lineRule="atLeast"/>
-        <w:jc w:val="center"/>
-        <w:rPr>
-          <w:rFonts w:ascii="Verdana" w:eastAsia="Times New Roman" w:hAnsi="Verdana" w:cs="Helvetica"/>
-          <w:color w:val="000000" w:themeColor="text1"/>
-          <w:sz w:val="36"/>
-          <w:szCs w:val="36"/>
-        </w:rPr>
-      </w:pPr>
-      <w:r>
-        <w:rPr>
-          <w:rFonts w:ascii="Verdana" w:eastAsia="Times New Roman" w:hAnsi="Verdana" w:cs="Helvetica"/>
-          <w:color w:val="000000" w:themeColor="text1"/>
-          <w:sz w:val="36"/>
-          <w:szCs w:val="36"/>
-        </w:rPr>
-        <w:t xml:space="preserve">Possible </w:t>
-      </w:r>
-      <w:r>
-        <w:rPr>
-          <w:rFonts w:ascii="Verdana" w:eastAsia="Times New Roman" w:hAnsi="Verdana" w:cs="Helvetica"/>
-          <w:color w:val="000000" w:themeColor="text1"/>
-          <w:sz w:val="36"/>
-          <w:szCs w:val="36"/>
-        </w:rPr>
-        <w:t>PLLs</w:t>
-      </w:r>
-      <w:r>
-        <w:rPr>
-          <w:rFonts w:ascii="Verdana" w:eastAsia="Times New Roman" w:hAnsi="Verdana" w:cs="Helvetica"/>
-          <w:color w:val="000000" w:themeColor="text1"/>
-          <w:sz w:val="36"/>
-          <w:szCs w:val="36"/>
-        </w:rPr>
-        <w:t xml:space="preserve">: Ra, </w:t>
-      </w:r>
-      <w:proofErr w:type="spellStart"/>
-      <w:r>
-        <w:rPr>
-          <w:rFonts w:ascii="Verdana" w:eastAsia="Times New Roman" w:hAnsi="Verdana" w:cs="Helvetica"/>
-          <w:color w:val="000000" w:themeColor="text1"/>
-          <w:sz w:val="36"/>
-          <w:szCs w:val="36"/>
-        </w:rPr>
-        <w:t>Rb</w:t>
-      </w:r>
-      <w:proofErr w:type="spellEnd"/>
-      <w:r>
-        <w:rPr>
-          <w:rFonts w:ascii="Verdana" w:eastAsia="Times New Roman" w:hAnsi="Verdana" w:cs="Helvetica"/>
-          <w:color w:val="000000" w:themeColor="text1"/>
-          <w:sz w:val="36"/>
-          <w:szCs w:val="36"/>
-        </w:rPr>
-        <w:t xml:space="preserve">, F, </w:t>
-      </w:r>
-      <w:proofErr w:type="spellStart"/>
-      <w:r>
-        <w:rPr>
-          <w:rFonts w:ascii="Verdana" w:eastAsia="Times New Roman" w:hAnsi="Verdana" w:cs="Helvetica"/>
-          <w:color w:val="000000" w:themeColor="text1"/>
-          <w:sz w:val="36"/>
-          <w:szCs w:val="36"/>
-        </w:rPr>
-        <w:t>Ga</w:t>
-      </w:r>
-      <w:proofErr w:type="spellEnd"/>
-      <w:r>
-        <w:rPr>
-          <w:rFonts w:ascii="Verdana" w:eastAsia="Times New Roman" w:hAnsi="Verdana" w:cs="Helvetica"/>
-          <w:color w:val="000000" w:themeColor="text1"/>
-          <w:sz w:val="36"/>
-          <w:szCs w:val="36"/>
-        </w:rPr>
-        <w:t xml:space="preserve">, </w:t>
-      </w:r>
-      <w:proofErr w:type="spellStart"/>
-      <w:proofErr w:type="gramStart"/>
-      <w:r>
-        <w:rPr>
-          <w:rFonts w:ascii="Verdana" w:eastAsia="Times New Roman" w:hAnsi="Verdana" w:cs="Helvetica"/>
-          <w:color w:val="000000" w:themeColor="text1"/>
-          <w:sz w:val="36"/>
-          <w:szCs w:val="36"/>
-        </w:rPr>
-        <w:t>Gc</w:t>
-      </w:r>
-      <w:proofErr w:type="spellEnd"/>
-      <w:proofErr w:type="gramEnd"/>
-    </w:p>
-    <w:p>
-      <w:pPr>
-        <w:spacing w:before="100" w:beforeAutospacing="1" w:after="100" w:afterAutospacing="1" w:line="315" w:lineRule="atLeast"/>
-        <w:jc w:val="center"/>
-        <w:rPr>
-          <w:rFonts w:ascii="Verdana" w:eastAsia="Times New Roman" w:hAnsi="Verdana" w:cs="Helvetica"/>
-          <w:color w:val="000000" w:themeColor="text1"/>
-          <w:sz w:val="40"/>
-          <w:szCs w:val="40"/>
-        </w:rPr>
-      </w:pPr>
     </w:p>
     <w:p>
       <w:pPr>

</xml_diff>

<commit_message>
Updated PLL Recog Guide
</commit_message>
<xml_diff>
--- a/3x3x3/pll-recognition-guide.docx
+++ b/3x3x3/pll-recognition-guide.docx
@@ -2165,8 +2165,6 @@
         </w:rPr>
         <w:t>on the righ</w:t>
       </w:r>
-      <w:bookmarkStart w:id="0" w:name="_GoBack"/>
-      <w:bookmarkEnd w:id="0"/>
       <w:r>
         <w:rPr>
           <w:rFonts w:ascii="Verdana" w:hAnsi="Verdana"/>
@@ -4152,6 +4150,7 @@
           <w:szCs w:val="40"/>
         </w:rPr>
       </w:pPr>
+      <w:proofErr w:type="spellStart"/>
       <w:proofErr w:type="gramStart"/>
       <w:r>
         <w:rPr>
@@ -4164,6 +4163,7 @@
         </w:rPr>
         <w:t>Ja</w:t>
       </w:r>
+      <w:proofErr w:type="spellEnd"/>
       <w:proofErr w:type="gramEnd"/>
       <w:r>
         <w:rPr>
@@ -10635,27 +10635,27 @@
           <w:sz w:val="24"/>
           <w:szCs w:val="24"/>
         </w:rPr>
-        <w:t xml:space="preserve">s Ga when the headlights are on the right and the </w:t>
-      </w:r>
-      <w:r>
-        <w:rPr>
-          <w:rFonts w:ascii="Verdana" w:hAnsi="Verdana"/>
-          <w:noProof/>
-          <w:color w:val="000000" w:themeColor="text1"/>
-          <w:sz w:val="24"/>
-          <w:szCs w:val="24"/>
-        </w:rPr>
-        <w:t>outer</w:t>
-      </w:r>
-      <w:r>
-        <w:rPr>
-          <w:rFonts w:ascii="Verdana" w:hAnsi="Verdana"/>
-          <w:noProof/>
-          <w:color w:val="000000" w:themeColor="text1"/>
-          <w:sz w:val="24"/>
-          <w:szCs w:val="24"/>
-        </w:rPr>
-        <w:t xml:space="preserve"> left corner is adjacent </w:t>
+        <w:t>s Ga when the head</w:t>
+      </w:r>
+      <w:r>
+        <w:rPr>
+          <w:rFonts w:ascii="Verdana" w:hAnsi="Verdana"/>
+          <w:noProof/>
+          <w:color w:val="000000" w:themeColor="text1"/>
+          <w:sz w:val="24"/>
+          <w:szCs w:val="24"/>
+        </w:rPr>
+        <w:t>lights are on the right and there is no checker pattern</w:t>
+      </w:r>
+      <w:r>
+        <w:rPr>
+          <w:rFonts w:ascii="Verdana" w:hAnsi="Verdana"/>
+          <w:noProof/>
+          <w:color w:val="000000" w:themeColor="text1"/>
+          <w:sz w:val="24"/>
+          <w:szCs w:val="24"/>
+        </w:rPr>
+        <w:t xml:space="preserve"> </w:t>
       </w:r>
     </w:p>
     <w:p>
@@ -10698,27 +10698,17 @@
           <w:sz w:val="24"/>
           <w:szCs w:val="24"/>
         </w:rPr>
-        <w:t xml:space="preserve">s Gc when the headlights are on the left and the </w:t>
-      </w:r>
-      <w:r>
-        <w:rPr>
-          <w:rFonts w:ascii="Verdana" w:hAnsi="Verdana"/>
-          <w:noProof/>
-          <w:color w:val="000000" w:themeColor="text1"/>
-          <w:sz w:val="24"/>
-          <w:szCs w:val="24"/>
-        </w:rPr>
-        <w:t>outer</w:t>
-      </w:r>
-      <w:r>
-        <w:rPr>
-          <w:rFonts w:ascii="Verdana" w:hAnsi="Verdana"/>
-          <w:noProof/>
-          <w:color w:val="000000" w:themeColor="text1"/>
-          <w:sz w:val="24"/>
-          <w:szCs w:val="24"/>
-        </w:rPr>
-        <w:t xml:space="preserve"> right corner is adjacent </w:t>
+        <w:t xml:space="preserve">s Gc when the headlights are on the left </w:t>
+      </w:r>
+      <w:r>
+        <w:rPr>
+          <w:rFonts w:ascii="Verdana" w:hAnsi="Verdana"/>
+          <w:noProof/>
+          <w:color w:val="000000" w:themeColor="text1"/>
+          <w:sz w:val="24"/>
+          <w:szCs w:val="24"/>
+        </w:rPr>
+        <w:t xml:space="preserve">and there is no checker pattern </w:t>
       </w:r>
     </w:p>
     <w:p>
@@ -10762,90 +10752,27 @@
           <w:sz w:val="24"/>
           <w:szCs w:val="24"/>
         </w:rPr>
-        <w:t xml:space="preserve">s Aa when the headlights are on the right and the </w:t>
-      </w:r>
-      <w:r>
-        <w:rPr>
-          <w:rFonts w:ascii="Verdana" w:hAnsi="Verdana"/>
-          <w:noProof/>
-          <w:color w:val="000000" w:themeColor="text1"/>
-          <w:sz w:val="24"/>
-          <w:szCs w:val="24"/>
-        </w:rPr>
-        <w:t>outer</w:t>
-      </w:r>
-      <w:r>
-        <w:rPr>
-          <w:rFonts w:ascii="Verdana" w:hAnsi="Verdana"/>
-          <w:noProof/>
-          <w:color w:val="000000" w:themeColor="text1"/>
-          <w:sz w:val="24"/>
-          <w:szCs w:val="24"/>
-        </w:rPr>
-        <w:t xml:space="preserve"> left corner is opposite </w:t>
-      </w:r>
-    </w:p>
-    <w:p>
-      <w:pPr>
-        <w:spacing w:before="100" w:beforeAutospacing="1" w:after="100" w:afterAutospacing="1" w:line="315" w:lineRule="atLeast"/>
-        <w:jc w:val="center"/>
-        <w:rPr>
-          <w:rFonts w:ascii="Verdana" w:hAnsi="Verdana"/>
-          <w:noProof/>
-          <w:color w:val="000000" w:themeColor="text1"/>
-          <w:sz w:val="24"/>
-          <w:szCs w:val="24"/>
-        </w:rPr>
-      </w:pPr>
-      <w:r>
-        <w:rPr>
-          <w:rFonts w:ascii="Verdana" w:hAnsi="Verdana"/>
-          <w:noProof/>
-          <w:color w:val="000000" w:themeColor="text1"/>
-          <w:sz w:val="24"/>
-          <w:szCs w:val="24"/>
-        </w:rPr>
-        <w:t>-It</w:t>
-      </w:r>
-      <w:r>
-        <w:rPr>
-          <w:rFonts w:ascii="Verdana" w:hAnsi="Verdana"/>
-          <w:noProof/>
-          <w:color w:val="000000" w:themeColor="text1"/>
-          <w:sz w:val="24"/>
-          <w:szCs w:val="24"/>
-        </w:rPr>
-        <w:t>'</w:t>
-      </w:r>
-      <w:r>
-        <w:rPr>
-          <w:rFonts w:ascii="Verdana" w:hAnsi="Verdana"/>
-          <w:noProof/>
-          <w:color w:val="000000" w:themeColor="text1"/>
-          <w:sz w:val="24"/>
-          <w:szCs w:val="24"/>
-        </w:rPr>
-        <w:t xml:space="preserve">s Ab when the headlights are on the left and the </w:t>
-      </w:r>
-      <w:r>
-        <w:rPr>
-          <w:rFonts w:ascii="Verdana" w:hAnsi="Verdana"/>
-          <w:noProof/>
-          <w:color w:val="000000" w:themeColor="text1"/>
-          <w:sz w:val="24"/>
-          <w:szCs w:val="24"/>
-        </w:rPr>
-        <w:t>outer</w:t>
-      </w:r>
-      <w:r>
-        <w:rPr>
-          <w:rFonts w:ascii="Verdana" w:hAnsi="Verdana"/>
-          <w:noProof/>
-          <w:color w:val="000000" w:themeColor="text1"/>
-          <w:sz w:val="24"/>
-          <w:szCs w:val="24"/>
-        </w:rPr>
-        <w:t xml:space="preserve"> right corner is opposite</w:t>
+        <w:t xml:space="preserve">s Aa when the headlights are on the right and </w:t>
+      </w:r>
+      <w:r>
+        <w:rPr>
+          <w:rFonts w:ascii="Verdana" w:hAnsi="Verdana"/>
+          <w:noProof/>
+          <w:color w:val="000000" w:themeColor="text1"/>
+          <w:sz w:val="24"/>
+          <w:szCs w:val="24"/>
+        </w:rPr>
+        <w:t xml:space="preserve">there is a </w:t>
+      </w:r>
+      <w:r>
+        <w:rPr>
+          <w:rFonts w:ascii="Verdana" w:hAnsi="Verdana"/>
+          <w:noProof/>
+          <w:color w:val="000000" w:themeColor="text1"/>
+          <w:sz w:val="24"/>
+          <w:szCs w:val="24"/>
+        </w:rPr>
+        <w:t xml:space="preserve">checker pattern </w:t>
       </w:r>
     </w:p>
     <w:p>
@@ -10859,6 +10786,48 @@
           <w:szCs w:val="40"/>
         </w:rPr>
       </w:pPr>
+      <w:r>
+        <w:rPr>
+          <w:rFonts w:ascii="Verdana" w:hAnsi="Verdana"/>
+          <w:noProof/>
+          <w:color w:val="000000" w:themeColor="text1"/>
+          <w:sz w:val="24"/>
+          <w:szCs w:val="24"/>
+        </w:rPr>
+        <w:t>-It</w:t>
+      </w:r>
+      <w:r>
+        <w:rPr>
+          <w:rFonts w:ascii="Verdana" w:hAnsi="Verdana"/>
+          <w:noProof/>
+          <w:color w:val="000000" w:themeColor="text1"/>
+          <w:sz w:val="24"/>
+          <w:szCs w:val="24"/>
+        </w:rPr>
+        <w:t>'</w:t>
+      </w:r>
+      <w:r>
+        <w:rPr>
+          <w:rFonts w:ascii="Verdana" w:hAnsi="Verdana"/>
+          <w:noProof/>
+          <w:color w:val="000000" w:themeColor="text1"/>
+          <w:sz w:val="24"/>
+          <w:szCs w:val="24"/>
+        </w:rPr>
+        <w:t xml:space="preserve">s Ab when the headlights are on the left </w:t>
+      </w:r>
+      <w:r>
+        <w:rPr>
+          <w:rFonts w:ascii="Verdana" w:hAnsi="Verdana"/>
+          <w:noProof/>
+          <w:color w:val="000000" w:themeColor="text1"/>
+          <w:sz w:val="24"/>
+          <w:szCs w:val="24"/>
+        </w:rPr>
+        <w:t>and there is a checker pattern</w:t>
+      </w:r>
+      <w:bookmarkStart w:id="0" w:name="_GoBack"/>
+      <w:bookmarkEnd w:id="0"/>
     </w:p>
     <w:p>
       <w:pPr>
@@ -11023,42 +10992,6 @@
         <w:rPr>
           <w:rFonts w:ascii="Verdana" w:eastAsia="Times New Roman" w:hAnsi="Verdana" w:cs="Helvetica"/>
           <w:color w:val="000000" w:themeColor="text1"/>
-          <w:sz w:val="40"/>
-          <w:szCs w:val="40"/>
-        </w:rPr>
-      </w:pPr>
-    </w:p>
-    <w:p>
-      <w:pPr>
-        <w:spacing w:before="100" w:beforeAutospacing="1" w:after="100" w:afterAutospacing="1" w:line="315" w:lineRule="atLeast"/>
-        <w:jc w:val="center"/>
-        <w:rPr>
-          <w:rFonts w:ascii="Verdana" w:eastAsia="Times New Roman" w:hAnsi="Verdana" w:cs="Helvetica"/>
-          <w:color w:val="000000" w:themeColor="text1"/>
-          <w:sz w:val="40"/>
-          <w:szCs w:val="40"/>
-        </w:rPr>
-      </w:pPr>
-    </w:p>
-    <w:p>
-      <w:pPr>
-        <w:spacing w:before="100" w:beforeAutospacing="1" w:after="100" w:afterAutospacing="1" w:line="315" w:lineRule="atLeast"/>
-        <w:jc w:val="center"/>
-        <w:rPr>
-          <w:rFonts w:ascii="Verdana" w:eastAsia="Times New Roman" w:hAnsi="Verdana" w:cs="Helvetica"/>
-          <w:color w:val="000000" w:themeColor="text1"/>
-          <w:sz w:val="40"/>
-          <w:szCs w:val="40"/>
-        </w:rPr>
-      </w:pPr>
-    </w:p>
-    <w:p>
-      <w:pPr>
-        <w:spacing w:before="100" w:beforeAutospacing="1" w:after="100" w:afterAutospacing="1" w:line="315" w:lineRule="atLeast"/>
-        <w:jc w:val="center"/>
-        <w:rPr>
-          <w:rFonts w:ascii="Verdana" w:eastAsia="Times New Roman" w:hAnsi="Verdana" w:cs="Helvetica"/>
-          <w:color w:val="000000" w:themeColor="text1"/>
           <w:sz w:val="32"/>
           <w:szCs w:val="32"/>
         </w:rPr>
@@ -11072,7 +11005,6 @@
           <w:sz w:val="32"/>
           <w:szCs w:val="32"/>
         </w:rPr>
-        <w:lastRenderedPageBreak/>
         <w:t xml:space="preserve">Adjacent CP – No </w:t>
       </w:r>
       <w:r>
@@ -11939,7 +11871,7 @@
 
 <file path=word/numbering.xml><?xml version="1.0" encoding="utf-8"?>
 <w:numbering xmlns:wpc="http://schemas.microsoft.com/office/word/2010/wordprocessingCanvas" xmlns:mc="http://schemas.openxmlformats.org/markup-compatibility/2006" xmlns:o="urn:schemas-microsoft-com:office:office" xmlns:r="http://schemas.openxmlformats.org/officeDocument/2006/relationships" xmlns:m="http://schemas.openxmlformats.org/officeDocument/2006/math" xmlns:v="urn:schemas-microsoft-com:vml" xmlns:wp14="http://schemas.microsoft.com/office/word/2010/wordprocessingDrawing" xmlns:wp="http://schemas.openxmlformats.org/drawingml/2006/wordprocessingDrawing" xmlns:w10="urn:schemas-microsoft-com:office:word" xmlns:w="http://schemas.openxmlformats.org/wordprocessingml/2006/main" xmlns:w14="http://schemas.microsoft.com/office/word/2010/wordml" xmlns:w15="http://schemas.microsoft.com/office/word/2012/wordml" xmlns:wpg="http://schemas.microsoft.com/office/word/2010/wordprocessingGroup" xmlns:wpi="http://schemas.microsoft.com/office/word/2010/wordprocessingInk" xmlns:wne="http://schemas.microsoft.com/office/word/2006/wordml" xmlns:wps="http://schemas.microsoft.com/office/word/2010/wordprocessingShape" mc:Ignorable="w14 w15 wp14">
-  <w:abstractNum w:abstractNumId="0">
+  <w:abstractNum w:abstractNumId="0" w15:restartNumberingAfterBreak="0">
     <w:nsid w:val="7B792117"/>
     <w:multiLevelType w:val="hybridMultilevel"/>
     <w:tmpl w:val="1B26CD3E"/>

</xml_diff>